<commit_message>
QEImage: update documentation - also checkin in new separate QEPlotter document.
</commit_message>
<xml_diff>
--- a/documentation/source/QEImage.docx
+++ b/documentation/source/QEImage.docx
@@ -1,6 +1,6 @@
 
 <file path=word/document.xml><?xml version="1.0" encoding="utf-8"?>
-<w:document xmlns:wpc="http://schemas.microsoft.com/office/word/2010/wordprocessingCanvas" xmlns:cx="http://schemas.microsoft.com/office/drawing/2014/chartex" xmlns:cx1="http://schemas.microsoft.com/office/drawing/2015/9/8/chartex" xmlns:mc="http://schemas.openxmlformats.org/markup-compatibility/2006" xmlns:o="urn:schemas-microsoft-com:office:office" xmlns:r="http://schemas.openxmlformats.org/officeDocument/2006/relationships" xmlns:m="http://schemas.openxmlformats.org/officeDocument/2006/math" xmlns:v="urn:schemas-microsoft-com:vml" xmlns:wp14="http://schemas.microsoft.com/office/word/2010/wordprocessingDrawing" xmlns:wp="http://schemas.openxmlformats.org/drawingml/2006/wordprocessingDrawing" xmlns:w10="urn:schemas-microsoft-com:office:word" xmlns:w="http://schemas.openxmlformats.org/wordprocessingml/2006/main" xmlns:w14="http://schemas.microsoft.com/office/word/2010/wordml" xmlns:w15="http://schemas.microsoft.com/office/word/2012/wordml" xmlns:w16se="http://schemas.microsoft.com/office/word/2015/wordml/symex" xmlns:wpg="http://schemas.microsoft.com/office/word/2010/wordprocessingGroup" xmlns:wpi="http://schemas.microsoft.com/office/word/2010/wordprocessingInk" xmlns:wne="http://schemas.microsoft.com/office/word/2006/wordml" xmlns:wps="http://schemas.microsoft.com/office/word/2010/wordprocessingShape" mc:Ignorable="w14 w15 w16se wp14">
+<w:document xmlns:wpc="http://schemas.microsoft.com/office/word/2010/wordprocessingCanvas" xmlns:cx="http://schemas.microsoft.com/office/drawing/2014/chartex" xmlns:cx1="http://schemas.microsoft.com/office/drawing/2015/9/8/chartex" xmlns:cx2="http://schemas.microsoft.com/office/drawing/2015/10/21/chartex" xmlns:cx3="http://schemas.microsoft.com/office/drawing/2016/5/9/chartex" xmlns:cx4="http://schemas.microsoft.com/office/drawing/2016/5/10/chartex" xmlns:cx5="http://schemas.microsoft.com/office/drawing/2016/5/11/chartex" xmlns:cx6="http://schemas.microsoft.com/office/drawing/2016/5/12/chartex" xmlns:cx7="http://schemas.microsoft.com/office/drawing/2016/5/13/chartex" xmlns:cx8="http://schemas.microsoft.com/office/drawing/2016/5/14/chartex" xmlns:mc="http://schemas.openxmlformats.org/markup-compatibility/2006" xmlns:aink="http://schemas.microsoft.com/office/drawing/2016/ink" xmlns:am3d="http://schemas.microsoft.com/office/drawing/2017/model3d" xmlns:o="urn:schemas-microsoft-com:office:office" xmlns:r="http://schemas.openxmlformats.org/officeDocument/2006/relationships" xmlns:m="http://schemas.openxmlformats.org/officeDocument/2006/math" xmlns:v="urn:schemas-microsoft-com:vml" xmlns:wp14="http://schemas.microsoft.com/office/word/2010/wordprocessingDrawing" xmlns:wp="http://schemas.openxmlformats.org/drawingml/2006/wordprocessingDrawing" xmlns:w10="urn:schemas-microsoft-com:office:word" xmlns:w="http://schemas.openxmlformats.org/wordprocessingml/2006/main" xmlns:w14="http://schemas.microsoft.com/office/word/2010/wordml" xmlns:w15="http://schemas.microsoft.com/office/word/2012/wordml" xmlns:w16cex="http://schemas.microsoft.com/office/word/2018/wordml/cex" xmlns:w16cid="http://schemas.microsoft.com/office/word/2016/wordml/cid" xmlns:w16="http://schemas.microsoft.com/office/word/2018/wordml" xmlns:w16se="http://schemas.microsoft.com/office/word/2015/wordml/symex" xmlns:wpg="http://schemas.microsoft.com/office/word/2010/wordprocessingGroup" xmlns:wpi="http://schemas.microsoft.com/office/word/2010/wordprocessingInk" xmlns:wne="http://schemas.microsoft.com/office/word/2006/wordml" xmlns:wps="http://schemas.microsoft.com/office/word/2010/wordprocessingShape" mc:Ignorable="w14 w15 w16se w16cid w16 w16cex wp14">
   <w:body>
     <w:p>
       <w:pPr>
@@ -11,7 +11,7 @@
           <w:noProof/>
         </w:rPr>
         <w:drawing>
-          <wp:inline distT="0" distB="0" distL="0" distR="0">
+          <wp:inline distT="0" distB="0" distL="0" distR="0" wp14:anchorId="70A99D5B" wp14:editId="3606A1EC">
             <wp:extent cx="2000250" cy="552450"/>
             <wp:effectExtent l="19050" t="0" r="0" b="0"/>
             <wp:docPr id="3" name="Picture 5" descr="logo"/>
@@ -70,20 +70,27 @@
           <w:sz w:val="48"/>
           <w:szCs w:val="48"/>
         </w:rPr>
-        <w:t>QEFormStateChange</w:t>
+        <w:t>QE</w:t>
       </w:r>
       <w:r>
         <w:rPr>
           <w:sz w:val="48"/>
           <w:szCs w:val="48"/>
         </w:rPr>
-        <w:t xml:space="preserve"> </w:t>
+        <w:t>Image</w:t>
       </w:r>
       <w:r>
         <w:rPr>
           <w:sz w:val="48"/>
           <w:szCs w:val="48"/>
         </w:rPr>
+        <w:t xml:space="preserve"> </w:t>
+      </w:r>
+      <w:r>
+        <w:rPr>
+          <w:sz w:val="48"/>
+          <w:szCs w:val="48"/>
+        </w:rPr>
         <w:t>Widget</w:t>
       </w:r>
     </w:p>
@@ -110,16 +117,13 @@
         <w:jc w:val="center"/>
       </w:pPr>
       <w:r>
-        <w:t>2</w:t>
-      </w:r>
-      <w:r>
-        <w:t>1</w:t>
+        <w:t>5</w:t>
       </w:r>
       <w:r>
         <w:rPr>
           <w:vertAlign w:val="superscript"/>
         </w:rPr>
-        <w:t>st</w:t>
+        <w:t>th</w:t>
       </w:r>
       <w:r>
         <w:rPr>
@@ -128,7 +132,13 @@
         <w:t xml:space="preserve"> </w:t>
       </w:r>
       <w:r>
-        <w:t>November 2019</w:t>
+        <w:t>July</w:t>
+      </w:r>
+      <w:r>
+        <w:t xml:space="preserve"> 20</w:t>
+      </w:r>
+      <w:r>
+        <w:t>23</w:t>
       </w:r>
     </w:p>
     <w:p/>
@@ -179,6 +189,12 @@
         <w:rPr>
           <w:rFonts w:ascii="Calibri" w:eastAsia="Times New Roman" w:hAnsi="Calibri" w:cs="Courier New"/>
         </w:rPr>
+        <w:t>-2023</w:t>
+      </w:r>
+      <w:r>
+        <w:rPr>
+          <w:rFonts w:ascii="Calibri" w:eastAsia="Times New Roman" w:hAnsi="Calibri" w:cs="Courier New"/>
+        </w:rPr>
         <w:t xml:space="preserve"> </w:t>
       </w:r>
       <w:r>
@@ -297,12 +313,14 @@
         </w:rPr>
         <w:t xml:space="preserve"> within the </w:t>
       </w:r>
+      <w:proofErr w:type="spellStart"/>
       <w:r>
         <w:rPr>
           <w:rFonts w:ascii="Calibri" w:eastAsia="Times New Roman" w:hAnsi="Calibri" w:cs="Courier New"/>
         </w:rPr>
         <w:t>QE_QEGuiAndUserInterfaceDesign</w:t>
       </w:r>
+      <w:proofErr w:type="spellEnd"/>
       <w:r>
         <w:rPr>
           <w:rFonts w:ascii="Calibri" w:eastAsia="Times New Roman" w:hAnsi="Calibri" w:cs="Courier New"/>
@@ -379,7 +397,7 @@
           <w:r>
             <w:fldChar w:fldCharType="separate"/>
           </w:r>
-          <w:hyperlink w:anchor="_Toc25249631" w:history="1">
+          <w:hyperlink w:anchor="_Toc139460702" w:history="1">
             <w:r>
               <w:rPr>
                 <w:rStyle w:val="Hyperlink"/>
@@ -406,7 +424,7 @@
                 <w:noProof/>
                 <w:webHidden/>
               </w:rPr>
-              <w:instrText xml:space="preserve"> PAGEREF _Toc25249631 \h </w:instrText>
+              <w:instrText xml:space="preserve"> PAGEREF _Toc139460702 \h </w:instrText>
             </w:r>
             <w:r>
               <w:rPr>
@@ -447,7 +465,7 @@
               <w:noProof/>
             </w:rPr>
           </w:pPr>
-          <w:hyperlink w:anchor="_Toc25249632" w:history="1">
+          <w:hyperlink w:anchor="_Toc139460703" w:history="1">
             <w:r>
               <w:rPr>
                 <w:rStyle w:val="Hyperlink"/>
@@ -474,7 +492,7 @@
                 <w:noProof/>
                 <w:webHidden/>
               </w:rPr>
-              <w:instrText xml:space="preserve"> PAGEREF _Toc25249632 \h </w:instrText>
+              <w:instrText xml:space="preserve"> PAGEREF _Toc139460703 \h </w:instrText>
             </w:r>
             <w:r>
               <w:rPr>
@@ -515,7 +533,7 @@
               <w:noProof/>
             </w:rPr>
           </w:pPr>
-          <w:hyperlink w:anchor="_Toc25249633" w:history="1">
+          <w:hyperlink w:anchor="_Toc139460704" w:history="1">
             <w:r>
               <w:rPr>
                 <w:rStyle w:val="Hyperlink"/>
@@ -542,7 +560,7 @@
                 <w:noProof/>
                 <w:webHidden/>
               </w:rPr>
-              <w:instrText xml:space="preserve"> PAGEREF _Toc25249633 \h </w:instrText>
+              <w:instrText xml:space="preserve"> PAGEREF _Toc139460704 \h </w:instrText>
             </w:r>
             <w:r>
               <w:rPr>
@@ -583,7 +601,7 @@
               <w:noProof/>
             </w:rPr>
           </w:pPr>
-          <w:hyperlink w:anchor="_Toc25249634" w:history="1">
+          <w:hyperlink w:anchor="_Toc139460705" w:history="1">
             <w:r>
               <w:rPr>
                 <w:rStyle w:val="Hyperlink"/>
@@ -610,7 +628,7 @@
                 <w:noProof/>
                 <w:webHidden/>
               </w:rPr>
-              <w:instrText xml:space="preserve"> PAGEREF _Toc25249634 \h </w:instrText>
+              <w:instrText xml:space="preserve"> PAGEREF _Toc139460705 \h </w:instrText>
             </w:r>
             <w:r>
               <w:rPr>
@@ -651,7 +669,7 @@
               <w:noProof/>
             </w:rPr>
           </w:pPr>
-          <w:hyperlink w:anchor="_Toc25249635" w:history="1">
+          <w:hyperlink w:anchor="_Toc139460706" w:history="1">
             <w:r>
               <w:rPr>
                 <w:rStyle w:val="Hyperlink"/>
@@ -678,7 +696,7 @@
                 <w:noProof/>
                 <w:webHidden/>
               </w:rPr>
-              <w:instrText xml:space="preserve"> PAGEREF _Toc25249635 \h </w:instrText>
+              <w:instrText xml:space="preserve"> PAGEREF _Toc139460706 \h </w:instrText>
             </w:r>
             <w:r>
               <w:rPr>
@@ -719,7 +737,7 @@
               <w:noProof/>
             </w:rPr>
           </w:pPr>
-          <w:hyperlink w:anchor="_Toc25249636" w:history="1">
+          <w:hyperlink w:anchor="_Toc139460707" w:history="1">
             <w:r>
               <w:rPr>
                 <w:rStyle w:val="Hyperlink"/>
@@ -746,7 +764,7 @@
                 <w:noProof/>
                 <w:webHidden/>
               </w:rPr>
-              <w:instrText xml:space="preserve"> PAGEREF _Toc25249636 \h </w:instrText>
+              <w:instrText xml:space="preserve"> PAGEREF _Toc139460707 \h </w:instrText>
             </w:r>
             <w:r>
               <w:rPr>
@@ -766,7 +784,7 @@
                 <w:noProof/>
                 <w:webHidden/>
               </w:rPr>
-              <w:t>11</w:t>
+              <w:t>12</w:t>
             </w:r>
             <w:r>
               <w:rPr>
@@ -787,7 +805,7 @@
               <w:noProof/>
             </w:rPr>
           </w:pPr>
-          <w:hyperlink w:anchor="_Toc25249637" w:history="1">
+          <w:hyperlink w:anchor="_Toc139460708" w:history="1">
             <w:r>
               <w:rPr>
                 <w:rStyle w:val="Hyperlink"/>
@@ -814,7 +832,7 @@
                 <w:noProof/>
                 <w:webHidden/>
               </w:rPr>
-              <w:instrText xml:space="preserve"> PAGEREF _Toc25249637 \h </w:instrText>
+              <w:instrText xml:space="preserve"> PAGEREF _Toc139460708 \h </w:instrText>
             </w:r>
             <w:r>
               <w:rPr>
@@ -855,7 +873,7 @@
               <w:noProof/>
             </w:rPr>
           </w:pPr>
-          <w:hyperlink w:anchor="_Toc25249638" w:history="1">
+          <w:hyperlink w:anchor="_Toc139460709" w:history="1">
             <w:r>
               <w:rPr>
                 <w:rStyle w:val="Hyperlink"/>
@@ -882,7 +900,7 @@
                 <w:noProof/>
                 <w:webHidden/>
               </w:rPr>
-              <w:instrText xml:space="preserve"> PAGEREF _Toc25249638 \h </w:instrText>
+              <w:instrText xml:space="preserve"> PAGEREF _Toc139460709 \h </w:instrText>
             </w:r>
             <w:r>
               <w:rPr>
@@ -923,7 +941,7 @@
               <w:noProof/>
             </w:rPr>
           </w:pPr>
-          <w:hyperlink w:anchor="_Toc25249639" w:history="1">
+          <w:hyperlink w:anchor="_Toc139460710" w:history="1">
             <w:r>
               <w:rPr>
                 <w:rStyle w:val="Hyperlink"/>
@@ -950,7 +968,7 @@
                 <w:noProof/>
                 <w:webHidden/>
               </w:rPr>
-              <w:instrText xml:space="preserve"> PAGEREF _Toc25249639 \h </w:instrText>
+              <w:instrText xml:space="preserve"> PAGEREF _Toc139460710 \h </w:instrText>
             </w:r>
             <w:r>
               <w:rPr>
@@ -991,7 +1009,7 @@
               <w:noProof/>
             </w:rPr>
           </w:pPr>
-          <w:hyperlink w:anchor="_Toc25249640" w:history="1">
+          <w:hyperlink w:anchor="_Toc139460711" w:history="1">
             <w:r>
               <w:rPr>
                 <w:rStyle w:val="Hyperlink"/>
@@ -1018,7 +1036,7 @@
                 <w:noProof/>
                 <w:webHidden/>
               </w:rPr>
-              <w:instrText xml:space="preserve"> PAGEREF _Toc25249640 \h </w:instrText>
+              <w:instrText xml:space="preserve"> PAGEREF _Toc139460711 \h </w:instrText>
             </w:r>
             <w:r>
               <w:rPr>
@@ -1072,7 +1090,7 @@
         <w:pStyle w:val="Heading1"/>
       </w:pPr>
       <w:bookmarkStart w:id="0" w:name="_Ref342384189"/>
-      <w:bookmarkStart w:id="1" w:name="_Toc25249631"/>
+      <w:bookmarkStart w:id="1" w:name="_Toc139460702"/>
       <w:r>
         <w:lastRenderedPageBreak/>
         <w:t>Introduction</w:t>
@@ -1185,7 +1203,7 @@
       <w:pPr>
         <w:pStyle w:val="Heading1"/>
       </w:pPr>
-      <w:bookmarkStart w:id="2" w:name="_Toc25249632"/>
+      <w:bookmarkStart w:id="2" w:name="_Toc139460703"/>
       <w:r>
         <w:t>Descript</w:t>
       </w:r>
@@ -1201,20 +1219,29 @@
     </w:p>
     <w:p>
       <w:r>
-        <w:t>Images can be zoomed, panned, and scrolled, flipped and rotated. Images views can be captured to a local file, or recorded and played back within the widget. Brightness and contrast may be modified locally if required - that is independently of brightness and contrast related camera controls.</w:t>
+        <w:t xml:space="preserve">Images can be </w:t>
+      </w:r>
+      <w:r>
+        <w:t xml:space="preserve">locally </w:t>
+      </w:r>
+      <w:r>
+        <w:t>zoomed, panned, and scrolled, flipped and rotated. Images views can be captured to a local file or recorded and played back within the widget. Brightness and contrast may be modified locally if required - that is independently of brightness and contrast related camera controls.</w:t>
       </w:r>
     </w:p>
     <w:p>
       <w:r>
         <w:t>The image has functionality to support sample positioning, region of interest selection, horizontal, vertical, and arbitrary line profiling, including thick line profiling. Profile plots may be presented as part of the QEImage widget, or user selections may be connected back to area detector analysis plugins</w:t>
       </w:r>
+      <w:r>
+        <w:t>.</w:t>
+      </w:r>
     </w:p>
     <w:p>
       <w:pPr>
         <w:pStyle w:val="Heading3"/>
       </w:pPr>
       <w:bookmarkStart w:id="3" w:name="_Toc17711843"/>
-      <w:bookmarkStart w:id="4" w:name="_Toc25249633"/>
+      <w:bookmarkStart w:id="4" w:name="_Toc139460704"/>
       <w:r>
         <w:t>Image interaction</w:t>
       </w:r>
@@ -1273,12 +1300,42 @@
     </w:p>
     <w:p>
       <w:r>
-        <w:t>Note, sometimes it is important to position mark-ups accurately. While the mouse button is pressed, the left, right, up and down keys can be pressed and the cursor will move by one pixel. This is useful if you have difficulty positioning the cursor accurately with the mouse.</w:t>
-      </w:r>
-    </w:p>
-    <w:p>
-      <w:r>
-        <w:t>Markup legends can be changed by the user from the markup context menu. Right click over a markup and select “Set Legend” to alter the legend associated with each markup.</w:t>
+        <w:t xml:space="preserve">Note, sometimes it is important to position mark-ups accurately. While the mouse button is pressed, the left, right, up and down keys can be </w:t>
+      </w:r>
+      <w:r>
+        <w:t>pressed,</w:t>
+      </w:r>
+      <w:r>
+        <w:t xml:space="preserve"> and the cursor will move by one pixel. This is useful if you have difficulty positioning the cursor accurately with the mouse.</w:t>
+      </w:r>
+    </w:p>
+    <w:p>
+      <w:r>
+        <w:t>Mark</w:t>
+      </w:r>
+      <w:r>
+        <w:t>-</w:t>
+      </w:r>
+      <w:r>
+        <w:t>up legends can be changed by the user from the mark</w:t>
+      </w:r>
+      <w:r>
+        <w:t>-</w:t>
+      </w:r>
+      <w:r>
+        <w:t>up context menu. Right click over a mark</w:t>
+      </w:r>
+      <w:r>
+        <w:t>-</w:t>
+      </w:r>
+      <w:r>
+        <w:t>up and select “Set Legend” to alter the legend associated with each mark</w:t>
+      </w:r>
+      <w:r>
+        <w:t>-</w:t>
+      </w:r>
+      <w:r>
+        <w:t>up.</w:t>
       </w:r>
     </w:p>
     <w:p>
@@ -1286,7 +1343,7 @@
         <w:pStyle w:val="Heading3"/>
       </w:pPr>
       <w:bookmarkStart w:id="5" w:name="_Toc17711844"/>
-      <w:bookmarkStart w:id="6" w:name="_Toc25249634"/>
+      <w:bookmarkStart w:id="6" w:name="_Toc139460705"/>
       <w:r>
         <w:lastRenderedPageBreak/>
         <w:t>Primary image properties</w:t>
@@ -1296,7 +1353,15 @@
     </w:p>
     <w:p>
       <w:r>
-        <w:t>The primary inputs for the QEImage widget is the image data itself, image format, and image dimensions. All these must be available for an image to be displayed, but can be sourced in several ways as follows:</w:t>
+        <w:t xml:space="preserve">The primary inputs for the QEImage widget </w:t>
+      </w:r>
+      <w:proofErr w:type="gramStart"/>
+      <w:r>
+        <w:t>is</w:t>
+      </w:r>
+      <w:proofErr w:type="gramEnd"/>
+      <w:r>
+        <w:t xml:space="preserve"> the image data itself, image format, and image dimensions. All these must be available for an image to be displayed, but can be sourced in several ways as follows:</w:t>
       </w:r>
     </w:p>
     <w:p>
@@ -1402,9 +1467,11 @@
           <w:tab w:val="left" w:pos="2410"/>
         </w:tabs>
       </w:pPr>
+      <w:proofErr w:type="spellStart"/>
       <w:r>
         <w:t>imageVariable</w:t>
       </w:r>
+      <w:proofErr w:type="spellEnd"/>
       <w:r>
         <w:tab/>
         <w:t>An EPICS waveform record (typically from areaDetector)</w:t>
@@ -1431,16 +1498,22 @@
           <w:tab w:val="left" w:pos="2410"/>
         </w:tabs>
       </w:pPr>
-      <w:r>
-        <w:t>formatVaria</w:t>
-      </w:r>
+      <w:proofErr w:type="spellStart"/>
+      <w:r>
+        <w:t>formatVariable</w:t>
+      </w:r>
+      <w:proofErr w:type="spellEnd"/>
       <w:r>
         <w:tab/>
-        <w:t>ble</w:t>
-      </w:r>
-      <w:r>
-        <w:tab/>
-        <w:t>EPICS variable containing the image format. If defined, this value takes priority over the ‘formatOption’ property.</w:t>
+        <w:t>EPICS variable containing the image format. If defined, this value takes priority over the ‘</w:t>
+      </w:r>
+      <w:proofErr w:type="spellStart"/>
+      <w:r>
+        <w:t>formatOption</w:t>
+      </w:r>
+      <w:proofErr w:type="spellEnd"/>
+      <w:r>
+        <w:t>’ property.</w:t>
       </w:r>
     </w:p>
     <w:p>
@@ -1454,16 +1527,33 @@
           <w:tab w:val="left" w:pos="2410"/>
         </w:tabs>
       </w:pPr>
+      <w:proofErr w:type="spellStart"/>
       <w:r>
         <w:t>formatOption</w:t>
       </w:r>
+      <w:proofErr w:type="spellEnd"/>
       <w:r>
         <w:tab/>
-        <w:t>The expected pixel format (unrelated to the data type of the waveform record, except that the pixel format must fit in the waveform record data type).</w:t>
+      </w:r>
+      <w:proofErr w:type="gramStart"/>
+      <w:r>
+        <w:t>The</w:t>
+      </w:r>
+      <w:proofErr w:type="gramEnd"/>
+      <w:r>
+        <w:t xml:space="preserve"> expected pixel format (unrelated to the data type of the waveform record, except that the pixel format must fit in the waveform record data type).</w:t>
       </w:r>
       <w:r>
         <w:br/>
-        <w:t>This property is not used if the ‘formatVariable’ property is defined.</w:t>
+        <w:t>This property is not used if the ‘</w:t>
+      </w:r>
+      <w:proofErr w:type="spellStart"/>
+      <w:r>
+        <w:t>formatVariable</w:t>
+      </w:r>
+      <w:proofErr w:type="spellEnd"/>
+      <w:r>
+        <w:t>’ property is defined.</w:t>
       </w:r>
     </w:p>
     <w:p>
@@ -1520,7 +1610,14 @@
       </w:r>
       <w:r>
         <w:tab/>
-        <w:t>The expected bit depth of each pixel. This property is not used if the ‘bitDepthVariable property is defined.</w:t>
+      </w:r>
+      <w:proofErr w:type="gramStart"/>
+      <w:r>
+        <w:t>The</w:t>
+      </w:r>
+      <w:proofErr w:type="gramEnd"/>
+      <w:r>
+        <w:t xml:space="preserve"> expected bit depth of each pixel. This property is not used if the ‘bitDepthVariable property is defined.</w:t>
       </w:r>
     </w:p>
     <w:p>
@@ -1536,9 +1633,11 @@
           <w:numId w:val="20"/>
         </w:numPr>
       </w:pPr>
+      <w:proofErr w:type="spellStart"/>
       <w:r>
         <w:t>widthVariable</w:t>
       </w:r>
+      <w:proofErr w:type="spellEnd"/>
       <w:r>
         <w:tab/>
         <w:t>An EPICS record (typically from areaDetector)</w:t>
@@ -1552,9 +1651,11 @@
           <w:numId w:val="20"/>
         </w:numPr>
       </w:pPr>
+      <w:proofErr w:type="spellStart"/>
       <w:r>
         <w:t>heightVariable</w:t>
       </w:r>
+      <w:proofErr w:type="spellEnd"/>
       <w:r>
         <w:tab/>
         <w:t>An EPICS record (typically from areaDetector)</w:t>
@@ -1562,7 +1663,13 @@
     </w:p>
     <w:p>
       <w:r>
-        <w:t>If area detector dimensions variables are available they can be specified in the following properties:</w:t>
+        <w:t xml:space="preserve">If area detector dimensions variables are </w:t>
+      </w:r>
+      <w:r>
+        <w:t>available,</w:t>
+      </w:r>
+      <w:r>
+        <w:t xml:space="preserve"> they can be specified in the following properties:</w:t>
       </w:r>
     </w:p>
     <w:p>
@@ -1573,10 +1680,12 @@
           <w:numId w:val="20"/>
         </w:numPr>
       </w:pPr>
+      <w:proofErr w:type="spellStart"/>
       <w:r>
         <w:lastRenderedPageBreak/>
         <w:t>dimensionsVariable</w:t>
       </w:r>
+      <w:proofErr w:type="spellEnd"/>
       <w:r>
         <w:tab/>
         <w:t>An EPICS record containing the number of dimensions (typically from areaDetector)</w:t>
@@ -1632,7 +1741,39 @@
     </w:p>
     <w:p>
       <w:r>
-        <w:t>If the Area Detector dimension variables are static, the ‘widthVariable’ and ‘heightVariable’ properties may be set to the appropriate Area Detector dimension variable. The properties ‘dimensionsVariable’, ‘dimension1Variable’, ‘dimension2Variable’ and ‘dimension3Variable’ must be used when the dimensions are changing. In this case the image width moves between ‘dimension1Variable’ and ‘dimension2Variable’, and the image height moves between ‘dimension2Variable’ and ‘dimension3Variable’. The QEImage widget needs the ‘dimensionVariable’ data to determine which of the dimensions is the width and which is the height.</w:t>
+        <w:t>If the Area Detector dimension variables are static, the ‘</w:t>
+      </w:r>
+      <w:proofErr w:type="spellStart"/>
+      <w:r>
+        <w:t>widthVariable</w:t>
+      </w:r>
+      <w:proofErr w:type="spellEnd"/>
+      <w:r>
+        <w:t>’ and ‘</w:t>
+      </w:r>
+      <w:proofErr w:type="spellStart"/>
+      <w:r>
+        <w:t>heightVariable</w:t>
+      </w:r>
+      <w:proofErr w:type="spellEnd"/>
+      <w:r>
+        <w:t>’ properties may be set to the appropriate Area Detector dimension variable. The properties ‘</w:t>
+      </w:r>
+      <w:proofErr w:type="spellStart"/>
+      <w:r>
+        <w:t>dimensionsVariable</w:t>
+      </w:r>
+      <w:proofErr w:type="spellEnd"/>
+      <w:r>
+        <w:t>’, ‘dimension1Variable’, ‘dimension2Variable’ and ‘dimension3Variable’ must be used when the dimensions are changing. In this case the image width moves between ‘dimension1Variable’ and ‘dimension2Variable’, and the image height moves between ‘dimension2Variable’ and ‘dimension3Variable’. The QEImage widget needs the ‘</w:t>
+      </w:r>
+      <w:proofErr w:type="spellStart"/>
+      <w:r>
+        <w:t>dimensionVariable</w:t>
+      </w:r>
+      <w:proofErr w:type="spellEnd"/>
+      <w:r>
+        <w:t>’ data to determine which of the dimensions is the width and which is the height.</w:t>
       </w:r>
     </w:p>
     <w:p>
@@ -1640,7 +1781,7 @@
         <w:pStyle w:val="Heading3"/>
       </w:pPr>
       <w:bookmarkStart w:id="7" w:name="_Toc17711845"/>
-      <w:bookmarkStart w:id="8" w:name="_Toc25249635"/>
+      <w:bookmarkStart w:id="8" w:name="_Toc139460706"/>
       <w:r>
         <w:t>Other properties</w:t>
       </w:r>
@@ -1649,7 +1790,15 @@
     </w:p>
     <w:p>
       <w:r>
-        <w:t>QEImage user interaction and other properties associated with presenting an image is as follows: (note the full context menu will not be available unless the ‘fullContextMenu’ property is set.)</w:t>
+        <w:t>QEImage user interaction and other properties associated with presenting an image is as follows: (note the full context menu will not be available unless the ‘</w:t>
+      </w:r>
+      <w:proofErr w:type="spellStart"/>
+      <w:r>
+        <w:t>fullContextMenu</w:t>
+      </w:r>
+      <w:proofErr w:type="spellEnd"/>
+      <w:r>
+        <w:t>’ property is set.)</w:t>
       </w:r>
     </w:p>
     <w:p>
@@ -1668,7 +1817,7 @@
           <w:noProof/>
         </w:rPr>
         <w:drawing>
-          <wp:inline distT="0" distB="0" distL="0" distR="0" wp14:anchorId="66B0BAD7" wp14:editId="24FCCA16">
+          <wp:inline distT="0" distB="0" distL="0" distR="0" wp14:anchorId="377EA9EF" wp14:editId="114A0F71">
             <wp:extent cx="114316" cy="114316"/>
             <wp:effectExtent l="19050" t="0" r="0" b="0"/>
             <wp:docPr id="104" name="Picture 16" descr="pause.png"/>
@@ -1711,7 +1860,7 @@
           <w:noProof/>
         </w:rPr>
         <w:drawing>
-          <wp:inline distT="0" distB="0" distL="0" distR="0" wp14:anchorId="10E1763A" wp14:editId="34814671">
+          <wp:inline distT="0" distB="0" distL="0" distR="0" wp14:anchorId="613F1ED1" wp14:editId="4D8E1DAE">
             <wp:extent cx="114316" cy="114316"/>
             <wp:effectExtent l="19050" t="0" r="0" b="0"/>
             <wp:docPr id="105" name="Picture 17" descr="play.png"/>
@@ -1766,7 +1915,7 @@
           <w:noProof/>
         </w:rPr>
         <w:drawing>
-          <wp:inline distT="0" distB="0" distL="0" distR="0" wp14:anchorId="5E783FCE" wp14:editId="4634AB1C">
+          <wp:inline distT="0" distB="0" distL="0" distR="0" wp14:anchorId="6015694F" wp14:editId="3075F862">
             <wp:extent cx="152381" cy="152381"/>
             <wp:effectExtent l="19050" t="0" r="19" b="0"/>
             <wp:docPr id="106" name="Picture 19" descr="save.png"/>
@@ -1821,7 +1970,7 @@
           <w:noProof/>
         </w:rPr>
         <w:drawing>
-          <wp:inline distT="0" distB="0" distL="0" distR="0" wp14:anchorId="6D9532E0" wp14:editId="0FCDB630">
+          <wp:inline distT="0" distB="0" distL="0" distR="0" wp14:anchorId="38C684AB" wp14:editId="32DC6F63">
             <wp:extent cx="114316" cy="114316"/>
             <wp:effectExtent l="19050" t="0" r="0" b="0"/>
             <wp:docPr id="107" name="Picture 20" descr="target.png"/>
@@ -1864,7 +2013,7 @@
           <w:noProof/>
         </w:rPr>
         <w:drawing>
-          <wp:inline distT="0" distB="0" distL="0" distR="0" wp14:anchorId="61D2F7D2" wp14:editId="757A2FD1">
+          <wp:inline distT="0" distB="0" distL="0" distR="0" wp14:anchorId="4DA9E595" wp14:editId="09D95CF3">
             <wp:extent cx="114316" cy="114316"/>
             <wp:effectExtent l="19050" t="0" r="0" b="0"/>
             <wp:docPr id="108" name="Picture 20" descr="target.png"/>
@@ -1943,9 +2092,11 @@
           <w:numId w:val="19"/>
         </w:numPr>
       </w:pPr>
+      <w:proofErr w:type="spellStart"/>
       <w:r>
         <w:t>targetXVariable</w:t>
       </w:r>
+      <w:proofErr w:type="spellEnd"/>
     </w:p>
     <w:p>
       <w:pPr>
@@ -1955,9 +2106,11 @@
           <w:numId w:val="19"/>
         </w:numPr>
       </w:pPr>
+      <w:proofErr w:type="spellStart"/>
       <w:r>
         <w:t>targetYVariable</w:t>
       </w:r>
+      <w:proofErr w:type="spellEnd"/>
     </w:p>
     <w:p>
       <w:pPr>
@@ -1967,10 +2120,12 @@
           <w:numId w:val="19"/>
         </w:numPr>
       </w:pPr>
+      <w:proofErr w:type="spellStart"/>
       <w:r>
         <w:lastRenderedPageBreak/>
         <w:t>beamXVariable</w:t>
       </w:r>
+      <w:proofErr w:type="spellEnd"/>
     </w:p>
     <w:p>
       <w:pPr>
@@ -1980,9 +2135,11 @@
           <w:numId w:val="19"/>
         </w:numPr>
       </w:pPr>
+      <w:proofErr w:type="spellStart"/>
       <w:r>
         <w:t>beamYVariable</w:t>
       </w:r>
+      <w:proofErr w:type="spellEnd"/>
     </w:p>
     <w:p>
       <w:pPr>
@@ -1992,9 +2149,11 @@
           <w:numId w:val="19"/>
         </w:numPr>
       </w:pPr>
+      <w:proofErr w:type="spellStart"/>
       <w:r>
         <w:t>targetTriggerVariable</w:t>
       </w:r>
+      <w:proofErr w:type="spellEnd"/>
     </w:p>
     <w:p>
       <w:pPr>
@@ -2049,7 +2208,15 @@
         <w:ind w:left="709"/>
       </w:pPr>
       <w:r>
-        <w:t>The image may zoomed and set to an initial scroll position by default using the following properties:</w:t>
+        <w:t xml:space="preserve">The image may </w:t>
+      </w:r>
+      <w:proofErr w:type="gramStart"/>
+      <w:r>
+        <w:t>zoomed</w:t>
+      </w:r>
+      <w:proofErr w:type="gramEnd"/>
+      <w:r>
+        <w:t xml:space="preserve"> and set to an initial scroll position by default using the following properties:</w:t>
       </w:r>
     </w:p>
     <w:p>
@@ -2060,9 +2227,11 @@
           <w:numId w:val="19"/>
         </w:numPr>
       </w:pPr>
+      <w:proofErr w:type="spellStart"/>
       <w:r>
         <w:t>resizeOption</w:t>
       </w:r>
+      <w:proofErr w:type="spellEnd"/>
     </w:p>
     <w:p>
       <w:pPr>
@@ -2084,9 +2253,11 @@
           <w:numId w:val="19"/>
         </w:numPr>
       </w:pPr>
+      <w:proofErr w:type="spellStart"/>
       <w:r>
         <w:t>initialHosScrollPos</w:t>
       </w:r>
+      <w:proofErr w:type="spellEnd"/>
     </w:p>
     <w:p>
       <w:pPr>
@@ -2096,9 +2267,11 @@
           <w:numId w:val="19"/>
         </w:numPr>
       </w:pPr>
+      <w:proofErr w:type="spellStart"/>
       <w:r>
         <w:t>initialVertScrollPos</w:t>
       </w:r>
+      <w:proofErr w:type="spellEnd"/>
     </w:p>
     <w:p>
       <w:pPr>
@@ -2109,7 +2282,15 @@
         </w:numPr>
       </w:pPr>
       <w:r>
-        <w:t xml:space="preserve">To rotate an image by 90 degrees clockwise or anticlockwise, or 180 degrees, select the appropriate option from the Flip/Rotate menu.Refer to </w:t>
+        <w:t xml:space="preserve">To rotate an image by 90 degrees clockwise or anticlockwise, or 180 degrees, select the appropriate option from the Flip/Rotate </w:t>
+      </w:r>
+      <w:proofErr w:type="spellStart"/>
+      <w:r>
+        <w:t>menu.Refer</w:t>
+      </w:r>
+      <w:proofErr w:type="spellEnd"/>
+      <w:r>
+        <w:t xml:space="preserve"> to </w:t>
       </w:r>
       <w:r>
         <w:fldChar w:fldCharType="begin"/>
@@ -2200,9 +2381,11 @@
           <w:numId w:val="19"/>
         </w:numPr>
       </w:pPr>
+      <w:proofErr w:type="spellStart"/>
       <w:r>
         <w:t>verticalFlip</w:t>
       </w:r>
+      <w:proofErr w:type="spellEnd"/>
     </w:p>
     <w:p>
       <w:pPr>
@@ -2212,9 +2395,11 @@
           <w:numId w:val="19"/>
         </w:numPr>
       </w:pPr>
+      <w:proofErr w:type="spellStart"/>
       <w:r>
         <w:t>horizontalFlip</w:t>
       </w:r>
+      <w:proofErr w:type="spellEnd"/>
     </w:p>
     <w:p>
       <w:pPr>
@@ -2227,11 +2412,21 @@
       <w:r>
         <w:t>To apply contract reversal to an image (present a negative view), check ‘Contract Reversal’ on the ‘Image Display Properties’ form. (note the ‘Image Display Properties’ form needs to be enabled using the ‘</w:t>
       </w:r>
+      <w:proofErr w:type="spellStart"/>
       <w:r>
         <w:t>enableImageDisplayProperties</w:t>
       </w:r>
-      <w:r>
-        <w:t xml:space="preserve">’ property) or checking ‘Image Display Properties’ in the options dialog available from the QEImage context menu.Refer to </w:t>
+      <w:proofErr w:type="spellEnd"/>
+      <w:r>
+        <w:t xml:space="preserve">’ property) or checking ‘Image Display Properties’ in the options dialog available from the QEImage context </w:t>
+      </w:r>
+      <w:proofErr w:type="spellStart"/>
+      <w:r>
+        <w:t>menu.Refer</w:t>
+      </w:r>
+      <w:proofErr w:type="spellEnd"/>
+      <w:r>
+        <w:t xml:space="preserve"> to </w:t>
       </w:r>
       <w:r>
         <w:fldChar w:fldCharType="begin"/>
@@ -2270,9 +2465,11 @@
           <w:numId w:val="19"/>
         </w:numPr>
       </w:pPr>
+      <w:proofErr w:type="spellStart"/>
       <w:r>
         <w:t>contrastReversal</w:t>
       </w:r>
+      <w:proofErr w:type="spellEnd"/>
     </w:p>
     <w:p>
       <w:pPr>
@@ -2285,9 +2482,11 @@
       <w:r>
         <w:t>To apply logarithmic weighting to the image brightness scale (which emphasises the difference between lower value pixels), check ‘Log Scale’ on the ‘Image Display Properties’ form. (note the ‘Image Display Properties’ form needs to be enabled using the ‘</w:t>
       </w:r>
+      <w:proofErr w:type="spellStart"/>
       <w:r>
         <w:t>enableImageDisplayProperties</w:t>
       </w:r>
+      <w:proofErr w:type="spellEnd"/>
       <w:r>
         <w:t>’ property) or checking ‘Image Display Properties’ in the options dialog available from the QEImage context menu.</w:t>
       </w:r>
@@ -2304,10 +2503,12 @@
           <w:numId w:val="19"/>
         </w:numPr>
       </w:pPr>
+      <w:proofErr w:type="spellStart"/>
       <w:r>
         <w:lastRenderedPageBreak/>
         <w:t>logBrightness</w:t>
       </w:r>
+      <w:proofErr w:type="spellEnd"/>
     </w:p>
     <w:p>
       <w:pPr>
@@ -2318,13 +2519,39 @@
         </w:numPr>
       </w:pPr>
       <w:r>
-        <w:t>To apply a false colour representation of the image brightness, check ‘False Color’ on the ‘Image Display Properties’ form. (note the ‘Image Display Properties’ form needs to be enabled using the ‘</w:t>
-      </w:r>
+        <w:t>To apply a false colour representation of the image brightness, check ‘</w:t>
+      </w:r>
+      <w:r>
+        <w:t>F</w:t>
+      </w:r>
+      <w:r>
+        <w:t xml:space="preserve">alse </w:t>
+      </w:r>
+      <w:r>
+        <w:t>C</w:t>
+      </w:r>
+      <w:r>
+        <w:t>olo</w:t>
+      </w:r>
+      <w:r>
+        <w:t>u</w:t>
+      </w:r>
+      <w:r>
+        <w:t>r’ on the ‘Image Display Properties’ form. (note the ‘Image Display Properties’ form needs to be enabled using the ‘</w:t>
+      </w:r>
+      <w:proofErr w:type="spellStart"/>
       <w:r>
         <w:t>enableImageDisplayProperties</w:t>
       </w:r>
-      <w:r>
-        <w:t>’ property) or checking ‘Image Display Properties’ in the options dialog available from the QEImage context menu.</w:t>
+      <w:proofErr w:type="spellEnd"/>
+      <w:r>
+        <w:t>’ property) or checking ‘</w:t>
+      </w:r>
+      <w:r>
+        <w:t>Use false colour</w:t>
+      </w:r>
+      <w:r>
+        <w:t>’ in the options dialog available from the QEImage context menu.</w:t>
       </w:r>
       <w:r>
         <w:br/>
@@ -2339,9 +2566,17 @@
           <w:numId w:val="19"/>
         </w:numPr>
       </w:pPr>
-      <w:r>
-        <w:t>useFalseColors</w:t>
-      </w:r>
+      <w:proofErr w:type="spellStart"/>
+      <w:r>
+        <w:t>useFalseColo</w:t>
+      </w:r>
+      <w:r>
+        <w:t>u</w:t>
+      </w:r>
+      <w:r>
+        <w:t>r</w:t>
+      </w:r>
+      <w:proofErr w:type="spellEnd"/>
     </w:p>
     <w:p>
       <w:pPr>
@@ -2352,72 +2587,47 @@
         </w:numPr>
       </w:pPr>
       <w:r>
-        <w:t>The canvas used to present the fully processed image can be stretched or contracted in either X or Y directions using the ‘XStretch’ and ‘YStretch’ properties.</w:t>
+        <w:t xml:space="preserve">To </w:t>
+      </w:r>
+      <w:r>
+        <w:t xml:space="preserve">enable profile axes </w:t>
+      </w:r>
+      <w:r>
+        <w:t>check ‘</w:t>
+      </w:r>
+      <w:r>
+        <w:t>Enable Profile Axes</w:t>
+      </w:r>
+      <w:r>
+        <w:t xml:space="preserve">’ </w:t>
+      </w:r>
+      <w:r>
+        <w:t>o</w:t>
+      </w:r>
+      <w:r>
+        <w:t xml:space="preserve">n the options dialog </w:t>
+      </w:r>
+      <w:r>
+        <w:t xml:space="preserve">{Tool section) </w:t>
+      </w:r>
+      <w:r>
+        <w:t>available from the QEImage context menu.</w:t>
       </w:r>
       <w:r>
         <w:br/>
-        <w:t>After all image processing is complete, including zoom, flip and rotate, the canvas used to present the image on the screen is normally resized to match the image exactly. This resizing process can be modified to stretch or contract the canvas in either X or Y directions. The fully processed image will then be presented scaled to this modified canvas size.</w:t>
+        <w:t>Note: this control applies to all three profiles (vertical, horizontal and arbitrary line)</w:t>
+      </w:r>
+      <w:r>
+        <w:t>.</w:t>
       </w:r>
       <w:r>
         <w:br/>
       </w:r>
       <w:r>
-        <w:rPr>
-          <w:b/>
-        </w:rPr>
-        <w:t xml:space="preserve">NOTE, these properties affect </w:t>
-      </w:r>
-      <w:r>
-        <w:rPr>
-          <w:b/>
-        </w:rPr>
-        <w:t xml:space="preserve">only </w:t>
-      </w:r>
-      <w:r>
-        <w:rPr>
-          <w:b/>
-        </w:rPr>
-        <w:t xml:space="preserve">the presentation of an image AFTER it has been processed and do not take into account user interaction with the image. If an image has been stretched or contracted using these properties user interaction with the image should be avoided as all image interaction </w:t>
-      </w:r>
-      <w:r>
-        <w:rPr>
-          <w:b/>
-        </w:rPr>
-        <w:t xml:space="preserve">currently </w:t>
-      </w:r>
-      <w:r>
-        <w:rPr>
-          <w:b/>
-        </w:rPr>
-        <w:t>assumes an un-stretched canvas. For example, selecting a region of interest will ignore the contraction or expansion of the canvas</w:t>
-      </w:r>
-      <w:r>
-        <w:rPr>
-          <w:b/>
-        </w:rPr>
-        <w:t xml:space="preserve"> and not return the pixel information expected</w:t>
-      </w:r>
-      <w:r>
-        <w:rPr>
-          <w:b/>
-        </w:rPr>
-        <w:t>.</w:t>
-      </w:r>
-      <w:r>
-        <w:br/>
-        <w:t>One use of these properties would be to better present a very narrow image.</w:t>
-      </w:r>
-      <w:r>
-        <w:br/>
-        <w:t>While both X and Y can be stretched or contracted, it is recommended that only one dimension is stretched to obtain the aspect ratio required, then the image should be zoomed to get the overall size required.</w:t>
-      </w:r>
-      <w:r>
-        <w:br/>
-        <w:t>The current stretch factors can be viewed when the ‘displayCursorPixelInfo’ property is set or ‘Pixel and area information’ has been checked in the ‘Options’ dialog available in the QEImage context menu. Stretch factors are displayed beside the current zoom level.</w:t>
-      </w:r>
-      <w:r>
-        <w:br/>
-        <w:t>The canvas used to present an image can be stretched using the following properties:</w:t>
+        <w:t xml:space="preserve">Profile Axes may also be enabled </w:t>
+      </w:r>
+      <w:r>
+        <w:t>by using the following property:</w:t>
       </w:r>
     </w:p>
     <w:p>
@@ -2428,8 +2638,125 @@
           <w:numId w:val="19"/>
         </w:numPr>
       </w:pPr>
+      <w:proofErr w:type="spellStart"/>
+      <w:r>
+        <w:t>enableProfileAxes</w:t>
+      </w:r>
+      <w:proofErr w:type="spellEnd"/>
+    </w:p>
+    <w:p>
+      <w:pPr>
+        <w:pStyle w:val="ListParagraph"/>
+        <w:numPr>
+          <w:ilvl w:val="0"/>
+          <w:numId w:val="19"/>
+        </w:numPr>
+      </w:pPr>
+      <w:r>
+        <w:t>The canvas used to present the fully processed image can be stretched or contracted in either X or Y directions using the ‘</w:t>
+      </w:r>
+      <w:proofErr w:type="spellStart"/>
       <w:r>
         <w:t>XStretch</w:t>
+      </w:r>
+      <w:proofErr w:type="spellEnd"/>
+      <w:r>
+        <w:t>’ and ‘</w:t>
+      </w:r>
+      <w:proofErr w:type="spellStart"/>
+      <w:r>
+        <w:t>YStretch</w:t>
+      </w:r>
+      <w:proofErr w:type="spellEnd"/>
+      <w:r>
+        <w:t>’ properties.</w:t>
+      </w:r>
+      <w:r>
+        <w:br/>
+        <w:t>After all image processing is complete, including zoom, flip and rotate, the canvas used to present the image on the screen is normally resized to match the image exactly. This resizing process can be modified to stretch or contract the canvas in either X or Y directions. The fully processed image will then be presented scaled to this modified canvas size.</w:t>
+      </w:r>
+      <w:r>
+        <w:br/>
+      </w:r>
+      <w:r>
+        <w:rPr>
+          <w:b/>
+        </w:rPr>
+        <w:t xml:space="preserve">NOTE, these properties affect </w:t>
+      </w:r>
+      <w:r>
+        <w:rPr>
+          <w:b/>
+        </w:rPr>
+        <w:t xml:space="preserve">only </w:t>
+      </w:r>
+      <w:r>
+        <w:rPr>
+          <w:b/>
+        </w:rPr>
+        <w:t xml:space="preserve">the presentation of an image AFTER it has been processed and do not </w:t>
+      </w:r>
+      <w:proofErr w:type="gramStart"/>
+      <w:r>
+        <w:rPr>
+          <w:b/>
+        </w:rPr>
+        <w:t>take into account</w:t>
+      </w:r>
+      <w:proofErr w:type="gramEnd"/>
+      <w:r>
+        <w:rPr>
+          <w:b/>
+        </w:rPr>
+        <w:t xml:space="preserve"> user interaction with the image. If an image has been stretched or contracted using these properties user interaction with the image should be avoided as all image interaction </w:t>
+      </w:r>
+      <w:r>
+        <w:rPr>
+          <w:b/>
+        </w:rPr>
+        <w:t xml:space="preserve">currently </w:t>
+      </w:r>
+      <w:r>
+        <w:rPr>
+          <w:b/>
+        </w:rPr>
+        <w:t>assumes an un-stretched canvas. For example, selecting a region of interest will ignore the contraction or expansion of the canvas</w:t>
+      </w:r>
+      <w:r>
+        <w:rPr>
+          <w:b/>
+        </w:rPr>
+        <w:t xml:space="preserve"> and not return the pixel information expected</w:t>
+      </w:r>
+      <w:r>
+        <w:rPr>
+          <w:b/>
+        </w:rPr>
+        <w:t>.</w:t>
+      </w:r>
+      <w:r>
+        <w:br/>
+        <w:t>One use of these properties would be to better present a very narrow image.</w:t>
+      </w:r>
+      <w:r>
+        <w:br/>
+        <w:t>While both X and Y can be stretched or contracted, it is recommended that only one dimension is stretched to obtain the aspect ratio required, then the image should be zoomed to get the overall size required.</w:t>
+      </w:r>
+      <w:r>
+        <w:br/>
+        <w:t>The current stretch factors can be viewed when the ‘</w:t>
+      </w:r>
+      <w:proofErr w:type="spellStart"/>
+      <w:r>
+        <w:t>displayCursorPixelInfo</w:t>
+      </w:r>
+      <w:proofErr w:type="spellEnd"/>
+      <w:r>
+        <w:t>’ property is set or ‘Pixel and area information’ has been checked in the ‘Options’ dialog available in the QEImage context menu. Stretch factors are displayed beside the current zoom level.</w:t>
+      </w:r>
+      <w:r>
+        <w:br/>
+        <w:t>The canvas used to present an image can be stretched using the following properties:</w:t>
       </w:r>
     </w:p>
     <w:p>
@@ -2440,9 +2767,25 @@
           <w:numId w:val="19"/>
         </w:numPr>
       </w:pPr>
+      <w:proofErr w:type="spellStart"/>
+      <w:r>
+        <w:t>XStretch</w:t>
+      </w:r>
+      <w:proofErr w:type="spellEnd"/>
+    </w:p>
+    <w:p>
+      <w:pPr>
+        <w:pStyle w:val="ListParagraph"/>
+        <w:numPr>
+          <w:ilvl w:val="1"/>
+          <w:numId w:val="19"/>
+        </w:numPr>
+      </w:pPr>
+      <w:proofErr w:type="spellStart"/>
       <w:r>
         <w:t>YStretch</w:t>
       </w:r>
+      <w:proofErr w:type="spellEnd"/>
     </w:p>
     <w:p>
       <w:pPr>
@@ -2468,9 +2811,11 @@
           <w:numId w:val="19"/>
         </w:numPr>
       </w:pPr>
+      <w:proofErr w:type="spellStart"/>
       <w:r>
         <w:t>showTime</w:t>
       </w:r>
+      <w:proofErr w:type="spellEnd"/>
     </w:p>
     <w:p>
       <w:pPr>
@@ -2496,9 +2841,11 @@
           <w:numId w:val="19"/>
         </w:numPr>
       </w:pPr>
+      <w:proofErr w:type="spellStart"/>
       <w:r>
         <w:t>fullScreen</w:t>
       </w:r>
+      <w:proofErr w:type="spellEnd"/>
     </w:p>
     <w:p>
       <w:pPr>
@@ -2509,13 +2856,29 @@
         </w:numPr>
       </w:pPr>
       <w:r>
-        <w:t>To present a profile of pixel values on a vertical ‘Horizontal Slice Profile’, ‘Vertical Slice Profile, or ‘Line Profile’ from the Mode menu and mark a vertical slice, a horizontal slice, or mark an arbitrary line on the image with the mouse. After the markup is drawn, the mouse can be used to drag the markup to a new location or, in the case of the arbitrary line, can also be used to drag either end of the line to a new location. The mark-ups can be cleared by right clicking over the outline and selecting ‘Clear’</w:t>
+        <w:lastRenderedPageBreak/>
+        <w:t xml:space="preserve">To present a profile of pixel values on a vertical ‘Horizontal Slice Profile’, ‘Vertical Slice Profile, or ‘Line Profile’ from the Mode menu and mark a vertical slice, a horizontal slice, or mark an arbitrary line on the image with the mouse. After the </w:t>
+      </w:r>
+      <w:proofErr w:type="spellStart"/>
+      <w:r>
+        <w:t>markup</w:t>
+      </w:r>
+      <w:proofErr w:type="spellEnd"/>
+      <w:r>
+        <w:t xml:space="preserve"> is drawn, the mouse can be used to drag the </w:t>
+      </w:r>
+      <w:proofErr w:type="spellStart"/>
+      <w:r>
+        <w:t>markup</w:t>
+      </w:r>
+      <w:proofErr w:type="spellEnd"/>
+      <w:r>
+        <w:t xml:space="preserve"> to a new location or, in the case of the arbitrary line, can also be used to drag either end of the line to a new location. The mark-ups can be cleared by right clicking over the outline and selecting ‘Clear’</w:t>
       </w:r>
       <w:r>
         <w:br/>
       </w:r>
       <w:r>
-        <w:lastRenderedPageBreak/>
         <w:fldChar w:fldCharType="begin"/>
       </w:r>
       <w:r>
@@ -2585,7 +2948,15 @@
       </w:r>
       <w:r>
         <w:br/>
-        <w:t>After the area mark-ups are drawn, the mouse can be used to drag the markups to a new location to drag individual sides or corners to a new location. The area can be cleared by right clicking over the outline and selecting ‘Clear’</w:t>
+        <w:t xml:space="preserve">After the area mark-ups are drawn, the mouse can be used to drag the </w:t>
+      </w:r>
+      <w:proofErr w:type="spellStart"/>
+      <w:r>
+        <w:t>markups</w:t>
+      </w:r>
+      <w:proofErr w:type="spellEnd"/>
+      <w:r>
+        <w:t xml:space="preserve"> to a new location to drag individual sides or corners to a new location. The area can be cleared by right clicking over the outline and selecting ‘Clear’</w:t>
       </w:r>
       <w:r>
         <w:br/>
@@ -2769,6 +3140,7 @@
         </w:numPr>
       </w:pPr>
       <w:r>
+        <w:lastRenderedPageBreak/>
         <w:t>regionOfInterest4WVariable (width)</w:t>
       </w:r>
     </w:p>
@@ -2804,9 +3176,11 @@
           <w:numId w:val="19"/>
         </w:numPr>
       </w:pPr>
+      <w:proofErr w:type="spellStart"/>
       <w:r>
         <w:t>ellipseXVariable</w:t>
       </w:r>
+      <w:proofErr w:type="spellEnd"/>
     </w:p>
     <w:p>
       <w:pPr>
@@ -2816,10 +3190,11 @@
           <w:numId w:val="19"/>
         </w:numPr>
       </w:pPr>
-      <w:r>
-        <w:lastRenderedPageBreak/>
+      <w:proofErr w:type="spellStart"/>
+      <w:r>
         <w:t>ellipseYVariable</w:t>
       </w:r>
+      <w:proofErr w:type="spellEnd"/>
     </w:p>
     <w:p>
       <w:pPr>
@@ -2829,8 +3204,13 @@
           <w:numId w:val="19"/>
         </w:numPr>
       </w:pPr>
-      <w:r>
-        <w:t>ellipseWVariable (width)</w:t>
+      <w:proofErr w:type="spellStart"/>
+      <w:r>
+        <w:t>ellipseWVariable</w:t>
+      </w:r>
+      <w:proofErr w:type="spellEnd"/>
+      <w:r>
+        <w:t xml:space="preserve"> (width)</w:t>
       </w:r>
     </w:p>
     <w:p>
@@ -2841,8 +3221,13 @@
           <w:numId w:val="19"/>
         </w:numPr>
       </w:pPr>
-      <w:r>
-        <w:t>ellipseHVariable (height)</w:t>
+      <w:proofErr w:type="spellStart"/>
+      <w:r>
+        <w:t>ellipseHVariable</w:t>
+      </w:r>
+      <w:proofErr w:type="spellEnd"/>
+      <w:r>
+        <w:t xml:space="preserve"> (height)</w:t>
       </w:r>
     </w:p>
     <w:p>
@@ -2853,8 +3238,13 @@
           <w:numId w:val="19"/>
         </w:numPr>
       </w:pPr>
-      <w:r>
-        <w:t>ellipseRotationVariable (optional – specifies clockwise rotation in degrees. When not specified the rotation is 0 degrees)</w:t>
+      <w:proofErr w:type="spellStart"/>
+      <w:r>
+        <w:t>ellipseRotationVariable</w:t>
+      </w:r>
+      <w:proofErr w:type="spellEnd"/>
+      <w:r>
+        <w:t xml:space="preserve"> (optional – specifies clockwise rotation in degrees. When not specified the rotation is 0 degrees)</w:t>
       </w:r>
     </w:p>
     <w:p>
@@ -2865,8 +3255,13 @@
           <w:numId w:val="19"/>
         </w:numPr>
       </w:pPr>
-      <w:r>
-        <w:t>ellipseVariableDefinition (specifies if X and Y are the ellipse centre, or top left of a bounding rectangle)</w:t>
+      <w:proofErr w:type="spellStart"/>
+      <w:r>
+        <w:t>ellipseVariableDefinition</w:t>
+      </w:r>
+      <w:proofErr w:type="spellEnd"/>
+      <w:r>
+        <w:t xml:space="preserve"> (specifies if X and Y are the ellipse centre, or top left of a bounding rectangle)</w:t>
       </w:r>
     </w:p>
     <w:p>
@@ -2889,9 +3284,11 @@
           <w:numId w:val="19"/>
         </w:numPr>
       </w:pPr>
+      <w:proofErr w:type="spellStart"/>
       <w:r>
         <w:t>clippingLowVariable</w:t>
       </w:r>
+      <w:proofErr w:type="spellEnd"/>
     </w:p>
     <w:p>
       <w:pPr>
@@ -2901,9 +3298,11 @@
           <w:numId w:val="19"/>
         </w:numPr>
       </w:pPr>
+      <w:proofErr w:type="spellStart"/>
       <w:r>
         <w:t>clipingHighVariable</w:t>
       </w:r>
+      <w:proofErr w:type="spellEnd"/>
     </w:p>
     <w:p>
       <w:pPr>
@@ -2913,9 +3312,11 @@
           <w:numId w:val="19"/>
         </w:numPr>
       </w:pPr>
+      <w:proofErr w:type="spellStart"/>
       <w:r>
         <w:t>clipingOnOffVariable</w:t>
       </w:r>
+      <w:proofErr w:type="spellEnd"/>
     </w:p>
     <w:p>
       <w:pPr>
@@ -2961,9 +3362,11 @@
           <w:numId w:val="19"/>
         </w:numPr>
       </w:pPr>
+      <w:proofErr w:type="spellStart"/>
       <w:r>
         <w:t>enableProfileSliceSelection</w:t>
       </w:r>
+      <w:proofErr w:type="spellEnd"/>
     </w:p>
     <w:p>
       <w:pPr>
@@ -2973,8 +3376,13 @@
           <w:numId w:val="19"/>
         </w:numPr>
       </w:pPr>
-      <w:r>
-        <w:t>enableAreaSliceSelection (for all area and region selection)</w:t>
+      <w:proofErr w:type="spellStart"/>
+      <w:r>
+        <w:t>enableAreaSliceSelection</w:t>
+      </w:r>
+      <w:proofErr w:type="spellEnd"/>
+      <w:r>
+        <w:t xml:space="preserve"> (for all area and region selection)</w:t>
       </w:r>
     </w:p>
     <w:p>
@@ -2985,8 +3393,13 @@
           <w:numId w:val="19"/>
         </w:numPr>
       </w:pPr>
-      <w:r>
-        <w:t>enableTargetSliceSelection (for beam and target selection)</w:t>
+      <w:proofErr w:type="spellStart"/>
+      <w:r>
+        <w:t>enableTargetSliceSelection</w:t>
+      </w:r>
+      <w:proofErr w:type="spellEnd"/>
+      <w:r>
+        <w:t xml:space="preserve"> (for beam and target selection)</w:t>
       </w:r>
     </w:p>
     <w:p>
@@ -3046,7 +3459,15 @@
         </w:numPr>
       </w:pPr>
       <w:r>
-        <w:t>Some image mark-ups and other options can be displayed when the image is first presented using the following properties: (Note, mark-ups are generally displayed when first drawn by the user, or can be displayed from the QEImage context menu ‘Markup Display’ sub-menu.</w:t>
+        <w:t>Some image mark-ups and other options can be displayed when the image is first presented using the following properties: (Note, mark-ups are generally displayed when first drawn by the user, or can be displayed from the QEImage context menu ‘</w:t>
+      </w:r>
+      <w:proofErr w:type="spellStart"/>
+      <w:r>
+        <w:t>Markup</w:t>
+      </w:r>
+      <w:proofErr w:type="spellEnd"/>
+      <w:r>
+        <w:t xml:space="preserve"> Display’ sub-menu.</w:t>
       </w:r>
     </w:p>
     <w:p>
@@ -3081,9 +3502,11 @@
           <w:numId w:val="19"/>
         </w:numPr>
       </w:pPr>
+      <w:proofErr w:type="spellStart"/>
       <w:r>
         <w:t>displayProfileSelection</w:t>
       </w:r>
+      <w:proofErr w:type="spellEnd"/>
     </w:p>
     <w:p>
       <w:pPr>
@@ -3141,9 +3564,11 @@
           <w:numId w:val="19"/>
         </w:numPr>
       </w:pPr>
+      <w:proofErr w:type="spellStart"/>
       <w:r>
         <w:t>displayTargetSelection</w:t>
       </w:r>
+      <w:proofErr w:type="spellEnd"/>
     </w:p>
     <w:p>
       <w:pPr>
@@ -3153,9 +3578,11 @@
           <w:numId w:val="19"/>
         </w:numPr>
       </w:pPr>
+      <w:proofErr w:type="spellStart"/>
       <w:r>
         <w:t>displayBeamSelection</w:t>
       </w:r>
+      <w:proofErr w:type="spellEnd"/>
     </w:p>
     <w:p>
       <w:pPr>
@@ -3165,9 +3592,11 @@
           <w:numId w:val="19"/>
         </w:numPr>
       </w:pPr>
+      <w:proofErr w:type="spellStart"/>
       <w:r>
         <w:t>displayEllipes</w:t>
       </w:r>
+      <w:proofErr w:type="spellEnd"/>
     </w:p>
     <w:p>
       <w:pPr>
@@ -3177,8 +3606,22 @@
           <w:numId w:val="19"/>
         </w:numPr>
       </w:pPr>
-      <w:r>
-        <w:t>displayCursorPixelInfo (‘cursor pixel info’ is not a markup. It is an area under the image displaying information about the image, in particular the pixel currently under the cursor)</w:t>
+      <w:proofErr w:type="spellStart"/>
+      <w:r>
+        <w:lastRenderedPageBreak/>
+        <w:t>displayCursorPixelInfo</w:t>
+      </w:r>
+      <w:proofErr w:type="spellEnd"/>
+      <w:r>
+        <w:t xml:space="preserve"> (‘cursor pixel info’ is not a </w:t>
+      </w:r>
+      <w:proofErr w:type="spellStart"/>
+      <w:r>
+        <w:t>markup</w:t>
+      </w:r>
+      <w:proofErr w:type="spellEnd"/>
+      <w:r>
+        <w:t>. It is an area under the image displaying information about the image, in particular the pixel currently under the cursor)</w:t>
       </w:r>
     </w:p>
     <w:p>
@@ -3189,8 +3632,21 @@
           <w:numId w:val="19"/>
         </w:numPr>
       </w:pPr>
-      <w:r>
-        <w:t>Markup colors can be altered using the following properties:</w:t>
+      <w:proofErr w:type="spellStart"/>
+      <w:r>
+        <w:t>Markup</w:t>
+      </w:r>
+      <w:proofErr w:type="spellEnd"/>
+      <w:r>
+        <w:t xml:space="preserve"> </w:t>
+      </w:r>
+      <w:proofErr w:type="spellStart"/>
+      <w:r>
+        <w:t>colors</w:t>
+      </w:r>
+      <w:proofErr w:type="spellEnd"/>
+      <w:r>
+        <w:t xml:space="preserve"> can be altered using the following properties:</w:t>
       </w:r>
     </w:p>
     <w:p>
@@ -3225,9 +3681,11 @@
           <w:numId w:val="19"/>
         </w:numPr>
       </w:pPr>
+      <w:proofErr w:type="spellStart"/>
       <w:r>
         <w:t>profileColor</w:t>
       </w:r>
+      <w:proofErr w:type="spellEnd"/>
     </w:p>
     <w:p>
       <w:pPr>
@@ -3237,10 +3695,11 @@
           <w:numId w:val="19"/>
         </w:numPr>
       </w:pPr>
-      <w:r>
-        <w:lastRenderedPageBreak/>
+      <w:proofErr w:type="spellStart"/>
+      <w:r>
         <w:t>areaColor</w:t>
       </w:r>
+      <w:proofErr w:type="spellEnd"/>
     </w:p>
     <w:p>
       <w:pPr>
@@ -3250,9 +3709,11 @@
           <w:numId w:val="19"/>
         </w:numPr>
       </w:pPr>
+      <w:proofErr w:type="spellStart"/>
       <w:r>
         <w:t>beamColor</w:t>
       </w:r>
+      <w:proofErr w:type="spellEnd"/>
     </w:p>
     <w:p>
       <w:pPr>
@@ -3262,9 +3723,11 @@
           <w:numId w:val="19"/>
         </w:numPr>
       </w:pPr>
+      <w:proofErr w:type="spellStart"/>
       <w:r>
         <w:t>targetColor</w:t>
       </w:r>
+      <w:proofErr w:type="spellEnd"/>
     </w:p>
     <w:p>
       <w:pPr>
@@ -3274,9 +3737,11 @@
           <w:numId w:val="19"/>
         </w:numPr>
       </w:pPr>
+      <w:proofErr w:type="spellStart"/>
       <w:r>
         <w:t>timeColor</w:t>
       </w:r>
+      <w:proofErr w:type="spellEnd"/>
     </w:p>
     <w:p>
       <w:pPr>
@@ -3286,9 +3751,11 @@
           <w:numId w:val="19"/>
         </w:numPr>
       </w:pPr>
+      <w:proofErr w:type="spellStart"/>
       <w:r>
         <w:t>ellipseColor</w:t>
       </w:r>
+      <w:proofErr w:type="spellEnd"/>
     </w:p>
     <w:p>
       <w:pPr>
@@ -3298,8 +3765,13 @@
           <w:numId w:val="19"/>
         </w:numPr>
       </w:pPr>
-      <w:r>
-        <w:t>Markup legends can be altered using the following properties:</w:t>
+      <w:proofErr w:type="spellStart"/>
+      <w:r>
+        <w:t>Markup</w:t>
+      </w:r>
+      <w:proofErr w:type="spellEnd"/>
+      <w:r>
+        <w:t xml:space="preserve"> legends can be altered using the following properties:</w:t>
       </w:r>
     </w:p>
     <w:p>
@@ -3334,9 +3806,11 @@
           <w:numId w:val="19"/>
         </w:numPr>
       </w:pPr>
+      <w:proofErr w:type="spellStart"/>
       <w:r>
         <w:t>profileLegend</w:t>
       </w:r>
+      <w:proofErr w:type="spellEnd"/>
     </w:p>
     <w:p>
       <w:pPr>
@@ -3394,9 +3868,11 @@
           <w:numId w:val="19"/>
         </w:numPr>
       </w:pPr>
+      <w:proofErr w:type="spellStart"/>
       <w:r>
         <w:t>targetLegend</w:t>
       </w:r>
+      <w:proofErr w:type="spellEnd"/>
     </w:p>
     <w:p>
       <w:pPr>
@@ -3406,9 +3882,11 @@
           <w:numId w:val="19"/>
         </w:numPr>
       </w:pPr>
+      <w:proofErr w:type="spellStart"/>
       <w:r>
         <w:t>beamLegend</w:t>
       </w:r>
+      <w:proofErr w:type="spellEnd"/>
     </w:p>
     <w:p>
       <w:pPr>
@@ -3418,9 +3896,11 @@
           <w:numId w:val="19"/>
         </w:numPr>
       </w:pPr>
+      <w:proofErr w:type="spellStart"/>
       <w:r>
         <w:t>ellipseLegend</w:t>
       </w:r>
+      <w:proofErr w:type="spellEnd"/>
     </w:p>
     <w:p>
       <w:pPr>
@@ -3442,9 +3922,11 @@
           <w:numId w:val="19"/>
         </w:numPr>
       </w:pPr>
+      <w:proofErr w:type="spellStart"/>
       <w:r>
         <w:t>externalControls</w:t>
       </w:r>
+      <w:proofErr w:type="spellEnd"/>
     </w:p>
     <w:p>
       <w:pPr>
@@ -3466,9 +3948,11 @@
           <w:numId w:val="19"/>
         </w:numPr>
       </w:pPr>
+      <w:proofErr w:type="spellStart"/>
       <w:r>
         <w:t>fullContextMenu</w:t>
       </w:r>
+      <w:proofErr w:type="spellEnd"/>
     </w:p>
     <w:p>
       <w:pPr>
@@ -3481,11 +3965,17 @@
       <w:r>
         <w:t>Controls to manipulate local image display properties controls can be enabled by setting the ‘</w:t>
       </w:r>
+      <w:proofErr w:type="spellStart"/>
       <w:r>
         <w:t>enableImageDisplayProperties</w:t>
       </w:r>
-      <w:r>
-        <w:t>’ property, or by checking ‘Image Display Properties’ in the option dialog available from the widget’s context menu. Display properties such as brightness and contrast can then be set as required. Note, local brightness and contrast are independent of areaDetector brightness and contrast settings. If ‘auto brightness and contrast’ is checked then selecting any area or region of interest will cause the brightness and contrast to be adjusted so match the range of pixel in the selected area. The reset button above the brightness and contrast sliders can be pressed to reset the controls to ‘normal’.</w:t>
+      <w:proofErr w:type="spellEnd"/>
+      <w:r>
+        <w:t xml:space="preserve">’ property, or by checking ‘Image Display Properties’ in the option dialog available from the widget’s context menu. Display properties such as brightness and contrast can then be set as required. Note, local brightness and contrast are independent of areaDetector brightness and contrast settings. If ‘auto brightness and contrast’ is checked then selecting any area or region of interest will cause the brightness and contrast to be adjusted so </w:t>
+      </w:r>
+      <w:r>
+        <w:lastRenderedPageBreak/>
+        <w:t>match the range of pixel in the selected area. The reset button above the brightness and contrast sliders can be pressed to reset the controls to ‘normal’.</w:t>
       </w:r>
     </w:p>
     <w:p>
@@ -3499,11 +3989,16 @@
       <w:r>
         <w:t>Controls to record and playback images can be enabled by setting the ‘</w:t>
       </w:r>
+      <w:proofErr w:type="spellStart"/>
       <w:r>
         <w:t>enable</w:t>
       </w:r>
       <w:r>
-        <w:t>Recording’ property, or by checking ‘Recording’ in the option dialog available from the widget’s context menu.</w:t>
+        <w:t>Recording</w:t>
+      </w:r>
+      <w:proofErr w:type="spellEnd"/>
+      <w:r>
+        <w:t>’ property, or by checking ‘Recording’ in the option dialog available from the widget’s context menu.</w:t>
       </w:r>
     </w:p>
     <w:p>
@@ -3526,9 +4021,133 @@
           <w:numId w:val="19"/>
         </w:numPr>
       </w:pPr>
-      <w:r>
-        <w:lastRenderedPageBreak/>
-        <w:t>Markups can be displayed as soon as variable data is available for them by setting the ‘displayMarkups’ property. This is intended for uses when an image is displayed for a specific purpose such as target positioning or region of interest area selection. In these cases a GUI is presented with the mark-ups already shown ready for manipulation. In a more general GUI, it may not be appropriate to display mark-ups until the user selects a markup mode and interacts with the widget. If ‘displayMarkups’ is selected, only mark-ups for which there is available data are presented. For example, if a GUI is designed for target positioning and of all the markup related variables only variables for beam position and target position are defined, then if ‘displayMarkups’ is set only the target and beam mark-ups will be shown when the widget is first displayed. Note that this property will over-ride other markup properties, such as displayProfileSelection. E.g. if displayMarkups is true but displayProfileSelection is false, you might expect that the profile markup would not be shown, but in fact if the variable data associated with the profile changed, that markup would in fact become visible. So, if you want to be able to completely control the visibility of the markup, regardless of changes in its underlying data, you should set displayMarkups to be false, and then control visibility via the displayProfileSelection, displayArea1Selection or one of the other display&lt;Something&gt;Selection properties mentioned above.</w:t>
+      <w:proofErr w:type="spellStart"/>
+      <w:r>
+        <w:t>Markups</w:t>
+      </w:r>
+      <w:proofErr w:type="spellEnd"/>
+      <w:r>
+        <w:t xml:space="preserve"> can be displayed as soon as variable data is available for them by setting the ‘</w:t>
+      </w:r>
+      <w:proofErr w:type="spellStart"/>
+      <w:r>
+        <w:t>displayMarkups</w:t>
+      </w:r>
+      <w:proofErr w:type="spellEnd"/>
+      <w:r>
+        <w:t xml:space="preserve">’ property. This is intended for uses when an image is displayed for a specific purpose such as target positioning or region of interest area selection. In these </w:t>
+      </w:r>
+      <w:proofErr w:type="gramStart"/>
+      <w:r>
+        <w:t>cases</w:t>
+      </w:r>
+      <w:proofErr w:type="gramEnd"/>
+      <w:r>
+        <w:t xml:space="preserve"> a GUI is presented with the mark-ups already shown ready for manipulation. In a more general GUI, it may not be appropriate to display mark-ups until the user selects a </w:t>
+      </w:r>
+      <w:proofErr w:type="spellStart"/>
+      <w:r>
+        <w:t>markup</w:t>
+      </w:r>
+      <w:proofErr w:type="spellEnd"/>
+      <w:r>
+        <w:t xml:space="preserve"> mode and interacts with the widget. If ‘</w:t>
+      </w:r>
+      <w:proofErr w:type="spellStart"/>
+      <w:r>
+        <w:t>displayMarkups</w:t>
+      </w:r>
+      <w:proofErr w:type="spellEnd"/>
+      <w:r>
+        <w:t xml:space="preserve">’ is selected, only mark-ups for which there is available data are presented. For example, if a GUI is designed for target positioning and of all the </w:t>
+      </w:r>
+      <w:proofErr w:type="spellStart"/>
+      <w:r>
+        <w:t>markup</w:t>
+      </w:r>
+      <w:proofErr w:type="spellEnd"/>
+      <w:r>
+        <w:t xml:space="preserve"> related variables only variables for beam position and target position are defined, then if ‘</w:t>
+      </w:r>
+      <w:proofErr w:type="spellStart"/>
+      <w:r>
+        <w:t>displayMarkups</w:t>
+      </w:r>
+      <w:proofErr w:type="spellEnd"/>
+      <w:r>
+        <w:t xml:space="preserve">’ is set only the target and beam mark-ups will be shown when the widget is first displayed. Note that this property will over-ride other </w:t>
+      </w:r>
+      <w:proofErr w:type="spellStart"/>
+      <w:r>
+        <w:t>markup</w:t>
+      </w:r>
+      <w:proofErr w:type="spellEnd"/>
+      <w:r>
+        <w:t xml:space="preserve"> properties, such as </w:t>
+      </w:r>
+      <w:proofErr w:type="spellStart"/>
+      <w:r>
+        <w:t>displayProfileSelection</w:t>
+      </w:r>
+      <w:proofErr w:type="spellEnd"/>
+      <w:r>
+        <w:t xml:space="preserve">. E.g. if </w:t>
+      </w:r>
+      <w:proofErr w:type="spellStart"/>
+      <w:r>
+        <w:t>displayMarkups</w:t>
+      </w:r>
+      <w:proofErr w:type="spellEnd"/>
+      <w:r>
+        <w:t xml:space="preserve"> is true but </w:t>
+      </w:r>
+      <w:proofErr w:type="spellStart"/>
+      <w:r>
+        <w:t>displayProfileSelection</w:t>
+      </w:r>
+      <w:proofErr w:type="spellEnd"/>
+      <w:r>
+        <w:t xml:space="preserve"> is false, you might expect that the profile </w:t>
+      </w:r>
+      <w:proofErr w:type="spellStart"/>
+      <w:r>
+        <w:t>markup</w:t>
+      </w:r>
+      <w:proofErr w:type="spellEnd"/>
+      <w:r>
+        <w:t xml:space="preserve"> would not be shown, but in fact if the variable data associated with the profile changed, that </w:t>
+      </w:r>
+      <w:proofErr w:type="spellStart"/>
+      <w:r>
+        <w:t>markup</w:t>
+      </w:r>
+      <w:proofErr w:type="spellEnd"/>
+      <w:r>
+        <w:t xml:space="preserve"> would in fact become visible. So, if you want to be able to completely control the visibility of the </w:t>
+      </w:r>
+      <w:proofErr w:type="spellStart"/>
+      <w:r>
+        <w:t>markup</w:t>
+      </w:r>
+      <w:proofErr w:type="spellEnd"/>
+      <w:r>
+        <w:t xml:space="preserve">, regardless of changes in its underlying data, you should set </w:t>
+      </w:r>
+      <w:proofErr w:type="spellStart"/>
+      <w:r>
+        <w:t>displayMarkups</w:t>
+      </w:r>
+      <w:proofErr w:type="spellEnd"/>
+      <w:r>
+        <w:t xml:space="preserve"> to be false, and then control visibility via the </w:t>
+      </w:r>
+      <w:proofErr w:type="spellStart"/>
+      <w:r>
+        <w:t>displayProfileSelection</w:t>
+      </w:r>
+      <w:proofErr w:type="spellEnd"/>
+      <w:r>
+        <w:t>, displayArea1Selection or one of the other display&lt;Something&gt;Selection properties mentioned above.</w:t>
       </w:r>
     </w:p>
     <w:p>
@@ -3596,8 +4215,9 @@
         <w:pStyle w:val="Heading3"/>
       </w:pPr>
       <w:bookmarkStart w:id="9" w:name="_Toc17711846"/>
-      <w:bookmarkStart w:id="10" w:name="_Toc25249636"/>
-      <w:r>
+      <w:bookmarkStart w:id="10" w:name="_Toc139460707"/>
+      <w:r>
+        <w:lastRenderedPageBreak/>
         <w:t>Window customisation</w:t>
       </w:r>
       <w:bookmarkEnd w:id="9"/>
@@ -3610,14 +4230,14 @@
       <w:r>
         <w:t xml:space="preserve">the </w:t>
       </w:r>
+      <w:proofErr w:type="spellStart"/>
       <w:r>
         <w:t>QE_QEGuiAndUserInterfaceDesign</w:t>
       </w:r>
+      <w:proofErr w:type="spellEnd"/>
       <w:r>
         <w:t xml:space="preserve"> document </w:t>
       </w:r>
-      <w:bookmarkStart w:id="11" w:name="_GoBack"/>
-      <w:bookmarkEnd w:id="11"/>
       <w:r>
         <w:t>for details on the window customisation mechanism.</w:t>
       </w:r>
@@ -3684,7 +4304,6 @@
         </w:numPr>
       </w:pPr>
       <w:r>
-        <w:lastRenderedPageBreak/>
         <w:t>Zoom</w:t>
       </w:r>
     </w:p>
@@ -3720,8 +4339,13 @@
           <w:numId w:val="59"/>
         </w:numPr>
       </w:pPr>
-      <w:r>
-        <w:t>Markup Display</w:t>
+      <w:proofErr w:type="spellStart"/>
+      <w:r>
+        <w:t>Markup</w:t>
+      </w:r>
+      <w:proofErr w:type="spellEnd"/>
+      <w:r>
+        <w:t xml:space="preserve"> Display</w:t>
       </w:r>
     </w:p>
     <w:p>
@@ -3855,7 +4479,15 @@
       </w:r>
       <w:r>
         <w:br/>
-        <w:t>(Note, these examples refer to a widget named ‘BeamImage’.)</w:t>
+        <w:t>(Note, these examples refer to a widget named ‘</w:t>
+      </w:r>
+      <w:proofErr w:type="spellStart"/>
+      <w:r>
+        <w:t>BeamImage</w:t>
+      </w:r>
+      <w:proofErr w:type="spellEnd"/>
+      <w:r>
+        <w:t>’.)</w:t>
       </w:r>
     </w:p>
     <w:p>
@@ -3869,7 +4501,15 @@
         <w:ind w:left="714" w:hanging="357"/>
       </w:pPr>
       <w:r>
-        <w:t>Button to save the image presented in a QEImage named BeamImage:</w:t>
+        <w:t xml:space="preserve">Button to save the image presented in a QEImage named </w:t>
+      </w:r>
+      <w:proofErr w:type="spellStart"/>
+      <w:r>
+        <w:t>BeamImage</w:t>
+      </w:r>
+      <w:proofErr w:type="spellEnd"/>
+      <w:r>
+        <w:t>:</w:t>
       </w:r>
     </w:p>
     <w:p>
@@ -3921,7 +4561,21 @@
           <w:rFonts w:ascii="Courier New" w:hAnsi="Courier New" w:cs="Courier New"/>
         </w:rPr>
         <w:tab/>
-        <w:t>&lt;BuiltIn Name=</w:t>
+        <w:t>&lt;</w:t>
+      </w:r>
+      <w:proofErr w:type="spellStart"/>
+      <w:r>
+        <w:rPr>
+          <w:rFonts w:ascii="Courier New" w:hAnsi="Courier New" w:cs="Courier New"/>
+        </w:rPr>
+        <w:t>BuiltIn</w:t>
+      </w:r>
+      <w:proofErr w:type="spellEnd"/>
+      <w:r>
+        <w:rPr>
+          <w:rFonts w:ascii="Courier New" w:hAnsi="Courier New" w:cs="Courier New"/>
+        </w:rPr>
+        <w:t xml:space="preserve"> Name=</w:t>
       </w:r>
       <w:r>
         <w:rPr>
@@ -3964,7 +4618,49 @@
           <w:rFonts w:ascii="Courier New" w:hAnsi="Courier New" w:cs="Courier New"/>
         </w:rPr>
         <w:tab/>
-        <w:t>&lt;WidgetName&gt;BeamImage&lt;/WidgetName&gt;</w:t>
+        <w:t>&lt;</w:t>
+      </w:r>
+      <w:proofErr w:type="spellStart"/>
+      <w:r>
+        <w:rPr>
+          <w:rFonts w:ascii="Courier New" w:hAnsi="Courier New" w:cs="Courier New"/>
+        </w:rPr>
+        <w:t>WidgetName</w:t>
+      </w:r>
+      <w:proofErr w:type="spellEnd"/>
+      <w:r>
+        <w:rPr>
+          <w:rFonts w:ascii="Courier New" w:hAnsi="Courier New" w:cs="Courier New"/>
+        </w:rPr>
+        <w:t>&gt;</w:t>
+      </w:r>
+      <w:proofErr w:type="spellStart"/>
+      <w:r>
+        <w:rPr>
+          <w:rFonts w:ascii="Courier New" w:hAnsi="Courier New" w:cs="Courier New"/>
+        </w:rPr>
+        <w:t>BeamImage</w:t>
+      </w:r>
+      <w:proofErr w:type="spellEnd"/>
+      <w:r>
+        <w:rPr>
+          <w:rFonts w:ascii="Courier New" w:hAnsi="Courier New" w:cs="Courier New"/>
+        </w:rPr>
+        <w:t>&lt;/</w:t>
+      </w:r>
+      <w:proofErr w:type="spellStart"/>
+      <w:r>
+        <w:rPr>
+          <w:rFonts w:ascii="Courier New" w:hAnsi="Courier New" w:cs="Courier New"/>
+        </w:rPr>
+        <w:t>WidgetName</w:t>
+      </w:r>
+      <w:proofErr w:type="spellEnd"/>
+      <w:r>
+        <w:rPr>
+          <w:rFonts w:ascii="Courier New" w:hAnsi="Courier New" w:cs="Courier New"/>
+        </w:rPr>
+        <w:t>&gt;</w:t>
       </w:r>
       <w:r>
         <w:rPr>
@@ -3977,7 +4673,21 @@
           <w:rFonts w:ascii="Courier New" w:hAnsi="Courier New" w:cs="Courier New"/>
         </w:rPr>
         <w:tab/>
-        <w:t>&lt;/BuiltIn&gt;</w:t>
+        <w:t>&lt;/</w:t>
+      </w:r>
+      <w:proofErr w:type="spellStart"/>
+      <w:r>
+        <w:rPr>
+          <w:rFonts w:ascii="Courier New" w:hAnsi="Courier New" w:cs="Courier New"/>
+        </w:rPr>
+        <w:t>BuiltIn</w:t>
+      </w:r>
+      <w:proofErr w:type="spellEnd"/>
+      <w:r>
+        <w:rPr>
+          <w:rFonts w:ascii="Courier New" w:hAnsi="Courier New" w:cs="Courier New"/>
+        </w:rPr>
+        <w:t>&gt;</w:t>
       </w:r>
       <w:r>
         <w:rPr>
@@ -3998,7 +4708,15 @@
         <w:ind w:left="714" w:hanging="357"/>
       </w:pPr>
       <w:r>
-        <w:t>Button to allow the QEImage named BeamImage to be paused:</w:t>
+        <w:t xml:space="preserve">Button to allow the QEImage named </w:t>
+      </w:r>
+      <w:proofErr w:type="spellStart"/>
+      <w:r>
+        <w:t>BeamImage</w:t>
+      </w:r>
+      <w:proofErr w:type="spellEnd"/>
+      <w:r>
+        <w:t xml:space="preserve"> to be paused:</w:t>
       </w:r>
     </w:p>
     <w:p>
@@ -4055,7 +4773,21 @@
         <w:rPr>
           <w:rFonts w:ascii="Courier New" w:hAnsi="Courier New" w:cs="Courier New"/>
         </w:rPr>
-        <w:t>&lt;BuiltIn Name=</w:t>
+        <w:t>&lt;</w:t>
+      </w:r>
+      <w:proofErr w:type="spellStart"/>
+      <w:r>
+        <w:rPr>
+          <w:rFonts w:ascii="Courier New" w:hAnsi="Courier New" w:cs="Courier New"/>
+        </w:rPr>
+        <w:t>BuiltIn</w:t>
+      </w:r>
+      <w:proofErr w:type="spellEnd"/>
+      <w:r>
+        <w:rPr>
+          <w:rFonts w:ascii="Courier New" w:hAnsi="Courier New" w:cs="Courier New"/>
+        </w:rPr>
+        <w:t xml:space="preserve"> Name=</w:t>
       </w:r>
       <w:r>
         <w:rPr>
@@ -4103,7 +4835,49 @@
         <w:rPr>
           <w:rFonts w:ascii="Courier New" w:hAnsi="Courier New" w:cs="Courier New"/>
         </w:rPr>
-        <w:t>&lt;WidgetName&gt;BeamImage&lt;/WidgetName&gt;</w:t>
+        <w:t>&lt;</w:t>
+      </w:r>
+      <w:proofErr w:type="spellStart"/>
+      <w:r>
+        <w:rPr>
+          <w:rFonts w:ascii="Courier New" w:hAnsi="Courier New" w:cs="Courier New"/>
+        </w:rPr>
+        <w:t>WidgetName</w:t>
+      </w:r>
+      <w:proofErr w:type="spellEnd"/>
+      <w:r>
+        <w:rPr>
+          <w:rFonts w:ascii="Courier New" w:hAnsi="Courier New" w:cs="Courier New"/>
+        </w:rPr>
+        <w:t>&gt;</w:t>
+      </w:r>
+      <w:proofErr w:type="spellStart"/>
+      <w:r>
+        <w:rPr>
+          <w:rFonts w:ascii="Courier New" w:hAnsi="Courier New" w:cs="Courier New"/>
+        </w:rPr>
+        <w:t>BeamImage</w:t>
+      </w:r>
+      <w:proofErr w:type="spellEnd"/>
+      <w:r>
+        <w:rPr>
+          <w:rFonts w:ascii="Courier New" w:hAnsi="Courier New" w:cs="Courier New"/>
+        </w:rPr>
+        <w:t>&lt;/</w:t>
+      </w:r>
+      <w:proofErr w:type="spellStart"/>
+      <w:r>
+        <w:rPr>
+          <w:rFonts w:ascii="Courier New" w:hAnsi="Courier New" w:cs="Courier New"/>
+        </w:rPr>
+        <w:t>WidgetName</w:t>
+      </w:r>
+      <w:proofErr w:type="spellEnd"/>
+      <w:r>
+        <w:rPr>
+          <w:rFonts w:ascii="Courier New" w:hAnsi="Courier New" w:cs="Courier New"/>
+        </w:rPr>
+        <w:t>&gt;</w:t>
       </w:r>
       <w:r>
         <w:rPr>
@@ -4121,7 +4895,21 @@
         <w:rPr>
           <w:rFonts w:ascii="Courier New" w:hAnsi="Courier New" w:cs="Courier New"/>
         </w:rPr>
-        <w:t>&lt;/BuiltIn&gt;</w:t>
+        <w:t>&lt;/</w:t>
+      </w:r>
+      <w:proofErr w:type="spellStart"/>
+      <w:r>
+        <w:rPr>
+          <w:rFonts w:ascii="Courier New" w:hAnsi="Courier New" w:cs="Courier New"/>
+        </w:rPr>
+        <w:t>BuiltIn</w:t>
+      </w:r>
+      <w:proofErr w:type="spellEnd"/>
+      <w:r>
+        <w:rPr>
+          <w:rFonts w:ascii="Courier New" w:hAnsi="Courier New" w:cs="Courier New"/>
+        </w:rPr>
+        <w:t>&gt;</w:t>
       </w:r>
       <w:r>
         <w:rPr>
@@ -4147,6 +4935,7 @@
         <w:ind w:left="714" w:hanging="357"/>
       </w:pPr>
       <w:r>
+        <w:lastRenderedPageBreak/>
         <w:t>Menu to zoom the QEImage:</w:t>
       </w:r>
     </w:p>
@@ -4204,7 +4993,21 @@
         <w:rPr>
           <w:rFonts w:ascii="Courier New" w:hAnsi="Courier New" w:cs="Courier New"/>
         </w:rPr>
-        <w:t>&lt;BuiltIn Name=</w:t>
+        <w:t>&lt;</w:t>
+      </w:r>
+      <w:proofErr w:type="spellStart"/>
+      <w:r>
+        <w:rPr>
+          <w:rFonts w:ascii="Courier New" w:hAnsi="Courier New" w:cs="Courier New"/>
+        </w:rPr>
+        <w:t>BuiltIn</w:t>
+      </w:r>
+      <w:proofErr w:type="spellEnd"/>
+      <w:r>
+        <w:rPr>
+          <w:rFonts w:ascii="Courier New" w:hAnsi="Courier New" w:cs="Courier New"/>
+        </w:rPr>
+        <w:t xml:space="preserve"> Name=</w:t>
       </w:r>
       <w:r>
         <w:rPr>
@@ -4252,7 +5055,49 @@
         <w:rPr>
           <w:rFonts w:ascii="Courier New" w:hAnsi="Courier New" w:cs="Courier New"/>
         </w:rPr>
-        <w:t>&lt;WidgetName&gt;BeamImage&lt;/WidgetName&gt;</w:t>
+        <w:t>&lt;</w:t>
+      </w:r>
+      <w:proofErr w:type="spellStart"/>
+      <w:r>
+        <w:rPr>
+          <w:rFonts w:ascii="Courier New" w:hAnsi="Courier New" w:cs="Courier New"/>
+        </w:rPr>
+        <w:t>WidgetName</w:t>
+      </w:r>
+      <w:proofErr w:type="spellEnd"/>
+      <w:r>
+        <w:rPr>
+          <w:rFonts w:ascii="Courier New" w:hAnsi="Courier New" w:cs="Courier New"/>
+        </w:rPr>
+        <w:t>&gt;</w:t>
+      </w:r>
+      <w:proofErr w:type="spellStart"/>
+      <w:r>
+        <w:rPr>
+          <w:rFonts w:ascii="Courier New" w:hAnsi="Courier New" w:cs="Courier New"/>
+        </w:rPr>
+        <w:t>BeamImage</w:t>
+      </w:r>
+      <w:proofErr w:type="spellEnd"/>
+      <w:r>
+        <w:rPr>
+          <w:rFonts w:ascii="Courier New" w:hAnsi="Courier New" w:cs="Courier New"/>
+        </w:rPr>
+        <w:t>&lt;/</w:t>
+      </w:r>
+      <w:proofErr w:type="spellStart"/>
+      <w:r>
+        <w:rPr>
+          <w:rFonts w:ascii="Courier New" w:hAnsi="Courier New" w:cs="Courier New"/>
+        </w:rPr>
+        <w:t>WidgetName</w:t>
+      </w:r>
+      <w:proofErr w:type="spellEnd"/>
+      <w:r>
+        <w:rPr>
+          <w:rFonts w:ascii="Courier New" w:hAnsi="Courier New" w:cs="Courier New"/>
+        </w:rPr>
+        <w:t>&gt;</w:t>
       </w:r>
       <w:r>
         <w:rPr>
@@ -4270,7 +5115,21 @@
         <w:rPr>
           <w:rFonts w:ascii="Courier New" w:hAnsi="Courier New" w:cs="Courier New"/>
         </w:rPr>
-        <w:t>&lt;/BuiltIn&gt;</w:t>
+        <w:t>&lt;/</w:t>
+      </w:r>
+      <w:proofErr w:type="spellStart"/>
+      <w:r>
+        <w:rPr>
+          <w:rFonts w:ascii="Courier New" w:hAnsi="Courier New" w:cs="Courier New"/>
+        </w:rPr>
+        <w:t>BuiltIn</w:t>
+      </w:r>
+      <w:proofErr w:type="spellEnd"/>
+      <w:r>
+        <w:rPr>
+          <w:rFonts w:ascii="Courier New" w:hAnsi="Courier New" w:cs="Courier New"/>
+        </w:rPr>
+        <w:t>&gt;</w:t>
       </w:r>
       <w:r>
         <w:rPr>
@@ -4296,7 +5155,6 @@
         <w:ind w:left="714" w:hanging="357"/>
       </w:pPr>
       <w:r>
-        <w:lastRenderedPageBreak/>
         <w:t>Menu to flip and rotate the QEImage:</w:t>
       </w:r>
     </w:p>
@@ -4354,7 +5212,21 @@
         <w:rPr>
           <w:rFonts w:ascii="Courier New" w:hAnsi="Courier New" w:cs="Courier New"/>
         </w:rPr>
-        <w:t>&lt;BuiltIn Name=</w:t>
+        <w:t>&lt;</w:t>
+      </w:r>
+      <w:proofErr w:type="spellStart"/>
+      <w:r>
+        <w:rPr>
+          <w:rFonts w:ascii="Courier New" w:hAnsi="Courier New" w:cs="Courier New"/>
+        </w:rPr>
+        <w:t>BuiltIn</w:t>
+      </w:r>
+      <w:proofErr w:type="spellEnd"/>
+      <w:r>
+        <w:rPr>
+          <w:rFonts w:ascii="Courier New" w:hAnsi="Courier New" w:cs="Courier New"/>
+        </w:rPr>
+        <w:t xml:space="preserve"> Name=</w:t>
       </w:r>
       <w:r>
         <w:rPr>
@@ -4402,7 +5274,49 @@
         <w:rPr>
           <w:rFonts w:ascii="Courier New" w:hAnsi="Courier New" w:cs="Courier New"/>
         </w:rPr>
-        <w:t>&lt;WidgetName&gt;BeamImage&lt;/WidgetName&gt;</w:t>
+        <w:t>&lt;</w:t>
+      </w:r>
+      <w:proofErr w:type="spellStart"/>
+      <w:r>
+        <w:rPr>
+          <w:rFonts w:ascii="Courier New" w:hAnsi="Courier New" w:cs="Courier New"/>
+        </w:rPr>
+        <w:t>WidgetName</w:t>
+      </w:r>
+      <w:proofErr w:type="spellEnd"/>
+      <w:r>
+        <w:rPr>
+          <w:rFonts w:ascii="Courier New" w:hAnsi="Courier New" w:cs="Courier New"/>
+        </w:rPr>
+        <w:t>&gt;</w:t>
+      </w:r>
+      <w:proofErr w:type="spellStart"/>
+      <w:r>
+        <w:rPr>
+          <w:rFonts w:ascii="Courier New" w:hAnsi="Courier New" w:cs="Courier New"/>
+        </w:rPr>
+        <w:t>BeamImage</w:t>
+      </w:r>
+      <w:proofErr w:type="spellEnd"/>
+      <w:r>
+        <w:rPr>
+          <w:rFonts w:ascii="Courier New" w:hAnsi="Courier New" w:cs="Courier New"/>
+        </w:rPr>
+        <w:t>&lt;/</w:t>
+      </w:r>
+      <w:proofErr w:type="spellStart"/>
+      <w:r>
+        <w:rPr>
+          <w:rFonts w:ascii="Courier New" w:hAnsi="Courier New" w:cs="Courier New"/>
+        </w:rPr>
+        <w:t>WidgetName</w:t>
+      </w:r>
+      <w:proofErr w:type="spellEnd"/>
+      <w:r>
+        <w:rPr>
+          <w:rFonts w:ascii="Courier New" w:hAnsi="Courier New" w:cs="Courier New"/>
+        </w:rPr>
+        <w:t>&gt;</w:t>
       </w:r>
       <w:r>
         <w:rPr>
@@ -4420,7 +5334,21 @@
         <w:rPr>
           <w:rFonts w:ascii="Courier New" w:hAnsi="Courier New" w:cs="Courier New"/>
         </w:rPr>
-        <w:t>&lt;/BuiltIn&gt;</w:t>
+        <w:t>&lt;/</w:t>
+      </w:r>
+      <w:proofErr w:type="spellStart"/>
+      <w:r>
+        <w:rPr>
+          <w:rFonts w:ascii="Courier New" w:hAnsi="Courier New" w:cs="Courier New"/>
+        </w:rPr>
+        <w:t>BuiltIn</w:t>
+      </w:r>
+      <w:proofErr w:type="spellEnd"/>
+      <w:r>
+        <w:rPr>
+          <w:rFonts w:ascii="Courier New" w:hAnsi="Courier New" w:cs="Courier New"/>
+        </w:rPr>
+        <w:t>&gt;</w:t>
       </w:r>
       <w:r>
         <w:rPr>
@@ -4446,7 +5374,17 @@
         <w:ind w:left="714" w:hanging="357"/>
       </w:pPr>
       <w:r>
-        <w:t>Menu to chose the current user interaction with the image: (for example, when clicking and dragging over the image, is the user panning the image, or selecting a region of interest, etc)</w:t>
+        <w:t xml:space="preserve">Menu to </w:t>
+      </w:r>
+      <w:proofErr w:type="spellStart"/>
+      <w:proofErr w:type="gramStart"/>
+      <w:r>
+        <w:t>chose</w:t>
+      </w:r>
+      <w:proofErr w:type="spellEnd"/>
+      <w:proofErr w:type="gramEnd"/>
+      <w:r>
+        <w:t xml:space="preserve"> the current user interaction with the image: (for example, when clicking and dragging over the image, is the user panning the image, or selecting a region of interest, etc)</w:t>
       </w:r>
     </w:p>
     <w:p>
@@ -4503,7 +5441,21 @@
         <w:rPr>
           <w:rFonts w:ascii="Courier New" w:hAnsi="Courier New" w:cs="Courier New"/>
         </w:rPr>
-        <w:t>&lt;BuiltIn Name=</w:t>
+        <w:t>&lt;</w:t>
+      </w:r>
+      <w:proofErr w:type="spellStart"/>
+      <w:r>
+        <w:rPr>
+          <w:rFonts w:ascii="Courier New" w:hAnsi="Courier New" w:cs="Courier New"/>
+        </w:rPr>
+        <w:t>BuiltIn</w:t>
+      </w:r>
+      <w:proofErr w:type="spellEnd"/>
+      <w:r>
+        <w:rPr>
+          <w:rFonts w:ascii="Courier New" w:hAnsi="Courier New" w:cs="Courier New"/>
+        </w:rPr>
+        <w:t xml:space="preserve"> Name=</w:t>
       </w:r>
       <w:r>
         <w:rPr>
@@ -4551,7 +5503,49 @@
         <w:rPr>
           <w:rFonts w:ascii="Courier New" w:hAnsi="Courier New" w:cs="Courier New"/>
         </w:rPr>
-        <w:t>&lt;WidgetName&gt;BeamImage&lt;/WidgetName&gt;</w:t>
+        <w:t>&lt;</w:t>
+      </w:r>
+      <w:proofErr w:type="spellStart"/>
+      <w:r>
+        <w:rPr>
+          <w:rFonts w:ascii="Courier New" w:hAnsi="Courier New" w:cs="Courier New"/>
+        </w:rPr>
+        <w:t>WidgetName</w:t>
+      </w:r>
+      <w:proofErr w:type="spellEnd"/>
+      <w:r>
+        <w:rPr>
+          <w:rFonts w:ascii="Courier New" w:hAnsi="Courier New" w:cs="Courier New"/>
+        </w:rPr>
+        <w:t>&gt;</w:t>
+      </w:r>
+      <w:proofErr w:type="spellStart"/>
+      <w:r>
+        <w:rPr>
+          <w:rFonts w:ascii="Courier New" w:hAnsi="Courier New" w:cs="Courier New"/>
+        </w:rPr>
+        <w:t>BeamImage</w:t>
+      </w:r>
+      <w:proofErr w:type="spellEnd"/>
+      <w:r>
+        <w:rPr>
+          <w:rFonts w:ascii="Courier New" w:hAnsi="Courier New" w:cs="Courier New"/>
+        </w:rPr>
+        <w:t>&lt;/</w:t>
+      </w:r>
+      <w:proofErr w:type="spellStart"/>
+      <w:r>
+        <w:rPr>
+          <w:rFonts w:ascii="Courier New" w:hAnsi="Courier New" w:cs="Courier New"/>
+        </w:rPr>
+        <w:t>WidgetName</w:t>
+      </w:r>
+      <w:proofErr w:type="spellEnd"/>
+      <w:r>
+        <w:rPr>
+          <w:rFonts w:ascii="Courier New" w:hAnsi="Courier New" w:cs="Courier New"/>
+        </w:rPr>
+        <w:t>&gt;</w:t>
       </w:r>
       <w:r>
         <w:rPr>
@@ -4569,7 +5563,21 @@
         <w:rPr>
           <w:rFonts w:ascii="Courier New" w:hAnsi="Courier New" w:cs="Courier New"/>
         </w:rPr>
-        <w:t>&lt;/BuiltIn&gt;</w:t>
+        <w:t>&lt;/</w:t>
+      </w:r>
+      <w:proofErr w:type="spellStart"/>
+      <w:r>
+        <w:rPr>
+          <w:rFonts w:ascii="Courier New" w:hAnsi="Courier New" w:cs="Courier New"/>
+        </w:rPr>
+        <w:t>BuiltIn</w:t>
+      </w:r>
+      <w:proofErr w:type="spellEnd"/>
+      <w:r>
+        <w:rPr>
+          <w:rFonts w:ascii="Courier New" w:hAnsi="Courier New" w:cs="Courier New"/>
+        </w:rPr>
+        <w:t>&gt;</w:t>
       </w:r>
       <w:r>
         <w:rPr>
@@ -4595,7 +5603,17 @@
         <w:ind w:left="714" w:hanging="357"/>
       </w:pPr>
       <w:r>
-        <w:t>Menu to chose the hide or reveal the enabled mark-ups.</w:t>
+        <w:t xml:space="preserve">Menu to </w:t>
+      </w:r>
+      <w:proofErr w:type="spellStart"/>
+      <w:proofErr w:type="gramStart"/>
+      <w:r>
+        <w:t>chose</w:t>
+      </w:r>
+      <w:proofErr w:type="spellEnd"/>
+      <w:proofErr w:type="gramEnd"/>
+      <w:r>
+        <w:t xml:space="preserve"> the hide or reveal the enabled mark-ups.</w:t>
       </w:r>
     </w:p>
     <w:p>
@@ -4610,7 +5628,21 @@
         <w:rPr>
           <w:rFonts w:ascii="Courier New" w:hAnsi="Courier New" w:cs="Courier New"/>
         </w:rPr>
-        <w:t>&lt;Item Name="Markup Display"</w:t>
+        <w:t>&lt;Item Name="</w:t>
+      </w:r>
+      <w:proofErr w:type="spellStart"/>
+      <w:r>
+        <w:rPr>
+          <w:rFonts w:ascii="Courier New" w:hAnsi="Courier New" w:cs="Courier New"/>
+        </w:rPr>
+        <w:t>Markup</w:t>
+      </w:r>
+      <w:proofErr w:type="spellEnd"/>
+      <w:r>
+        <w:rPr>
+          <w:rFonts w:ascii="Courier New" w:hAnsi="Courier New" w:cs="Courier New"/>
+        </w:rPr>
+        <w:t xml:space="preserve"> Display"</w:t>
       </w:r>
       <w:r>
         <w:rPr>
@@ -4634,13 +5666,41 @@
         <w:rPr>
           <w:rFonts w:ascii="Courier New" w:hAnsi="Courier New" w:cs="Courier New"/>
         </w:rPr>
-        <w:t>&lt;BuiltIn Name=</w:t>
-      </w:r>
-      <w:r>
-        <w:rPr>
-          <w:rFonts w:ascii="Courier New" w:hAnsi="Courier New" w:cs="Courier New"/>
-        </w:rPr>
-        <w:t>"Markup Display"</w:t>
+        <w:t>&lt;</w:t>
+      </w:r>
+      <w:proofErr w:type="spellStart"/>
+      <w:r>
+        <w:rPr>
+          <w:rFonts w:ascii="Courier New" w:hAnsi="Courier New" w:cs="Courier New"/>
+        </w:rPr>
+        <w:t>BuiltIn</w:t>
+      </w:r>
+      <w:proofErr w:type="spellEnd"/>
+      <w:r>
+        <w:rPr>
+          <w:rFonts w:ascii="Courier New" w:hAnsi="Courier New" w:cs="Courier New"/>
+        </w:rPr>
+        <w:t xml:space="preserve"> Name=</w:t>
+      </w:r>
+      <w:r>
+        <w:rPr>
+          <w:rFonts w:ascii="Courier New" w:hAnsi="Courier New" w:cs="Courier New"/>
+        </w:rPr>
+        <w:t>"</w:t>
+      </w:r>
+      <w:proofErr w:type="spellStart"/>
+      <w:r>
+        <w:rPr>
+          <w:rFonts w:ascii="Courier New" w:hAnsi="Courier New" w:cs="Courier New"/>
+        </w:rPr>
+        <w:t>Markup</w:t>
+      </w:r>
+      <w:proofErr w:type="spellEnd"/>
+      <w:r>
+        <w:rPr>
+          <w:rFonts w:ascii="Courier New" w:hAnsi="Courier New" w:cs="Courier New"/>
+        </w:rPr>
+        <w:t xml:space="preserve"> Display"</w:t>
       </w:r>
       <w:r>
         <w:rPr>
@@ -4670,7 +5730,49 @@
         <w:rPr>
           <w:rFonts w:ascii="Courier New" w:hAnsi="Courier New" w:cs="Courier New"/>
         </w:rPr>
-        <w:t>&lt;WidgetName&gt;BeamImage&lt;/WidgetName&gt;</w:t>
+        <w:t>&lt;</w:t>
+      </w:r>
+      <w:proofErr w:type="spellStart"/>
+      <w:r>
+        <w:rPr>
+          <w:rFonts w:ascii="Courier New" w:hAnsi="Courier New" w:cs="Courier New"/>
+        </w:rPr>
+        <w:t>WidgetName</w:t>
+      </w:r>
+      <w:proofErr w:type="spellEnd"/>
+      <w:r>
+        <w:rPr>
+          <w:rFonts w:ascii="Courier New" w:hAnsi="Courier New" w:cs="Courier New"/>
+        </w:rPr>
+        <w:t>&gt;</w:t>
+      </w:r>
+      <w:proofErr w:type="spellStart"/>
+      <w:r>
+        <w:rPr>
+          <w:rFonts w:ascii="Courier New" w:hAnsi="Courier New" w:cs="Courier New"/>
+        </w:rPr>
+        <w:t>BeamImage</w:t>
+      </w:r>
+      <w:proofErr w:type="spellEnd"/>
+      <w:r>
+        <w:rPr>
+          <w:rFonts w:ascii="Courier New" w:hAnsi="Courier New" w:cs="Courier New"/>
+        </w:rPr>
+        <w:t>&lt;/</w:t>
+      </w:r>
+      <w:proofErr w:type="spellStart"/>
+      <w:r>
+        <w:rPr>
+          <w:rFonts w:ascii="Courier New" w:hAnsi="Courier New" w:cs="Courier New"/>
+        </w:rPr>
+        <w:t>WidgetName</w:t>
+      </w:r>
+      <w:proofErr w:type="spellEnd"/>
+      <w:r>
+        <w:rPr>
+          <w:rFonts w:ascii="Courier New" w:hAnsi="Courier New" w:cs="Courier New"/>
+        </w:rPr>
+        <w:t>&gt;</w:t>
       </w:r>
       <w:r>
         <w:rPr>
@@ -4688,7 +5790,21 @@
         <w:rPr>
           <w:rFonts w:ascii="Courier New" w:hAnsi="Courier New" w:cs="Courier New"/>
         </w:rPr>
-        <w:t>&lt;/BuiltIn&gt;</w:t>
+        <w:t>&lt;/</w:t>
+      </w:r>
+      <w:proofErr w:type="spellStart"/>
+      <w:r>
+        <w:rPr>
+          <w:rFonts w:ascii="Courier New" w:hAnsi="Courier New" w:cs="Courier New"/>
+        </w:rPr>
+        <w:t>BuiltIn</w:t>
+      </w:r>
+      <w:proofErr w:type="spellEnd"/>
+      <w:r>
+        <w:rPr>
+          <w:rFonts w:ascii="Courier New" w:hAnsi="Courier New" w:cs="Courier New"/>
+        </w:rPr>
+        <w:t>&gt;</w:t>
       </w:r>
       <w:r>
         <w:rPr>
@@ -4714,7 +5830,15 @@
         <w:ind w:left="714" w:hanging="357"/>
       </w:pPr>
       <w:r>
-        <w:t>Button to present the Options dialog for the QEImage named BeamImage:</w:t>
+        <w:t xml:space="preserve">Button to present the Options dialog for the QEImage named </w:t>
+      </w:r>
+      <w:proofErr w:type="spellStart"/>
+      <w:r>
+        <w:t>BeamImage</w:t>
+      </w:r>
+      <w:proofErr w:type="spellEnd"/>
+      <w:r>
+        <w:t>:</w:t>
       </w:r>
     </w:p>
     <w:p>
@@ -4771,7 +5895,21 @@
         <w:rPr>
           <w:rFonts w:ascii="Courier New" w:hAnsi="Courier New" w:cs="Courier New"/>
         </w:rPr>
-        <w:t>&lt;BuiltIn Name=</w:t>
+        <w:t>&lt;</w:t>
+      </w:r>
+      <w:proofErr w:type="spellStart"/>
+      <w:r>
+        <w:rPr>
+          <w:rFonts w:ascii="Courier New" w:hAnsi="Courier New" w:cs="Courier New"/>
+        </w:rPr>
+        <w:t>BuiltIn</w:t>
+      </w:r>
+      <w:proofErr w:type="spellEnd"/>
+      <w:r>
+        <w:rPr>
+          <w:rFonts w:ascii="Courier New" w:hAnsi="Courier New" w:cs="Courier New"/>
+        </w:rPr>
+        <w:t xml:space="preserve"> Name=</w:t>
       </w:r>
       <w:r>
         <w:rPr>
@@ -4819,7 +5957,49 @@
         <w:rPr>
           <w:rFonts w:ascii="Courier New" w:hAnsi="Courier New" w:cs="Courier New"/>
         </w:rPr>
-        <w:t>&lt;WidgetName&gt;BeamImage&lt;/WidgetName&gt;</w:t>
+        <w:t>&lt;</w:t>
+      </w:r>
+      <w:proofErr w:type="spellStart"/>
+      <w:r>
+        <w:rPr>
+          <w:rFonts w:ascii="Courier New" w:hAnsi="Courier New" w:cs="Courier New"/>
+        </w:rPr>
+        <w:t>WidgetName</w:t>
+      </w:r>
+      <w:proofErr w:type="spellEnd"/>
+      <w:r>
+        <w:rPr>
+          <w:rFonts w:ascii="Courier New" w:hAnsi="Courier New" w:cs="Courier New"/>
+        </w:rPr>
+        <w:t>&gt;</w:t>
+      </w:r>
+      <w:proofErr w:type="spellStart"/>
+      <w:r>
+        <w:rPr>
+          <w:rFonts w:ascii="Courier New" w:hAnsi="Courier New" w:cs="Courier New"/>
+        </w:rPr>
+        <w:t>BeamImage</w:t>
+      </w:r>
+      <w:proofErr w:type="spellEnd"/>
+      <w:r>
+        <w:rPr>
+          <w:rFonts w:ascii="Courier New" w:hAnsi="Courier New" w:cs="Courier New"/>
+        </w:rPr>
+        <w:t>&lt;/</w:t>
+      </w:r>
+      <w:proofErr w:type="spellStart"/>
+      <w:r>
+        <w:rPr>
+          <w:rFonts w:ascii="Courier New" w:hAnsi="Courier New" w:cs="Courier New"/>
+        </w:rPr>
+        <w:t>WidgetName</w:t>
+      </w:r>
+      <w:proofErr w:type="spellEnd"/>
+      <w:r>
+        <w:rPr>
+          <w:rFonts w:ascii="Courier New" w:hAnsi="Courier New" w:cs="Courier New"/>
+        </w:rPr>
+        <w:t>&gt;</w:t>
       </w:r>
       <w:r>
         <w:rPr>
@@ -4837,7 +6017,21 @@
         <w:rPr>
           <w:rFonts w:ascii="Courier New" w:hAnsi="Courier New" w:cs="Courier New"/>
         </w:rPr>
-        <w:t>&lt;/BuiltIn&gt;</w:t>
+        <w:t>&lt;/</w:t>
+      </w:r>
+      <w:proofErr w:type="spellStart"/>
+      <w:r>
+        <w:rPr>
+          <w:rFonts w:ascii="Courier New" w:hAnsi="Courier New" w:cs="Courier New"/>
+        </w:rPr>
+        <w:t>BuiltIn</w:t>
+      </w:r>
+      <w:proofErr w:type="spellEnd"/>
+      <w:r>
+        <w:rPr>
+          <w:rFonts w:ascii="Courier New" w:hAnsi="Courier New" w:cs="Courier New"/>
+        </w:rPr>
+        <w:t>&gt;</w:t>
       </w:r>
       <w:r>
         <w:rPr>
@@ -4920,7 +6114,21 @@
         <w:rPr>
           <w:rFonts w:ascii="Courier New" w:hAnsi="Courier New" w:cs="Courier New"/>
         </w:rPr>
-        <w:t>&lt;BuiltIn Name=</w:t>
+        <w:t>&lt;</w:t>
+      </w:r>
+      <w:proofErr w:type="spellStart"/>
+      <w:r>
+        <w:rPr>
+          <w:rFonts w:ascii="Courier New" w:hAnsi="Courier New" w:cs="Courier New"/>
+        </w:rPr>
+        <w:t>BuiltIn</w:t>
+      </w:r>
+      <w:proofErr w:type="spellEnd"/>
+      <w:r>
+        <w:rPr>
+          <w:rFonts w:ascii="Courier New" w:hAnsi="Courier New" w:cs="Courier New"/>
+        </w:rPr>
+        <w:t xml:space="preserve"> Name=</w:t>
       </w:r>
       <w:r>
         <w:rPr>
@@ -4968,7 +6176,49 @@
         <w:rPr>
           <w:rFonts w:ascii="Courier New" w:hAnsi="Courier New" w:cs="Courier New"/>
         </w:rPr>
-        <w:t>&lt;WidgetName&gt;BeamImage&lt;/WidgetName&gt;</w:t>
+        <w:t>&lt;</w:t>
+      </w:r>
+      <w:proofErr w:type="spellStart"/>
+      <w:r>
+        <w:rPr>
+          <w:rFonts w:ascii="Courier New" w:hAnsi="Courier New" w:cs="Courier New"/>
+        </w:rPr>
+        <w:t>WidgetName</w:t>
+      </w:r>
+      <w:proofErr w:type="spellEnd"/>
+      <w:r>
+        <w:rPr>
+          <w:rFonts w:ascii="Courier New" w:hAnsi="Courier New" w:cs="Courier New"/>
+        </w:rPr>
+        <w:t>&gt;</w:t>
+      </w:r>
+      <w:proofErr w:type="spellStart"/>
+      <w:r>
+        <w:rPr>
+          <w:rFonts w:ascii="Courier New" w:hAnsi="Courier New" w:cs="Courier New"/>
+        </w:rPr>
+        <w:t>BeamImage</w:t>
+      </w:r>
+      <w:proofErr w:type="spellEnd"/>
+      <w:r>
+        <w:rPr>
+          <w:rFonts w:ascii="Courier New" w:hAnsi="Courier New" w:cs="Courier New"/>
+        </w:rPr>
+        <w:t>&lt;/</w:t>
+      </w:r>
+      <w:proofErr w:type="spellStart"/>
+      <w:r>
+        <w:rPr>
+          <w:rFonts w:ascii="Courier New" w:hAnsi="Courier New" w:cs="Courier New"/>
+        </w:rPr>
+        <w:t>WidgetName</w:t>
+      </w:r>
+      <w:proofErr w:type="spellEnd"/>
+      <w:r>
+        <w:rPr>
+          <w:rFonts w:ascii="Courier New" w:hAnsi="Courier New" w:cs="Courier New"/>
+        </w:rPr>
+        <w:t>&gt;</w:t>
       </w:r>
       <w:r>
         <w:rPr>
@@ -4986,7 +6236,21 @@
         <w:rPr>
           <w:rFonts w:ascii="Courier New" w:hAnsi="Courier New" w:cs="Courier New"/>
         </w:rPr>
-        <w:t>&lt;/BuiltIn&gt;</w:t>
+        <w:t>&lt;/</w:t>
+      </w:r>
+      <w:proofErr w:type="spellStart"/>
+      <w:r>
+        <w:rPr>
+          <w:rFonts w:ascii="Courier New" w:hAnsi="Courier New" w:cs="Courier New"/>
+        </w:rPr>
+        <w:t>BuiltIn</w:t>
+      </w:r>
+      <w:proofErr w:type="spellEnd"/>
+      <w:r>
+        <w:rPr>
+          <w:rFonts w:ascii="Courier New" w:hAnsi="Courier New" w:cs="Courier New"/>
+        </w:rPr>
+        <w:t>&gt;</w:t>
       </w:r>
       <w:r>
         <w:rPr>
@@ -5012,13 +6276,24 @@
         <w:ind w:left="714" w:hanging="357"/>
       </w:pPr>
       <w:r>
+        <w:lastRenderedPageBreak/>
         <w:t>Button to hide or view the Image Display Properties control: (This assumes the ‘</w:t>
       </w:r>
+      <w:proofErr w:type="spellStart"/>
       <w:r>
         <w:t>enableImageDisplayProperties</w:t>
       </w:r>
-      <w:r>
-        <w:t>’ property is set, and the ‘externalControls’ property is set.)</w:t>
+      <w:proofErr w:type="spellEnd"/>
+      <w:r>
+        <w:t>’ property is set, and the ‘</w:t>
+      </w:r>
+      <w:proofErr w:type="spellStart"/>
+      <w:r>
+        <w:t>externalControls</w:t>
+      </w:r>
+      <w:proofErr w:type="spellEnd"/>
+      <w:r>
+        <w:t>’ property is set.)</w:t>
       </w:r>
       <w:r>
         <w:br/>
@@ -5145,7 +6420,6 @@
         <w:rPr>
           <w:rFonts w:ascii="Courier New" w:hAnsi="Courier New" w:cs="Courier New"/>
         </w:rPr>
-        <w:lastRenderedPageBreak/>
         <w:tab/>
         <w:t>&lt;/Dock</w:t>
       </w:r>
@@ -5249,11 +6523,24 @@
       <w:r>
         <w:t>Button to hide or view the Image Recording control: (This assumes the ‘</w:t>
       </w:r>
+      <w:proofErr w:type="spellStart"/>
       <w:r>
         <w:t>enable</w:t>
       </w:r>
       <w:r>
-        <w:t>Recording’ property is set, and the ‘externalControls’ property is set.)</w:t>
+        <w:t>Recording</w:t>
+      </w:r>
+      <w:proofErr w:type="spellEnd"/>
+      <w:r>
+        <w:t>’ property is set, and the ‘</w:t>
+      </w:r>
+      <w:proofErr w:type="spellStart"/>
+      <w:r>
+        <w:t>externalControls</w:t>
+      </w:r>
+      <w:proofErr w:type="spellEnd"/>
+      <w:r>
+        <w:t>’ property is set.)</w:t>
       </w:r>
       <w:r>
         <w:br/>
@@ -5481,7 +6768,23 @@
         <w:ind w:left="714" w:hanging="357"/>
       </w:pPr>
       <w:r>
-        <w:t>Button to hide or view the Arbitrary Line profile plot: (This assumes the enableProfilePresentation’ property is set, and the ‘externalControls’ property is set.)</w:t>
+        <w:t xml:space="preserve">Button to hide or view the Arbitrary Line profile plot: (This assumes the </w:t>
+      </w:r>
+      <w:proofErr w:type="spellStart"/>
+      <w:r>
+        <w:t>enableProfilePresentation</w:t>
+      </w:r>
+      <w:proofErr w:type="spellEnd"/>
+      <w:r>
+        <w:t>’ property is set, and the ‘</w:t>
+      </w:r>
+      <w:proofErr w:type="spellStart"/>
+      <w:r>
+        <w:t>externalControls</w:t>
+      </w:r>
+      <w:proofErr w:type="spellEnd"/>
+      <w:r>
+        <w:t>’ property is set.)</w:t>
       </w:r>
       <w:r>
         <w:br/>
@@ -5715,7 +7018,24 @@
         <w:ind w:left="714" w:hanging="357"/>
       </w:pPr>
       <w:r>
-        <w:t>Button to hide or view the Horizontal Slice profile plot: (This assumes the ‘enableHozSlicePresentation’ property is set, and the ‘externalControls’ property is set.)</w:t>
+        <w:lastRenderedPageBreak/>
+        <w:t>Button to hide or view the Horizontal Slice profile plot: (This assumes the ‘</w:t>
+      </w:r>
+      <w:proofErr w:type="spellStart"/>
+      <w:r>
+        <w:t>enableHozSlicePresentation</w:t>
+      </w:r>
+      <w:proofErr w:type="spellEnd"/>
+      <w:r>
+        <w:t>’ property is set, and the ‘</w:t>
+      </w:r>
+      <w:proofErr w:type="spellStart"/>
+      <w:r>
+        <w:t>externalControls</w:t>
+      </w:r>
+      <w:proofErr w:type="spellEnd"/>
+      <w:r>
+        <w:t>’ property is set.)</w:t>
       </w:r>
       <w:r>
         <w:br/>
@@ -5870,7 +7190,6 @@
         <w:ind w:left="709"/>
       </w:pPr>
       <w:r>
-        <w:lastRenderedPageBreak/>
         <w:t>Note, if the ‘name’ property has been defined to differentiate between docks from multiple QEImage widgets, then the title element will need to include the name value as follows:</w:t>
       </w:r>
     </w:p>
@@ -5950,7 +7269,15 @@
         <w:ind w:left="714" w:hanging="357"/>
       </w:pPr>
       <w:r>
-        <w:t>Button to hide or view the Vertical Slice profile plot: (This assumes the enableVertSlice1Presentation’ property is set, and the ‘externalControls’ property is set.)</w:t>
+        <w:t>Button to hide or view the Vertical Slice profile plot: (This assumes the enableVertSlice1Presentation’ property is set, and the ‘</w:t>
+      </w:r>
+      <w:proofErr w:type="spellStart"/>
+      <w:r>
+        <w:t>externalControls</w:t>
+      </w:r>
+      <w:proofErr w:type="spellEnd"/>
+      <w:r>
+        <w:t>’ property is set.)</w:t>
       </w:r>
       <w:r>
         <w:br/>
@@ -6224,7 +7551,21 @@
           <w:rFonts w:ascii="Courier New" w:hAnsi="Courier New" w:cs="Courier New"/>
         </w:rPr>
         <w:tab/>
-        <w:t>&lt;BuiltIn Name=</w:t>
+        <w:t>&lt;</w:t>
+      </w:r>
+      <w:proofErr w:type="spellStart"/>
+      <w:r>
+        <w:rPr>
+          <w:rFonts w:ascii="Courier New" w:hAnsi="Courier New" w:cs="Courier New"/>
+        </w:rPr>
+        <w:t>BuiltIn</w:t>
+      </w:r>
+      <w:proofErr w:type="spellEnd"/>
+      <w:r>
+        <w:rPr>
+          <w:rFonts w:ascii="Courier New" w:hAnsi="Courier New" w:cs="Courier New"/>
+        </w:rPr>
+        <w:t xml:space="preserve"> Name=</w:t>
       </w:r>
       <w:r>
         <w:rPr>
@@ -6267,7 +7608,49 @@
           <w:rFonts w:ascii="Courier New" w:hAnsi="Courier New" w:cs="Courier New"/>
         </w:rPr>
         <w:tab/>
-        <w:t>&lt;WidgetName&gt;BeamImage&lt;/WidgetName&gt;</w:t>
+        <w:t>&lt;</w:t>
+      </w:r>
+      <w:proofErr w:type="spellStart"/>
+      <w:r>
+        <w:rPr>
+          <w:rFonts w:ascii="Courier New" w:hAnsi="Courier New" w:cs="Courier New"/>
+        </w:rPr>
+        <w:t>WidgetName</w:t>
+      </w:r>
+      <w:proofErr w:type="spellEnd"/>
+      <w:r>
+        <w:rPr>
+          <w:rFonts w:ascii="Courier New" w:hAnsi="Courier New" w:cs="Courier New"/>
+        </w:rPr>
+        <w:t>&gt;</w:t>
+      </w:r>
+      <w:proofErr w:type="spellStart"/>
+      <w:r>
+        <w:rPr>
+          <w:rFonts w:ascii="Courier New" w:hAnsi="Courier New" w:cs="Courier New"/>
+        </w:rPr>
+        <w:t>BeamImage</w:t>
+      </w:r>
+      <w:proofErr w:type="spellEnd"/>
+      <w:r>
+        <w:rPr>
+          <w:rFonts w:ascii="Courier New" w:hAnsi="Courier New" w:cs="Courier New"/>
+        </w:rPr>
+        <w:t>&lt;/</w:t>
+      </w:r>
+      <w:proofErr w:type="spellStart"/>
+      <w:r>
+        <w:rPr>
+          <w:rFonts w:ascii="Courier New" w:hAnsi="Courier New" w:cs="Courier New"/>
+        </w:rPr>
+        <w:t>WidgetName</w:t>
+      </w:r>
+      <w:proofErr w:type="spellEnd"/>
+      <w:r>
+        <w:rPr>
+          <w:rFonts w:ascii="Courier New" w:hAnsi="Courier New" w:cs="Courier New"/>
+        </w:rPr>
+        <w:t>&gt;</w:t>
       </w:r>
       <w:r>
         <w:rPr>
@@ -6280,7 +7663,21 @@
           <w:rFonts w:ascii="Courier New" w:hAnsi="Courier New" w:cs="Courier New"/>
         </w:rPr>
         <w:tab/>
-        <w:t>&lt;/BuiltIn&gt;</w:t>
+        <w:t>&lt;/</w:t>
+      </w:r>
+      <w:proofErr w:type="spellStart"/>
+      <w:r>
+        <w:rPr>
+          <w:rFonts w:ascii="Courier New" w:hAnsi="Courier New" w:cs="Courier New"/>
+        </w:rPr>
+        <w:t>BuiltIn</w:t>
+      </w:r>
+      <w:proofErr w:type="spellEnd"/>
+      <w:r>
+        <w:rPr>
+          <w:rFonts w:ascii="Courier New" w:hAnsi="Courier New" w:cs="Courier New"/>
+        </w:rPr>
+        <w:t>&gt;</w:t>
       </w:r>
       <w:r>
         <w:rPr>
@@ -6294,22 +7691,50 @@
       <w:pPr>
         <w:pStyle w:val="Heading3"/>
       </w:pPr>
-      <w:bookmarkStart w:id="12" w:name="_Toc17711847"/>
-      <w:bookmarkStart w:id="13" w:name="_Toc25249637"/>
+      <w:bookmarkStart w:id="11" w:name="_Toc17711847"/>
+      <w:bookmarkStart w:id="12" w:name="_Toc139460708"/>
       <w:r>
         <w:t>Image info area</w:t>
       </w:r>
+      <w:bookmarkEnd w:id="11"/>
       <w:bookmarkEnd w:id="12"/>
-      <w:bookmarkEnd w:id="13"/>
-    </w:p>
-    <w:p>
-      <w:r>
-        <w:t>An information area can be displayed below the image if the ‘displayCursorPixelInfo’ property is set. This can be brief, showing pixel information under the current pointer position, image update status, and current zoom level, or more extensive giving coordinates of profile and area selections, and of targeting points. The ‘briefInfoArea’ property is set to give a brief info area or cleared to give an extensive info area.</w:t>
-      </w:r>
-    </w:p>
-    <w:p>
-      <w:r>
-        <w:t>The image update status consists of the word ‘Live’ or ‘Paused’. Even when ‘Live’ the image will only update as frames are delivered from the imaging device. When viewing a static scene it may not be clear if fresh frames are being displayed. An animated graphic beside the word ‘Live’ gives an indication when new frames arrive. The animation moves only when a new frame is delivered.</w:t>
+    </w:p>
+    <w:p>
+      <w:r>
+        <w:t>An information area can be displayed below the image if the ‘</w:t>
+      </w:r>
+      <w:proofErr w:type="spellStart"/>
+      <w:r>
+        <w:t>displayCursorPixelInfo</w:t>
+      </w:r>
+      <w:proofErr w:type="spellEnd"/>
+      <w:r>
+        <w:t>’ property is set. This can be brief, showing pixel information under the current pointer position, image update status, and current zoom level, or more extensive giving coordinates of profile and area selections, and of targeting points. The ‘</w:t>
+      </w:r>
+      <w:proofErr w:type="spellStart"/>
+      <w:r>
+        <w:t>briefInfoArea</w:t>
+      </w:r>
+      <w:proofErr w:type="spellEnd"/>
+      <w:r>
+        <w:t>’ property is set to give a brief info area or cleared to give an extensive info area.</w:t>
+      </w:r>
+    </w:p>
+    <w:p>
+      <w:r>
+        <w:t xml:space="preserve">The image update status consists of the word ‘Live’ or ‘Paused’. Even when ‘Live’ the image will only update as frames are delivered from the imaging device. When viewing a static </w:t>
+      </w:r>
+      <w:proofErr w:type="gramStart"/>
+      <w:r>
+        <w:t>scene</w:t>
+      </w:r>
+      <w:proofErr w:type="gramEnd"/>
+      <w:r>
+        <w:t xml:space="preserve"> it may not be </w:t>
+      </w:r>
+      <w:r>
+        <w:lastRenderedPageBreak/>
+        <w:t>clear if fresh frames are being displayed. An animated graphic beside the word ‘Live’ gives an indication when new frames arrive. The animation moves only when a new frame is delivered.</w:t>
       </w:r>
     </w:p>
     <w:p>
@@ -6392,7 +7817,6 @@
         </w:numPr>
       </w:pPr>
       <w:r>
-        <w:lastRenderedPageBreak/>
         <w:t>B: Beam selection</w:t>
       </w:r>
     </w:p>
@@ -6406,7 +7830,7 @@
           <w:noProof/>
         </w:rPr>
         <w:drawing>
-          <wp:inline distT="0" distB="0" distL="0" distR="0" wp14:anchorId="6B8960C8" wp14:editId="1052BC3D">
+          <wp:inline distT="0" distB="0" distL="0" distR="0" wp14:anchorId="72CF8541" wp14:editId="1E380A8C">
             <wp:extent cx="3857385" cy="2630693"/>
             <wp:effectExtent l="19050" t="0" r="0" b="0"/>
             <wp:docPr id="22" name="Picture 21" descr="QEImageInfoArea.png"/>
@@ -6450,14 +7874,27 @@
       <w:r>
         <w:t xml:space="preserve">Figure </w:t>
       </w:r>
-      <w:fldSimple w:instr=" SEQ Figure \* ARABIC ">
-        <w:r>
-          <w:rPr>
-            <w:noProof/>
-          </w:rPr>
-          <w:t>1</w:t>
-        </w:r>
-      </w:fldSimple>
+      <w:r>
+        <w:fldChar w:fldCharType="begin"/>
+      </w:r>
+      <w:r>
+        <w:instrText xml:space="preserve"> SEQ Figure \* ARABIC </w:instrText>
+      </w:r>
+      <w:r>
+        <w:fldChar w:fldCharType="separate"/>
+      </w:r>
+      <w:r>
+        <w:rPr>
+          <w:noProof/>
+        </w:rPr>
+        <w:t>1</w:t>
+      </w:r>
+      <w:r>
+        <w:rPr>
+          <w:noProof/>
+        </w:rPr>
+        <w:fldChar w:fldCharType="end"/>
+      </w:r>
       <w:r>
         <w:t xml:space="preserve"> Image info area</w:t>
       </w:r>
@@ -6466,15 +7903,15 @@
       <w:pPr>
         <w:pStyle w:val="Heading3"/>
       </w:pPr>
-      <w:bookmarkStart w:id="14" w:name="_Ref377540320"/>
-      <w:bookmarkStart w:id="15" w:name="_Toc17711848"/>
-      <w:bookmarkStart w:id="16" w:name="_Toc25249638"/>
+      <w:bookmarkStart w:id="13" w:name="_Ref377540320"/>
+      <w:bookmarkStart w:id="14" w:name="_Toc17711848"/>
+      <w:bookmarkStart w:id="15" w:name="_Toc139460709"/>
       <w:r>
         <w:t>Profile plots</w:t>
       </w:r>
+      <w:bookmarkEnd w:id="13"/>
       <w:bookmarkEnd w:id="14"/>
       <w:bookmarkEnd w:id="15"/>
-      <w:bookmarkEnd w:id="16"/>
     </w:p>
     <w:p>
       <w:r>
@@ -6493,17 +7930,34 @@
     </w:p>
     <w:p>
       <w:r>
-        <w:t>To move the line press the mouse button on the line anywhere except the small marker in the centre of all the lines, or the small markers at the end of the arbitrary profile line, then drag the line.</w:t>
-      </w:r>
-    </w:p>
-    <w:p>
-      <w:r>
+        <w:t xml:space="preserve">To move the </w:t>
+      </w:r>
+      <w:proofErr w:type="gramStart"/>
+      <w:r>
+        <w:t>line</w:t>
+      </w:r>
+      <w:proofErr w:type="gramEnd"/>
+      <w:r>
+        <w:t xml:space="preserve"> press the mouse button on the line anywhere except the small marker in the centre of all the lines, or the small markers at the end of the arbitrary profile line, then drag the line.</w:t>
+      </w:r>
+    </w:p>
+    <w:p>
+      <w:r>
+        <w:lastRenderedPageBreak/>
         <w:t>To specify a line thickness greater than one, click and drag the marker in the centre of the lines. Dotted lines will appear either side of the main line indicating the thickness selected. These dotted lines can then be dragged to change the line thickness, including setting it back to 1. It may be easier to use the context sensitive menu to reset the line thickness to 1, or to select a specific pixel width.</w:t>
       </w:r>
     </w:p>
     <w:p>
       <w:r>
-        <w:t>Note, while the mouse button is pressed, the left, right, up and down keys can be pressed and the cursor will move by one pixel. This is useful if you have difficulty positioning the cursor accurately with the mouse.</w:t>
+        <w:t xml:space="preserve">Note, while the mouse button is pressed, the left, right, up and down keys can be </w:t>
+      </w:r>
+      <w:proofErr w:type="gramStart"/>
+      <w:r>
+        <w:t>pressed</w:t>
+      </w:r>
+      <w:proofErr w:type="gramEnd"/>
+      <w:r>
+        <w:t xml:space="preserve"> and the cursor will move by one pixel. This is useful if you have difficulty positioning the cursor accurately with the mouse.</w:t>
       </w:r>
     </w:p>
     <w:p>
@@ -6537,7 +7991,6 @@
     </w:p>
     <w:p>
       <w:r>
-        <w:lastRenderedPageBreak/>
         <w:t>A context sensitive menu is also provided for the profile lines. This menu provides the following:</w:t>
       </w:r>
     </w:p>
@@ -6599,7 +8052,7 @@
           <w:noProof/>
         </w:rPr>
         <w:drawing>
-          <wp:inline distT="0" distB="0" distL="0" distR="0" wp14:anchorId="510C3312" wp14:editId="5C101B3F">
+          <wp:inline distT="0" distB="0" distL="0" distR="0" wp14:anchorId="66F9611E" wp14:editId="080FA7F3">
             <wp:extent cx="5926455" cy="4206240"/>
             <wp:effectExtent l="19050" t="0" r="0" b="0"/>
             <wp:docPr id="21" name="Picture 20" descr="QEImageProfile4.png"/>
@@ -6640,25 +8093,39 @@
         <w:pStyle w:val="Caption"/>
         <w:jc w:val="center"/>
       </w:pPr>
-      <w:bookmarkStart w:id="17" w:name="_Ref377550208"/>
+      <w:bookmarkStart w:id="16" w:name="_Ref377550208"/>
       <w:r>
         <w:t xml:space="preserve">Figure </w:t>
       </w:r>
-      <w:fldSimple w:instr=" SEQ Figure \* ARABIC ">
-        <w:r>
-          <w:rPr>
-            <w:noProof/>
-          </w:rPr>
-          <w:t>2</w:t>
-        </w:r>
-      </w:fldSimple>
-      <w:bookmarkEnd w:id="17"/>
+      <w:r>
+        <w:fldChar w:fldCharType="begin"/>
+      </w:r>
+      <w:r>
+        <w:instrText xml:space="preserve"> SEQ Figure \* ARABIC </w:instrText>
+      </w:r>
+      <w:r>
+        <w:fldChar w:fldCharType="separate"/>
+      </w:r>
+      <w:r>
+        <w:rPr>
+          <w:noProof/>
+        </w:rPr>
+        <w:t>2</w:t>
+      </w:r>
+      <w:r>
+        <w:rPr>
+          <w:noProof/>
+        </w:rPr>
+        <w:fldChar w:fldCharType="end"/>
+      </w:r>
+      <w:bookmarkEnd w:id="16"/>
       <w:r>
         <w:t xml:space="preserve"> Profile selection and manipulation</w:t>
       </w:r>
     </w:p>
     <w:p>
       <w:r>
+        <w:lastRenderedPageBreak/>
         <w:t>To select and use any profile, the ‘enableVertSlice1Selection’, ‘enableHozSlice1Selection’, and ‘enableProfileSlice1Selection’ properties must be set.</w:t>
       </w:r>
     </w:p>
@@ -6692,7 +8159,31 @@
       </w:r>
       <w:r>
         <w:br/>
-        <w:t xml:space="preserve">To present a profile plot within the QEImage widget the ‘enableVertSlicePresentation’, ‘enableHozSlicePresentation’, and ‘enableProfileSlicePresentation’ properties must be set. </w:t>
+        <w:t>To present a profile plot within the QEImage widget the ‘</w:t>
+      </w:r>
+      <w:proofErr w:type="spellStart"/>
+      <w:r>
+        <w:t>enableVertSlicePresentation</w:t>
+      </w:r>
+      <w:proofErr w:type="spellEnd"/>
+      <w:r>
+        <w:t>’, ‘</w:t>
+      </w:r>
+      <w:proofErr w:type="spellStart"/>
+      <w:r>
+        <w:t>enableHozSlicePresentation</w:t>
+      </w:r>
+      <w:proofErr w:type="spellEnd"/>
+      <w:r>
+        <w:t>’, and ‘</w:t>
+      </w:r>
+      <w:proofErr w:type="spellStart"/>
+      <w:r>
+        <w:t>enableProfileSlicePresentation</w:t>
+      </w:r>
+      <w:proofErr w:type="spellEnd"/>
+      <w:r>
+        <w:t xml:space="preserve">’ properties must be set. </w:t>
       </w:r>
       <w:r>
         <w:fldChar w:fldCharType="begin"/>
@@ -6731,8 +8222,21 @@
         <w:rPr>
           <w:b/>
         </w:rPr>
-        <w:lastRenderedPageBreak/>
-        <w:t>Profile data presented by the QEImage widget, but displayed elsewhere in the application.</w:t>
+        <w:t xml:space="preserve">Profile data presented by the QEImage </w:t>
+      </w:r>
+      <w:proofErr w:type="gramStart"/>
+      <w:r>
+        <w:rPr>
+          <w:b/>
+        </w:rPr>
+        <w:t>widget, but</w:t>
+      </w:r>
+      <w:proofErr w:type="gramEnd"/>
+      <w:r>
+        <w:rPr>
+          <w:b/>
+        </w:rPr>
+        <w:t xml:space="preserve"> displayed elsewhere in the application.</w:t>
       </w:r>
       <w:r>
         <w:br/>
@@ -6740,7 +8244,43 @@
       </w:r>
       <w:r>
         <w:br/>
-        <w:t>To present a profile plot elsewhere within the application the ‘externalControls’ property must be set. Also, the ‘enableVertSlicePresentation’, ‘enableHozSlicePresentation’, and ‘enableProfileSlicePresentation’ properties must be set.</w:t>
+        <w:t>To present a profile plot elsewhere within the application the ‘</w:t>
+      </w:r>
+      <w:proofErr w:type="spellStart"/>
+      <w:r>
+        <w:t>externalControls</w:t>
+      </w:r>
+      <w:proofErr w:type="spellEnd"/>
+      <w:r>
+        <w:t>’ property must be set. Also, the ‘</w:t>
+      </w:r>
+      <w:proofErr w:type="spellStart"/>
+      <w:r>
+        <w:t>enableVertSlicePresentation</w:t>
+      </w:r>
+      <w:proofErr w:type="spellEnd"/>
+      <w:r>
+        <w:t>’, ‘</w:t>
+      </w:r>
+      <w:proofErr w:type="spellStart"/>
+      <w:r>
+        <w:t>enableHozSlicePresentation</w:t>
+      </w:r>
+      <w:proofErr w:type="spellEnd"/>
+      <w:r>
+        <w:t>’, and ‘</w:t>
+      </w:r>
+      <w:proofErr w:type="spellStart"/>
+      <w:r>
+        <w:t>enableProfileSlicePresentation</w:t>
+      </w:r>
+      <w:proofErr w:type="spellEnd"/>
+      <w:r>
+        <w:t xml:space="preserve">’ properties must be </w:t>
+      </w:r>
+      <w:proofErr w:type="spellStart"/>
+      <w:r>
+        <w:t>set.</w:t>
       </w:r>
       <w:r>
         <w:fldChar w:fldCharType="begin"/>
@@ -6752,7 +8292,11 @@
         <w:fldChar w:fldCharType="separate"/>
       </w:r>
       <w:r>
-        <w:t xml:space="preserve">Figure </w:t>
+        <w:t>Figure</w:t>
+      </w:r>
+      <w:proofErr w:type="spellEnd"/>
+      <w:r>
+        <w:t xml:space="preserve"> </w:t>
       </w:r>
       <w:r>
         <w:rPr>
@@ -6783,7 +8327,39 @@
       </w:r>
       <w:r>
         <w:br/>
-        <w:t xml:space="preserve">To only use the profile data elsewhere via a variable the ‘enableVertSlicePresentation’, ‘enableHozSlicePresentation’, and ‘enableProfileSlicePresentation’ properties should be cleared. Profile data is written to the variables given in the ‘profileHoz1ArrayVariable’, ‘profileVert1ArrayVariable’, and ‘lineProfileArrayVariable’ properties. </w:t>
+        <w:t>To only use the profile data elsewhere via a variable the ‘</w:t>
+      </w:r>
+      <w:proofErr w:type="spellStart"/>
+      <w:r>
+        <w:t>enableVertSlicePresentation</w:t>
+      </w:r>
+      <w:proofErr w:type="spellEnd"/>
+      <w:r>
+        <w:t>’, ‘</w:t>
+      </w:r>
+      <w:proofErr w:type="spellStart"/>
+      <w:r>
+        <w:t>enableHozSlicePresentation</w:t>
+      </w:r>
+      <w:proofErr w:type="spellEnd"/>
+      <w:r>
+        <w:t>’, and ‘</w:t>
+      </w:r>
+      <w:proofErr w:type="spellStart"/>
+      <w:r>
+        <w:t>enableProfileSlicePresentation</w:t>
+      </w:r>
+      <w:proofErr w:type="spellEnd"/>
+      <w:r>
+        <w:t>’ properties should be cleared. Profile data is written to the variables given in the ‘profileHoz1ArrayVariable’, ‘profileVert1ArrayVariable’, and ‘</w:t>
+      </w:r>
+      <w:proofErr w:type="spellStart"/>
+      <w:r>
+        <w:t>lineProfileArrayVariable</w:t>
+      </w:r>
+      <w:proofErr w:type="spellEnd"/>
+      <w:r>
+        <w:t xml:space="preserve">’ properties. </w:t>
       </w:r>
       <w:r>
         <w:fldChar w:fldCharType="begin"/>
@@ -6834,11 +8410,89 @@
         <w:rPr>
           <w:b/>
         </w:rPr>
-        <w:t>not generated by the QEWidget.</w:t>
+        <w:t xml:space="preserve">not generated by the </w:t>
+      </w:r>
+      <w:proofErr w:type="spellStart"/>
+      <w:r>
+        <w:rPr>
+          <w:b/>
+        </w:rPr>
+        <w:t>QEWidget</w:t>
+      </w:r>
+      <w:proofErr w:type="spellEnd"/>
+      <w:r>
+        <w:rPr>
+          <w:b/>
+        </w:rPr>
+        <w:t>.</w:t>
       </w:r>
       <w:r>
         <w:br/>
-        <w:t>To only use the profile coordinates via variables the ‘enableVertSlicePresentation’, ‘enableHozSlicePresentation’, and ‘enableProfileSlicePresentation’ properties should be cleared. Profile coordinates are written to the variables given in the ‘profileHozVariable’, ‘profileHozThicknessVariable’, ‘profileVertVariable’, ‘profileVertThicknessVariable’, ‘lineProfileX1Variable’, ‘lineProfileY1Variable’, ‘lineProfileX2Variable’, ‘lineProfileY2Variable’, and ‘lineProfileThicknessVariable’ properties.</w:t>
+        <w:t>To only use the profile coordinates via variables the ‘</w:t>
+      </w:r>
+      <w:proofErr w:type="spellStart"/>
+      <w:r>
+        <w:t>enableVertSlicePresentation</w:t>
+      </w:r>
+      <w:proofErr w:type="spellEnd"/>
+      <w:r>
+        <w:t>’, ‘</w:t>
+      </w:r>
+      <w:proofErr w:type="spellStart"/>
+      <w:r>
+        <w:t>enableHozSlicePresentation</w:t>
+      </w:r>
+      <w:proofErr w:type="spellEnd"/>
+      <w:r>
+        <w:t>’, and ‘</w:t>
+      </w:r>
+      <w:proofErr w:type="spellStart"/>
+      <w:r>
+        <w:t>enableProfileSlicePresentation</w:t>
+      </w:r>
+      <w:proofErr w:type="spellEnd"/>
+      <w:r>
+        <w:t>’ properties should be cleared. Profile coordinates are written to the variables given in the ‘</w:t>
+      </w:r>
+      <w:proofErr w:type="spellStart"/>
+      <w:r>
+        <w:t>profileHozVariable</w:t>
+      </w:r>
+      <w:proofErr w:type="spellEnd"/>
+      <w:r>
+        <w:t>’, ‘</w:t>
+      </w:r>
+      <w:proofErr w:type="spellStart"/>
+      <w:r>
+        <w:t>profileHozThicknessVariable</w:t>
+      </w:r>
+      <w:proofErr w:type="spellEnd"/>
+      <w:r>
+        <w:t>’, ‘</w:t>
+      </w:r>
+      <w:proofErr w:type="spellStart"/>
+      <w:r>
+        <w:t>profileVertVariable</w:t>
+      </w:r>
+      <w:proofErr w:type="spellEnd"/>
+      <w:r>
+        <w:t>’, ‘</w:t>
+      </w:r>
+      <w:proofErr w:type="spellStart"/>
+      <w:r>
+        <w:t>profileVertThicknessVariable</w:t>
+      </w:r>
+      <w:proofErr w:type="spellEnd"/>
+      <w:r>
+        <w:t>’, ‘lineProfileX1Variable’, ‘lineProfileY1Variable’, ‘lineProfileX2Variable’, ‘lineProfileY2Variable’, and ‘</w:t>
+      </w:r>
+      <w:proofErr w:type="spellStart"/>
+      <w:r>
+        <w:t>lineProfileThicknessVariable</w:t>
+      </w:r>
+      <w:proofErr w:type="spellEnd"/>
+      <w:r>
+        <w:t>’ properties.</w:t>
       </w:r>
     </w:p>
     <w:p>
@@ -6850,8 +8504,9 @@
         <w:rPr>
           <w:noProof/>
         </w:rPr>
+        <w:lastRenderedPageBreak/>
         <w:drawing>
-          <wp:inline distT="0" distB="0" distL="0" distR="0" wp14:anchorId="70F21454" wp14:editId="1202CF8F">
+          <wp:inline distT="0" distB="0" distL="0" distR="0" wp14:anchorId="5BAAC5E8" wp14:editId="41772AB3">
             <wp:extent cx="3185192" cy="2890061"/>
             <wp:effectExtent l="19050" t="0" r="0" b="0"/>
             <wp:docPr id="16" name="Picture 15" descr="QEImageProfile1.png"/>
@@ -6892,19 +8547,32 @@
         <w:pStyle w:val="Caption"/>
         <w:jc w:val="center"/>
       </w:pPr>
-      <w:bookmarkStart w:id="18" w:name="_Ref377547676"/>
+      <w:bookmarkStart w:id="17" w:name="_Ref377547676"/>
       <w:r>
         <w:t xml:space="preserve">Figure </w:t>
       </w:r>
-      <w:fldSimple w:instr=" SEQ Figure \* ARABIC ">
-        <w:r>
-          <w:rPr>
-            <w:noProof/>
-          </w:rPr>
-          <w:t>3</w:t>
-        </w:r>
-      </w:fldSimple>
-      <w:bookmarkEnd w:id="18"/>
+      <w:r>
+        <w:fldChar w:fldCharType="begin"/>
+      </w:r>
+      <w:r>
+        <w:instrText xml:space="preserve"> SEQ Figure \* ARABIC </w:instrText>
+      </w:r>
+      <w:r>
+        <w:fldChar w:fldCharType="separate"/>
+      </w:r>
+      <w:r>
+        <w:rPr>
+          <w:noProof/>
+        </w:rPr>
+        <w:t>3</w:t>
+      </w:r>
+      <w:r>
+        <w:rPr>
+          <w:noProof/>
+        </w:rPr>
+        <w:fldChar w:fldCharType="end"/>
+      </w:r>
+      <w:bookmarkEnd w:id="17"/>
       <w:r>
         <w:t xml:space="preserve"> QEImage presenting an arbitrary line profile</w:t>
       </w:r>
@@ -6924,9 +8592,8 @@
         <w:rPr>
           <w:noProof/>
         </w:rPr>
-        <w:lastRenderedPageBreak/>
         <w:drawing>
-          <wp:inline distT="0" distB="0" distL="0" distR="0" wp14:anchorId="10E149F0" wp14:editId="2DDE3D60">
+          <wp:inline distT="0" distB="0" distL="0" distR="0" wp14:anchorId="13ADF191" wp14:editId="131907AB">
             <wp:extent cx="4518653" cy="3511603"/>
             <wp:effectExtent l="19050" t="0" r="0" b="0"/>
             <wp:docPr id="13" name="Picture 9" descr="QEImageProfile2.png"/>
@@ -6967,19 +8634,32 @@
         <w:pStyle w:val="Caption"/>
         <w:jc w:val="center"/>
       </w:pPr>
-      <w:bookmarkStart w:id="19" w:name="_Ref377547680"/>
+      <w:bookmarkStart w:id="18" w:name="_Ref377547680"/>
       <w:r>
         <w:t xml:space="preserve">Figure </w:t>
       </w:r>
-      <w:fldSimple w:instr=" SEQ Figure \* ARABIC ">
-        <w:r>
-          <w:rPr>
-            <w:noProof/>
-          </w:rPr>
-          <w:t>4</w:t>
-        </w:r>
-      </w:fldSimple>
-      <w:bookmarkEnd w:id="19"/>
+      <w:r>
+        <w:fldChar w:fldCharType="begin"/>
+      </w:r>
+      <w:r>
+        <w:instrText xml:space="preserve"> SEQ Figure \* ARABIC </w:instrText>
+      </w:r>
+      <w:r>
+        <w:fldChar w:fldCharType="separate"/>
+      </w:r>
+      <w:r>
+        <w:rPr>
+          <w:noProof/>
+        </w:rPr>
+        <w:t>4</w:t>
+      </w:r>
+      <w:r>
+        <w:rPr>
+          <w:noProof/>
+        </w:rPr>
+        <w:fldChar w:fldCharType="end"/>
+      </w:r>
+      <w:bookmarkEnd w:id="18"/>
       <w:r>
         <w:t xml:space="preserve"> QEGui application </w:t>
       </w:r>
@@ -7008,7 +8688,7 @@
         </w:rPr>
         <w:lastRenderedPageBreak/>
         <w:drawing>
-          <wp:inline distT="0" distB="0" distL="0" distR="0" wp14:anchorId="41E566C3" wp14:editId="18A42D58">
+          <wp:inline distT="0" distB="0" distL="0" distR="0" wp14:anchorId="4247E33E" wp14:editId="5AE59D3C">
             <wp:extent cx="3423397" cy="4386797"/>
             <wp:effectExtent l="19050" t="0" r="5603" b="0"/>
             <wp:docPr id="17" name="Picture 16" descr="QEImageProfile3.png"/>
@@ -7049,43 +8729,56 @@
         <w:pStyle w:val="Caption"/>
         <w:jc w:val="center"/>
       </w:pPr>
-      <w:bookmarkStart w:id="20" w:name="_Ref377547681"/>
+      <w:bookmarkStart w:id="19" w:name="_Ref377547681"/>
       <w:r>
         <w:t xml:space="preserve">Figure </w:t>
       </w:r>
-      <w:fldSimple w:instr=" SEQ Figure \* ARABIC ">
-        <w:r>
-          <w:rPr>
-            <w:noProof/>
-          </w:rPr>
-          <w:t>5</w:t>
-        </w:r>
-      </w:fldSimple>
+      <w:r>
+        <w:fldChar w:fldCharType="begin"/>
+      </w:r>
+      <w:r>
+        <w:instrText xml:space="preserve"> SEQ Figure \* ARABIC </w:instrText>
+      </w:r>
+      <w:r>
+        <w:fldChar w:fldCharType="separate"/>
+      </w:r>
+      <w:r>
+        <w:rPr>
+          <w:noProof/>
+        </w:rPr>
+        <w:t>5</w:t>
+      </w:r>
+      <w:r>
+        <w:rPr>
+          <w:noProof/>
+        </w:rPr>
+        <w:fldChar w:fldCharType="end"/>
+      </w:r>
+      <w:bookmarkEnd w:id="19"/>
+      <w:r>
+        <w:t xml:space="preserve"> QEPlot widget used to display </w:t>
+      </w:r>
+      <w:r>
+        <w:t xml:space="preserve">arbitrary line profile plot </w:t>
+      </w:r>
+      <w:r>
+        <w:t>data written to a variable by a Q</w:t>
+      </w:r>
+      <w:r>
+        <w:t>EImage widget</w:t>
+      </w:r>
+    </w:p>
+    <w:p>
+      <w:pPr>
+        <w:pStyle w:val="Heading3"/>
+      </w:pPr>
+      <w:bookmarkStart w:id="20" w:name="_Toc17711849"/>
+      <w:bookmarkStart w:id="21" w:name="_Toc139460710"/>
+      <w:r>
+        <w:t>FAQ</w:t>
+      </w:r>
       <w:bookmarkEnd w:id="20"/>
-      <w:r>
-        <w:t xml:space="preserve"> QEPlot widget used to display </w:t>
-      </w:r>
-      <w:r>
-        <w:t xml:space="preserve">arbitrary line profile plot </w:t>
-      </w:r>
-      <w:r>
-        <w:t>data written to a variable by a Q</w:t>
-      </w:r>
-      <w:r>
-        <w:t>EImage widget</w:t>
-      </w:r>
-    </w:p>
-    <w:p>
-      <w:pPr>
-        <w:pStyle w:val="Heading3"/>
-      </w:pPr>
-      <w:bookmarkStart w:id="21" w:name="_Toc17711849"/>
-      <w:bookmarkStart w:id="22" w:name="_Toc25249639"/>
-      <w:r>
-        <w:t>FAQ</w:t>
-      </w:r>
       <w:bookmarkEnd w:id="21"/>
-      <w:bookmarkEnd w:id="22"/>
     </w:p>
     <w:p>
       <w:pPr>
@@ -7119,6 +8812,7 @@
         </w:rPr>
         <w:t xml:space="preserve">Image Display Properties and the Recording </w:t>
       </w:r>
+      <w:proofErr w:type="gramStart"/>
       <w:r>
         <w:rPr>
           <w:b/>
@@ -7131,6 +8825,7 @@
         </w:rPr>
         <w:t>s</w:t>
       </w:r>
+      <w:proofErr w:type="gramEnd"/>
       <w:r>
         <w:rPr>
           <w:b/>
@@ -7151,7 +8846,15 @@
       </w:r>
       <w:r>
         <w:br/>
-        <w:t>If the ‘externalControls’ property is set the ‘Image Display Properties’ and the ‘Recording’ controls will not appear within the QEImage widget. Instead, the controls are available for the application to locate elsewhere. In the case of the QEGui application, the controls will be available as a docked widget.</w:t>
+        <w:t>If the ‘</w:t>
+      </w:r>
+      <w:proofErr w:type="spellStart"/>
+      <w:r>
+        <w:t>externalControls</w:t>
+      </w:r>
+      <w:proofErr w:type="spellEnd"/>
+      <w:r>
+        <w:t>’ property is set the ‘Image Display Properties’ and the ‘Recording’ controls will not appear within the QEImage widget. Instead, the controls are available for the application to locate elsewhere. In the case of the QEGui application, the controls will be available as a docked widget.</w:t>
       </w:r>
     </w:p>
     <w:p>
@@ -7166,19 +8869,61 @@
         <w:rPr>
           <w:b/>
         </w:rPr>
-        <w:t xml:space="preserve">I have an arbitrary line (or profile) markup connected to a set of PVs that determine its angle and position in the image. </w:t>
-      </w:r>
+        <w:t xml:space="preserve">I have an arbitrary line (or profile) </w:t>
+      </w:r>
+      <w:proofErr w:type="spellStart"/>
       <w:r>
         <w:rPr>
           <w:b/>
         </w:rPr>
+        <w:t>markup</w:t>
+      </w:r>
+      <w:proofErr w:type="spellEnd"/>
+      <w:r>
+        <w:rPr>
+          <w:b/>
+        </w:rPr>
+        <w:t xml:space="preserve"> connected to a set of PVs that determine its angle and position in the image. </w:t>
+      </w:r>
+      <w:r>
+        <w:rPr>
+          <w:b/>
+        </w:rPr>
         <w:t xml:space="preserve">I </w:t>
       </w:r>
       <w:r>
         <w:rPr>
           <w:b/>
         </w:rPr>
-        <w:t>tried hiding the markup by setting displayProfileSelection to false but it keeps reappearing</w:t>
+        <w:t xml:space="preserve">tried hiding the </w:t>
+      </w:r>
+      <w:proofErr w:type="spellStart"/>
+      <w:r>
+        <w:rPr>
+          <w:b/>
+        </w:rPr>
+        <w:t>markup</w:t>
+      </w:r>
+      <w:proofErr w:type="spellEnd"/>
+      <w:r>
+        <w:rPr>
+          <w:b/>
+        </w:rPr>
+        <w:t xml:space="preserve"> by setting </w:t>
+      </w:r>
+      <w:proofErr w:type="spellStart"/>
+      <w:r>
+        <w:rPr>
+          <w:b/>
+        </w:rPr>
+        <w:t>displayProfileSelection</w:t>
+      </w:r>
+      <w:proofErr w:type="spellEnd"/>
+      <w:r>
+        <w:rPr>
+          <w:b/>
+        </w:rPr>
+        <w:t xml:space="preserve"> to false but it keeps reappearing</w:t>
       </w:r>
       <w:r>
         <w:rPr>
@@ -7190,11 +8935,53 @@
         <w:br/>
         <w:t>If the ‘</w:t>
       </w:r>
+      <w:proofErr w:type="spellStart"/>
       <w:r>
         <w:t>displayProfileSelection</w:t>
       </w:r>
-      <w:r>
-        <w:t>’ property is set to false it will hide the profile selection line (or horizontal selection line or other similar markup) but if displayMarkups is true, that markup will be redrawn next time its data changes. If you want to hide the profile selection line (or any other similar markup), then you need to set ‘displayMarkups’ to false as well as setting the appropriate ‘display&lt;Something&gt;Selection’ property to false.</w:t>
+      <w:proofErr w:type="spellEnd"/>
+      <w:r>
+        <w:t xml:space="preserve">’ property is set to false it will hide the profile selection line (or horizontal selection line or other similar </w:t>
+      </w:r>
+      <w:proofErr w:type="spellStart"/>
+      <w:r>
+        <w:t>markup</w:t>
+      </w:r>
+      <w:proofErr w:type="spellEnd"/>
+      <w:r>
+        <w:t xml:space="preserve">) but if </w:t>
+      </w:r>
+      <w:proofErr w:type="spellStart"/>
+      <w:r>
+        <w:t>displayMarkups</w:t>
+      </w:r>
+      <w:proofErr w:type="spellEnd"/>
+      <w:r>
+        <w:t xml:space="preserve"> is true, that </w:t>
+      </w:r>
+      <w:proofErr w:type="spellStart"/>
+      <w:r>
+        <w:t>markup</w:t>
+      </w:r>
+      <w:proofErr w:type="spellEnd"/>
+      <w:r>
+        <w:t xml:space="preserve"> will be redrawn next time its data changes. If you want to hide the profile selection line (or any other similar </w:t>
+      </w:r>
+      <w:proofErr w:type="spellStart"/>
+      <w:r>
+        <w:t>markup</w:t>
+      </w:r>
+      <w:proofErr w:type="spellEnd"/>
+      <w:r>
+        <w:t>), then you need to set ‘</w:t>
+      </w:r>
+      <w:proofErr w:type="spellStart"/>
+      <w:r>
+        <w:t>displayMarkups</w:t>
+      </w:r>
+      <w:proofErr w:type="spellEnd"/>
+      <w:r>
+        <w:t>’ to false as well as setting the appropriate ‘display&lt;Something&gt;Selection’ property to false.</w:t>
       </w:r>
     </w:p>
     <w:p>
@@ -7241,7 +9028,39 @@
       </w:r>
       <w:r>
         <w:lastRenderedPageBreak/>
-        <w:t>relevant selection is made in the image. If the ‘externalControls’ property is set, however, they will not appear within the QEImage widget. Instead, the control is available for the application to locate elsewhere. In the case of the QEGui application, the control will be available as a docked widget. Also, if the ‘enableHozSlicePresentation’, ‘enableVertSlicePresentation’, or ‘enableProfilePresentation’ are not enabled, the plots will never be generated. This is appropriate when the profile data is being written to a variable and used elsewhere. See ‘</w:t>
+        <w:t>relevant selection is made in the image. If the ‘</w:t>
+      </w:r>
+      <w:proofErr w:type="spellStart"/>
+      <w:r>
+        <w:t>externalControls</w:t>
+      </w:r>
+      <w:proofErr w:type="spellEnd"/>
+      <w:r>
+        <w:t>’ property is set, however, they will not appear within the QEImage widget. Instead, the control is available for the application to locate elsewhere. In the case of the QEGui application, the control will be available as a docked widget. Also, if the ‘</w:t>
+      </w:r>
+      <w:proofErr w:type="spellStart"/>
+      <w:r>
+        <w:t>enableHozSlicePresentation</w:t>
+      </w:r>
+      <w:proofErr w:type="spellEnd"/>
+      <w:r>
+        <w:t>’, ‘</w:t>
+      </w:r>
+      <w:proofErr w:type="spellStart"/>
+      <w:r>
+        <w:t>enableVertSlicePresentation</w:t>
+      </w:r>
+      <w:proofErr w:type="spellEnd"/>
+      <w:r>
+        <w:t>’, or ‘</w:t>
+      </w:r>
+      <w:proofErr w:type="spellStart"/>
+      <w:r>
+        <w:t>enableProfilePresentation</w:t>
+      </w:r>
+      <w:proofErr w:type="spellEnd"/>
+      <w:r>
+        <w:t>’ are not enabled, the plots will never be generated. This is appropriate when the profile data is being written to a variable and used elsewhere. See ‘</w:t>
       </w:r>
       <w:r>
         <w:fldChar w:fldCharType="begin"/>
@@ -7317,13 +9136,13 @@
       <w:pPr>
         <w:pStyle w:val="Heading3"/>
       </w:pPr>
-      <w:bookmarkStart w:id="23" w:name="_Toc17711850"/>
-      <w:bookmarkStart w:id="24" w:name="_Toc25249640"/>
+      <w:bookmarkStart w:id="22" w:name="_Toc17711850"/>
+      <w:bookmarkStart w:id="23" w:name="_Toc139460711"/>
       <w:r>
         <w:t>Usage examples</w:t>
       </w:r>
+      <w:bookmarkEnd w:id="22"/>
       <w:bookmarkEnd w:id="23"/>
-      <w:bookmarkEnd w:id="24"/>
     </w:p>
     <w:p>
       <w:pPr>
@@ -7334,7 +9153,7 @@
           <w:noProof/>
         </w:rPr>
         <w:drawing>
-          <wp:inline distT="0" distB="0" distL="0" distR="0" wp14:anchorId="6D6C4F06" wp14:editId="6F209303">
+          <wp:inline distT="0" distB="0" distL="0" distR="0" wp14:anchorId="35CDED3A" wp14:editId="38128929">
             <wp:extent cx="5731510" cy="5544820"/>
             <wp:effectExtent l="0" t="0" r="0" b="0"/>
             <wp:docPr id="109" name="Picture 9" descr="QEImage.png"/>
@@ -7375,30 +9194,43 @@
         <w:pStyle w:val="Caption"/>
         <w:jc w:val="center"/>
       </w:pPr>
-      <w:bookmarkStart w:id="25" w:name="_Ref346709098"/>
-      <w:bookmarkStart w:id="26" w:name="_Ref389050667"/>
+      <w:bookmarkStart w:id="24" w:name="_Ref346709098"/>
+      <w:bookmarkStart w:id="25" w:name="_Ref389050667"/>
       <w:r>
         <w:t xml:space="preserve">Figure </w:t>
       </w:r>
-      <w:fldSimple w:instr=" SEQ Figure \* ARABIC ">
-        <w:r>
-          <w:rPr>
-            <w:noProof/>
-          </w:rPr>
-          <w:t>6</w:t>
-        </w:r>
-      </w:fldSimple>
+      <w:r>
+        <w:fldChar w:fldCharType="begin"/>
+      </w:r>
+      <w:r>
+        <w:instrText xml:space="preserve"> SEQ Figure \* ARABIC </w:instrText>
+      </w:r>
+      <w:r>
+        <w:fldChar w:fldCharType="separate"/>
+      </w:r>
+      <w:r>
+        <w:rPr>
+          <w:noProof/>
+        </w:rPr>
+        <w:t>6</w:t>
+      </w:r>
+      <w:r>
+        <w:rPr>
+          <w:noProof/>
+        </w:rPr>
+        <w:fldChar w:fldCharType="end"/>
+      </w:r>
+      <w:bookmarkEnd w:id="24"/>
+      <w:r>
+        <w:t xml:space="preserve"> QEImage </w:t>
+      </w:r>
+      <w:r>
+        <w:rPr>
+          <w:noProof/>
+        </w:rPr>
+        <w:t>with most options activated</w:t>
+      </w:r>
       <w:bookmarkEnd w:id="25"/>
-      <w:r>
-        <w:t xml:space="preserve"> QEImage </w:t>
-      </w:r>
-      <w:r>
-        <w:rPr>
-          <w:noProof/>
-        </w:rPr>
-        <w:t>with most options activated</w:t>
-      </w:r>
-      <w:bookmarkEnd w:id="26"/>
     </w:p>
     <w:p>
       <w:pPr>
@@ -7410,7 +9242,7 @@
         </w:rPr>
         <w:lastRenderedPageBreak/>
         <w:drawing>
-          <wp:inline distT="0" distB="0" distL="0" distR="0" wp14:anchorId="4FB4C16A" wp14:editId="646CEBED">
+          <wp:inline distT="0" distB="0" distL="0" distR="0" wp14:anchorId="3A24C17D" wp14:editId="2F1F98DA">
             <wp:extent cx="2098964" cy="2100972"/>
             <wp:effectExtent l="0" t="0" r="0" b="0"/>
             <wp:docPr id="110" name="Picture 14" descr="imageExample2.png"/>
@@ -7454,14 +9286,27 @@
       <w:r>
         <w:t xml:space="preserve">Figure </w:t>
       </w:r>
-      <w:fldSimple w:instr=" SEQ Figure \* ARABIC ">
-        <w:r>
-          <w:rPr>
-            <w:noProof/>
-          </w:rPr>
-          <w:t>7</w:t>
-        </w:r>
-      </w:fldSimple>
+      <w:r>
+        <w:fldChar w:fldCharType="begin"/>
+      </w:r>
+      <w:r>
+        <w:instrText xml:space="preserve"> SEQ Figure \* ARABIC </w:instrText>
+      </w:r>
+      <w:r>
+        <w:fldChar w:fldCharType="separate"/>
+      </w:r>
+      <w:r>
+        <w:rPr>
+          <w:noProof/>
+        </w:rPr>
+        <w:t>7</w:t>
+      </w:r>
+      <w:r>
+        <w:rPr>
+          <w:noProof/>
+        </w:rPr>
+        <w:fldChar w:fldCharType="end"/>
+      </w:r>
       <w:r>
         <w:t xml:space="preserve"> Minimal use of QEImage</w:t>
       </w:r>
@@ -7476,7 +9321,7 @@
         </w:rPr>
         <w:lastRenderedPageBreak/>
         <w:drawing>
-          <wp:inline distT="0" distB="0" distL="0" distR="0" wp14:anchorId="41A3DCEE" wp14:editId="465F7DA3">
+          <wp:inline distT="0" distB="0" distL="0" distR="0" wp14:anchorId="6A379EC3" wp14:editId="72D28830">
             <wp:extent cx="5731510" cy="6240145"/>
             <wp:effectExtent l="0" t="0" r="0" b="0"/>
             <wp:docPr id="111" name="Picture 15" descr="imageExample3.png"/>
@@ -7517,19 +9362,32 @@
         <w:pStyle w:val="Caption"/>
         <w:jc w:val="center"/>
       </w:pPr>
-      <w:bookmarkStart w:id="27" w:name="_Ref346710357"/>
+      <w:bookmarkStart w:id="26" w:name="_Ref346710357"/>
       <w:r>
         <w:t xml:space="preserve">Figure </w:t>
       </w:r>
-      <w:fldSimple w:instr=" SEQ Figure \* ARABIC ">
-        <w:r>
-          <w:rPr>
-            <w:noProof/>
-          </w:rPr>
-          <w:t>8</w:t>
-        </w:r>
-      </w:fldSimple>
-      <w:bookmarkEnd w:id="27"/>
+      <w:r>
+        <w:fldChar w:fldCharType="begin"/>
+      </w:r>
+      <w:r>
+        <w:instrText xml:space="preserve"> SEQ Figure \* ARABIC </w:instrText>
+      </w:r>
+      <w:r>
+        <w:fldChar w:fldCharType="separate"/>
+      </w:r>
+      <w:r>
+        <w:rPr>
+          <w:noProof/>
+        </w:rPr>
+        <w:t>8</w:t>
+      </w:r>
+      <w:r>
+        <w:rPr>
+          <w:noProof/>
+        </w:rPr>
+        <w:fldChar w:fldCharType="end"/>
+      </w:r>
+      <w:bookmarkEnd w:id="26"/>
       <w:r>
         <w:t xml:space="preserve"> QEImage specifying areaDetector Region of Interest</w:t>
       </w:r>
@@ -7544,7 +9402,7 @@
         </w:rPr>
         <w:lastRenderedPageBreak/>
         <w:drawing>
-          <wp:inline distT="0" distB="0" distL="0" distR="0" wp14:anchorId="5863B4A0" wp14:editId="041532DF">
+          <wp:inline distT="0" distB="0" distL="0" distR="0" wp14:anchorId="11BF821E" wp14:editId="7AEF62EE">
             <wp:extent cx="5731510" cy="4672330"/>
             <wp:effectExtent l="0" t="0" r="0" b="0"/>
             <wp:docPr id="112" name="Picture 25" descr="imageExample4.png"/>
@@ -7588,19 +9446,32 @@
           <w:noProof/>
         </w:rPr>
       </w:pPr>
-      <w:bookmarkStart w:id="28" w:name="_Ref346710052"/>
+      <w:bookmarkStart w:id="27" w:name="_Ref346710052"/>
       <w:r>
         <w:t xml:space="preserve">Figure </w:t>
       </w:r>
-      <w:fldSimple w:instr=" SEQ Figure \* ARABIC ">
-        <w:r>
-          <w:rPr>
-            <w:noProof/>
-          </w:rPr>
-          <w:t>9</w:t>
-        </w:r>
-      </w:fldSimple>
-      <w:bookmarkEnd w:id="28"/>
+      <w:r>
+        <w:fldChar w:fldCharType="begin"/>
+      </w:r>
+      <w:r>
+        <w:instrText xml:space="preserve"> SEQ Figure \* ARABIC </w:instrText>
+      </w:r>
+      <w:r>
+        <w:fldChar w:fldCharType="separate"/>
+      </w:r>
+      <w:r>
+        <w:rPr>
+          <w:noProof/>
+        </w:rPr>
+        <w:t>9</w:t>
+      </w:r>
+      <w:r>
+        <w:rPr>
+          <w:noProof/>
+        </w:rPr>
+        <w:fldChar w:fldCharType="end"/>
+      </w:r>
+      <w:bookmarkEnd w:id="27"/>
       <w:r>
         <w:t xml:space="preserve"> Some QEImage image manipulation</w:t>
       </w:r>
@@ -7622,7 +9493,7 @@
         </w:rPr>
         <w:lastRenderedPageBreak/>
         <w:drawing>
-          <wp:inline distT="0" distB="0" distL="0" distR="0" wp14:anchorId="3C4D5932" wp14:editId="7E63B83D">
+          <wp:inline distT="0" distB="0" distL="0" distR="0" wp14:anchorId="4CB340D7" wp14:editId="13CB6607">
             <wp:extent cx="5926455" cy="4265295"/>
             <wp:effectExtent l="19050" t="0" r="0" b="0"/>
             <wp:docPr id="15" name="Picture 14" descr="QEImageExample1.png"/>
@@ -7666,14 +9537,27 @@
       <w:r>
         <w:t xml:space="preserve">Figure </w:t>
       </w:r>
-      <w:fldSimple w:instr=" SEQ Figure \* ARABIC ">
-        <w:r>
-          <w:rPr>
-            <w:noProof/>
-          </w:rPr>
-          <w:t>10</w:t>
-        </w:r>
-      </w:fldSimple>
+      <w:r>
+        <w:fldChar w:fldCharType="begin"/>
+      </w:r>
+      <w:r>
+        <w:instrText xml:space="preserve"> SEQ Figure \* ARABIC </w:instrText>
+      </w:r>
+      <w:r>
+        <w:fldChar w:fldCharType="separate"/>
+      </w:r>
+      <w:r>
+        <w:rPr>
+          <w:noProof/>
+        </w:rPr>
+        <w:t>10</w:t>
+      </w:r>
+      <w:r>
+        <w:rPr>
+          <w:noProof/>
+        </w:rPr>
+        <w:fldChar w:fldCharType="end"/>
+      </w:r>
       <w:r>
         <w:t xml:space="preserve"> Image with associated docks</w:t>
       </w:r>
@@ -7693,7 +9577,7 @@
 </file>
 
 <file path=word/endnotes.xml><?xml version="1.0" encoding="utf-8"?>
-<w:endnotes xmlns:wpc="http://schemas.microsoft.com/office/word/2010/wordprocessingCanvas" xmlns:cx="http://schemas.microsoft.com/office/drawing/2014/chartex" xmlns:cx1="http://schemas.microsoft.com/office/drawing/2015/9/8/chartex" xmlns:mc="http://schemas.openxmlformats.org/markup-compatibility/2006" xmlns:o="urn:schemas-microsoft-com:office:office" xmlns:r="http://schemas.openxmlformats.org/officeDocument/2006/relationships" xmlns:m="http://schemas.openxmlformats.org/officeDocument/2006/math" xmlns:v="urn:schemas-microsoft-com:vml" xmlns:wp14="http://schemas.microsoft.com/office/word/2010/wordprocessingDrawing" xmlns:wp="http://schemas.openxmlformats.org/drawingml/2006/wordprocessingDrawing" xmlns:w10="urn:schemas-microsoft-com:office:word" xmlns:w="http://schemas.openxmlformats.org/wordprocessingml/2006/main" xmlns:w14="http://schemas.microsoft.com/office/word/2010/wordml" xmlns:w15="http://schemas.microsoft.com/office/word/2012/wordml" xmlns:w16se="http://schemas.microsoft.com/office/word/2015/wordml/symex" xmlns:wpg="http://schemas.microsoft.com/office/word/2010/wordprocessingGroup" xmlns:wpi="http://schemas.microsoft.com/office/word/2010/wordprocessingInk" xmlns:wne="http://schemas.microsoft.com/office/word/2006/wordml" xmlns:wps="http://schemas.microsoft.com/office/word/2010/wordprocessingShape" mc:Ignorable="w14 w15 w16se wp14">
+<w:endnotes xmlns:wpc="http://schemas.microsoft.com/office/word/2010/wordprocessingCanvas" xmlns:cx="http://schemas.microsoft.com/office/drawing/2014/chartex" xmlns:cx1="http://schemas.microsoft.com/office/drawing/2015/9/8/chartex" xmlns:cx2="http://schemas.microsoft.com/office/drawing/2015/10/21/chartex" xmlns:cx3="http://schemas.microsoft.com/office/drawing/2016/5/9/chartex" xmlns:cx4="http://schemas.microsoft.com/office/drawing/2016/5/10/chartex" xmlns:cx5="http://schemas.microsoft.com/office/drawing/2016/5/11/chartex" xmlns:cx6="http://schemas.microsoft.com/office/drawing/2016/5/12/chartex" xmlns:cx7="http://schemas.microsoft.com/office/drawing/2016/5/13/chartex" xmlns:cx8="http://schemas.microsoft.com/office/drawing/2016/5/14/chartex" xmlns:mc="http://schemas.openxmlformats.org/markup-compatibility/2006" xmlns:aink="http://schemas.microsoft.com/office/drawing/2016/ink" xmlns:am3d="http://schemas.microsoft.com/office/drawing/2017/model3d" xmlns:o="urn:schemas-microsoft-com:office:office" xmlns:r="http://schemas.openxmlformats.org/officeDocument/2006/relationships" xmlns:m="http://schemas.openxmlformats.org/officeDocument/2006/math" xmlns:v="urn:schemas-microsoft-com:vml" xmlns:wp14="http://schemas.microsoft.com/office/word/2010/wordprocessingDrawing" xmlns:wp="http://schemas.openxmlformats.org/drawingml/2006/wordprocessingDrawing" xmlns:w10="urn:schemas-microsoft-com:office:word" xmlns:w="http://schemas.openxmlformats.org/wordprocessingml/2006/main" xmlns:w14="http://schemas.microsoft.com/office/word/2010/wordml" xmlns:w15="http://schemas.microsoft.com/office/word/2012/wordml" xmlns:w16cex="http://schemas.microsoft.com/office/word/2018/wordml/cex" xmlns:w16cid="http://schemas.microsoft.com/office/word/2016/wordml/cid" xmlns:w16="http://schemas.microsoft.com/office/word/2018/wordml" xmlns:w16se="http://schemas.microsoft.com/office/word/2015/wordml/symex" xmlns:wpg="http://schemas.microsoft.com/office/word/2010/wordprocessingGroup" xmlns:wpi="http://schemas.microsoft.com/office/word/2010/wordprocessingInk" xmlns:wne="http://schemas.microsoft.com/office/word/2006/wordml" xmlns:wps="http://schemas.microsoft.com/office/word/2010/wordprocessingShape" mc:Ignorable="w14 w15 w16se w16cid w16 w16cex wp14">
   <w:endnote w:type="separator" w:id="-1">
     <w:p>
       <w:pPr>
@@ -7718,7 +9602,7 @@
 </file>
 
 <file path=word/footer1.xml><?xml version="1.0" encoding="utf-8"?>
-<w:ftr xmlns:wpc="http://schemas.microsoft.com/office/word/2010/wordprocessingCanvas" xmlns:cx="http://schemas.microsoft.com/office/drawing/2014/chartex" xmlns:cx1="http://schemas.microsoft.com/office/drawing/2015/9/8/chartex" xmlns:mc="http://schemas.openxmlformats.org/markup-compatibility/2006" xmlns:o="urn:schemas-microsoft-com:office:office" xmlns:r="http://schemas.openxmlformats.org/officeDocument/2006/relationships" xmlns:m="http://schemas.openxmlformats.org/officeDocument/2006/math" xmlns:v="urn:schemas-microsoft-com:vml" xmlns:wp14="http://schemas.microsoft.com/office/word/2010/wordprocessingDrawing" xmlns:wp="http://schemas.openxmlformats.org/drawingml/2006/wordprocessingDrawing" xmlns:w10="urn:schemas-microsoft-com:office:word" xmlns:w="http://schemas.openxmlformats.org/wordprocessingml/2006/main" xmlns:w14="http://schemas.microsoft.com/office/word/2010/wordml" xmlns:w15="http://schemas.microsoft.com/office/word/2012/wordml" xmlns:w16se="http://schemas.microsoft.com/office/word/2015/wordml/symex" xmlns:wpg="http://schemas.microsoft.com/office/word/2010/wordprocessingGroup" xmlns:wpi="http://schemas.microsoft.com/office/word/2010/wordprocessingInk" xmlns:wne="http://schemas.microsoft.com/office/word/2006/wordml" xmlns:wps="http://schemas.microsoft.com/office/word/2010/wordprocessingShape" mc:Ignorable="w14 w15 w16se wp14">
+<w:ftr xmlns:wpc="http://schemas.microsoft.com/office/word/2010/wordprocessingCanvas" xmlns:cx="http://schemas.microsoft.com/office/drawing/2014/chartex" xmlns:cx1="http://schemas.microsoft.com/office/drawing/2015/9/8/chartex" xmlns:cx2="http://schemas.microsoft.com/office/drawing/2015/10/21/chartex" xmlns:cx3="http://schemas.microsoft.com/office/drawing/2016/5/9/chartex" xmlns:cx4="http://schemas.microsoft.com/office/drawing/2016/5/10/chartex" xmlns:cx5="http://schemas.microsoft.com/office/drawing/2016/5/11/chartex" xmlns:cx6="http://schemas.microsoft.com/office/drawing/2016/5/12/chartex" xmlns:cx7="http://schemas.microsoft.com/office/drawing/2016/5/13/chartex" xmlns:cx8="http://schemas.microsoft.com/office/drawing/2016/5/14/chartex" xmlns:mc="http://schemas.openxmlformats.org/markup-compatibility/2006" xmlns:aink="http://schemas.microsoft.com/office/drawing/2016/ink" xmlns:am3d="http://schemas.microsoft.com/office/drawing/2017/model3d" xmlns:o="urn:schemas-microsoft-com:office:office" xmlns:r="http://schemas.openxmlformats.org/officeDocument/2006/relationships" xmlns:m="http://schemas.openxmlformats.org/officeDocument/2006/math" xmlns:v="urn:schemas-microsoft-com:vml" xmlns:wp14="http://schemas.microsoft.com/office/word/2010/wordprocessingDrawing" xmlns:wp="http://schemas.openxmlformats.org/drawingml/2006/wordprocessingDrawing" xmlns:w10="urn:schemas-microsoft-com:office:word" xmlns:w="http://schemas.openxmlformats.org/wordprocessingml/2006/main" xmlns:w14="http://schemas.microsoft.com/office/word/2010/wordml" xmlns:w15="http://schemas.microsoft.com/office/word/2012/wordml" xmlns:w16cex="http://schemas.microsoft.com/office/word/2018/wordml/cex" xmlns:w16cid="http://schemas.microsoft.com/office/word/2016/wordml/cid" xmlns:w16="http://schemas.microsoft.com/office/word/2018/wordml" xmlns:w16se="http://schemas.microsoft.com/office/word/2015/wordml/symex" xmlns:wpg="http://schemas.microsoft.com/office/word/2010/wordprocessingGroup" xmlns:wpi="http://schemas.microsoft.com/office/word/2010/wordprocessingInk" xmlns:wne="http://schemas.microsoft.com/office/word/2006/wordml" xmlns:wps="http://schemas.microsoft.com/office/word/2010/wordprocessingShape" mc:Ignorable="w14 w15 w16se w16cid w16 w16cex wp14">
   <w:p>
     <w:pPr>
       <w:pStyle w:val="Footer"/>
@@ -7953,7 +9837,7 @@
 </file>
 
 <file path=word/footnotes.xml><?xml version="1.0" encoding="utf-8"?>
-<w:footnotes xmlns:wpc="http://schemas.microsoft.com/office/word/2010/wordprocessingCanvas" xmlns:cx="http://schemas.microsoft.com/office/drawing/2014/chartex" xmlns:cx1="http://schemas.microsoft.com/office/drawing/2015/9/8/chartex" xmlns:mc="http://schemas.openxmlformats.org/markup-compatibility/2006" xmlns:o="urn:schemas-microsoft-com:office:office" xmlns:r="http://schemas.openxmlformats.org/officeDocument/2006/relationships" xmlns:m="http://schemas.openxmlformats.org/officeDocument/2006/math" xmlns:v="urn:schemas-microsoft-com:vml" xmlns:wp14="http://schemas.microsoft.com/office/word/2010/wordprocessingDrawing" xmlns:wp="http://schemas.openxmlformats.org/drawingml/2006/wordprocessingDrawing" xmlns:w10="urn:schemas-microsoft-com:office:word" xmlns:w="http://schemas.openxmlformats.org/wordprocessingml/2006/main" xmlns:w14="http://schemas.microsoft.com/office/word/2010/wordml" xmlns:w15="http://schemas.microsoft.com/office/word/2012/wordml" xmlns:w16se="http://schemas.microsoft.com/office/word/2015/wordml/symex" xmlns:wpg="http://schemas.microsoft.com/office/word/2010/wordprocessingGroup" xmlns:wpi="http://schemas.microsoft.com/office/word/2010/wordprocessingInk" xmlns:wne="http://schemas.microsoft.com/office/word/2006/wordml" xmlns:wps="http://schemas.microsoft.com/office/word/2010/wordprocessingShape" mc:Ignorable="w14 w15 w16se wp14">
+<w:footnotes xmlns:wpc="http://schemas.microsoft.com/office/word/2010/wordprocessingCanvas" xmlns:cx="http://schemas.microsoft.com/office/drawing/2014/chartex" xmlns:cx1="http://schemas.microsoft.com/office/drawing/2015/9/8/chartex" xmlns:cx2="http://schemas.microsoft.com/office/drawing/2015/10/21/chartex" xmlns:cx3="http://schemas.microsoft.com/office/drawing/2016/5/9/chartex" xmlns:cx4="http://schemas.microsoft.com/office/drawing/2016/5/10/chartex" xmlns:cx5="http://schemas.microsoft.com/office/drawing/2016/5/11/chartex" xmlns:cx6="http://schemas.microsoft.com/office/drawing/2016/5/12/chartex" xmlns:cx7="http://schemas.microsoft.com/office/drawing/2016/5/13/chartex" xmlns:cx8="http://schemas.microsoft.com/office/drawing/2016/5/14/chartex" xmlns:mc="http://schemas.openxmlformats.org/markup-compatibility/2006" xmlns:aink="http://schemas.microsoft.com/office/drawing/2016/ink" xmlns:am3d="http://schemas.microsoft.com/office/drawing/2017/model3d" xmlns:o="urn:schemas-microsoft-com:office:office" xmlns:r="http://schemas.openxmlformats.org/officeDocument/2006/relationships" xmlns:m="http://schemas.openxmlformats.org/officeDocument/2006/math" xmlns:v="urn:schemas-microsoft-com:vml" xmlns:wp14="http://schemas.microsoft.com/office/word/2010/wordprocessingDrawing" xmlns:wp="http://schemas.openxmlformats.org/drawingml/2006/wordprocessingDrawing" xmlns:w10="urn:schemas-microsoft-com:office:word" xmlns:w="http://schemas.openxmlformats.org/wordprocessingml/2006/main" xmlns:w14="http://schemas.microsoft.com/office/word/2010/wordml" xmlns:w15="http://schemas.microsoft.com/office/word/2012/wordml" xmlns:w16cex="http://schemas.microsoft.com/office/word/2018/wordml/cex" xmlns:w16cid="http://schemas.microsoft.com/office/word/2016/wordml/cid" xmlns:w16="http://schemas.microsoft.com/office/word/2018/wordml" xmlns:w16se="http://schemas.microsoft.com/office/word/2015/wordml/symex" xmlns:wpg="http://schemas.microsoft.com/office/word/2010/wordprocessingGroup" xmlns:wpi="http://schemas.microsoft.com/office/word/2010/wordprocessingInk" xmlns:wne="http://schemas.microsoft.com/office/word/2006/wordml" xmlns:wps="http://schemas.microsoft.com/office/word/2010/wordprocessingShape" mc:Ignorable="w14 w15 w16se w16cid w16 w16cex wp14">
   <w:footnote w:type="separator" w:id="-1">
     <w:p>
       <w:pPr>
@@ -7978,7 +9862,7 @@
 </file>
 
 <file path=word/header1.xml><?xml version="1.0" encoding="utf-8"?>
-<w:hdr xmlns:wpc="http://schemas.microsoft.com/office/word/2010/wordprocessingCanvas" xmlns:cx="http://schemas.microsoft.com/office/drawing/2014/chartex" xmlns:cx1="http://schemas.microsoft.com/office/drawing/2015/9/8/chartex" xmlns:mc="http://schemas.openxmlformats.org/markup-compatibility/2006" xmlns:o="urn:schemas-microsoft-com:office:office" xmlns:r="http://schemas.openxmlformats.org/officeDocument/2006/relationships" xmlns:m="http://schemas.openxmlformats.org/officeDocument/2006/math" xmlns:v="urn:schemas-microsoft-com:vml" xmlns:wp14="http://schemas.microsoft.com/office/word/2010/wordprocessingDrawing" xmlns:wp="http://schemas.openxmlformats.org/drawingml/2006/wordprocessingDrawing" xmlns:w10="urn:schemas-microsoft-com:office:word" xmlns:w="http://schemas.openxmlformats.org/wordprocessingml/2006/main" xmlns:w14="http://schemas.microsoft.com/office/word/2010/wordml" xmlns:w15="http://schemas.microsoft.com/office/word/2012/wordml" xmlns:w16se="http://schemas.microsoft.com/office/word/2015/wordml/symex" xmlns:wpg="http://schemas.microsoft.com/office/word/2010/wordprocessingGroup" xmlns:wpi="http://schemas.microsoft.com/office/word/2010/wordprocessingInk" xmlns:wne="http://schemas.microsoft.com/office/word/2006/wordml" xmlns:wps="http://schemas.microsoft.com/office/word/2010/wordprocessingShape" mc:Ignorable="w14 w15 w16se wp14">
+<w:hdr xmlns:wpc="http://schemas.microsoft.com/office/word/2010/wordprocessingCanvas" xmlns:cx="http://schemas.microsoft.com/office/drawing/2014/chartex" xmlns:cx1="http://schemas.microsoft.com/office/drawing/2015/9/8/chartex" xmlns:cx2="http://schemas.microsoft.com/office/drawing/2015/10/21/chartex" xmlns:cx3="http://schemas.microsoft.com/office/drawing/2016/5/9/chartex" xmlns:cx4="http://schemas.microsoft.com/office/drawing/2016/5/10/chartex" xmlns:cx5="http://schemas.microsoft.com/office/drawing/2016/5/11/chartex" xmlns:cx6="http://schemas.microsoft.com/office/drawing/2016/5/12/chartex" xmlns:cx7="http://schemas.microsoft.com/office/drawing/2016/5/13/chartex" xmlns:cx8="http://schemas.microsoft.com/office/drawing/2016/5/14/chartex" xmlns:mc="http://schemas.openxmlformats.org/markup-compatibility/2006" xmlns:aink="http://schemas.microsoft.com/office/drawing/2016/ink" xmlns:am3d="http://schemas.microsoft.com/office/drawing/2017/model3d" xmlns:o="urn:schemas-microsoft-com:office:office" xmlns:r="http://schemas.openxmlformats.org/officeDocument/2006/relationships" xmlns:m="http://schemas.openxmlformats.org/officeDocument/2006/math" xmlns:v="urn:schemas-microsoft-com:vml" xmlns:wp14="http://schemas.microsoft.com/office/word/2010/wordprocessingDrawing" xmlns:wp="http://schemas.openxmlformats.org/drawingml/2006/wordprocessingDrawing" xmlns:w10="urn:schemas-microsoft-com:office:word" xmlns:w="http://schemas.openxmlformats.org/wordprocessingml/2006/main" xmlns:w14="http://schemas.microsoft.com/office/word/2010/wordml" xmlns:w15="http://schemas.microsoft.com/office/word/2012/wordml" xmlns:w16cex="http://schemas.microsoft.com/office/word/2018/wordml/cex" xmlns:w16cid="http://schemas.microsoft.com/office/word/2016/wordml/cid" xmlns:w16="http://schemas.microsoft.com/office/word/2018/wordml" xmlns:w16se="http://schemas.microsoft.com/office/word/2015/wordml/symex" xmlns:wpg="http://schemas.microsoft.com/office/word/2010/wordprocessingGroup" xmlns:wpi="http://schemas.microsoft.com/office/word/2010/wordprocessingInk" xmlns:wne="http://schemas.microsoft.com/office/word/2006/wordml" xmlns:wps="http://schemas.microsoft.com/office/word/2010/wordprocessingShape" mc:Ignorable="w14 w15 w16se w16cid w16 w16cex wp14">
   <w:tbl>
     <w:tblPr>
       <w:tblW w:w="4962" w:type="pct"/>
@@ -8036,7 +9920,7 @@
               <w:noProof/>
             </w:rPr>
             <w:drawing>
-              <wp:inline distT="0" distB="0" distL="0" distR="0" wp14:anchorId="5930D152" wp14:editId="40DB1EB7">
+              <wp:inline distT="0" distB="0" distL="0" distR="0" wp14:anchorId="32898D15" wp14:editId="61F61DE7">
                 <wp:extent cx="2000250" cy="552450"/>
                 <wp:effectExtent l="19050" t="0" r="0" b="0"/>
                 <wp:docPr id="1" name="Picture 5" descr="logo"/>
@@ -8094,7 +9978,7 @@
         <w:noProof/>
       </w:rPr>
       <w:drawing>
-        <wp:anchor distT="0" distB="180340" distL="114300" distR="114300" simplePos="0" relativeHeight="251661312" behindDoc="1" locked="0" layoutInCell="1" allowOverlap="1" wp14:anchorId="313629D9" wp14:editId="05F03BBC">
+        <wp:anchor distT="0" distB="180340" distL="114300" distR="114300" simplePos="0" relativeHeight="251661312" behindDoc="1" locked="0" layoutInCell="1" allowOverlap="1" wp14:anchorId="39E6231D" wp14:editId="4CDDD8D1">
           <wp:simplePos x="0" y="0"/>
           <wp:positionH relativeFrom="page">
             <wp:posOffset>-28575</wp:posOffset>
@@ -8152,7 +10036,7 @@
 </file>
 
 <file path=word/numbering.xml><?xml version="1.0" encoding="utf-8"?>
-<w:numbering xmlns:wpc="http://schemas.microsoft.com/office/word/2010/wordprocessingCanvas" xmlns:cx="http://schemas.microsoft.com/office/drawing/2014/chartex" xmlns:cx1="http://schemas.microsoft.com/office/drawing/2015/9/8/chartex" xmlns:mc="http://schemas.openxmlformats.org/markup-compatibility/2006" xmlns:o="urn:schemas-microsoft-com:office:office" xmlns:r="http://schemas.openxmlformats.org/officeDocument/2006/relationships" xmlns:m="http://schemas.openxmlformats.org/officeDocument/2006/math" xmlns:v="urn:schemas-microsoft-com:vml" xmlns:wp14="http://schemas.microsoft.com/office/word/2010/wordprocessingDrawing" xmlns:wp="http://schemas.openxmlformats.org/drawingml/2006/wordprocessingDrawing" xmlns:w10="urn:schemas-microsoft-com:office:word" xmlns:w="http://schemas.openxmlformats.org/wordprocessingml/2006/main" xmlns:w14="http://schemas.microsoft.com/office/word/2010/wordml" xmlns:w15="http://schemas.microsoft.com/office/word/2012/wordml" xmlns:w16se="http://schemas.microsoft.com/office/word/2015/wordml/symex" xmlns:wpg="http://schemas.microsoft.com/office/word/2010/wordprocessingGroup" xmlns:wpi="http://schemas.microsoft.com/office/word/2010/wordprocessingInk" xmlns:wne="http://schemas.microsoft.com/office/word/2006/wordml" xmlns:wps="http://schemas.microsoft.com/office/word/2010/wordprocessingShape" mc:Ignorable="w14 w15 w16se wp14">
+<w:numbering xmlns:wpc="http://schemas.microsoft.com/office/word/2010/wordprocessingCanvas" xmlns:cx="http://schemas.microsoft.com/office/drawing/2014/chartex" xmlns:cx1="http://schemas.microsoft.com/office/drawing/2015/9/8/chartex" xmlns:cx2="http://schemas.microsoft.com/office/drawing/2015/10/21/chartex" xmlns:cx3="http://schemas.microsoft.com/office/drawing/2016/5/9/chartex" xmlns:cx4="http://schemas.microsoft.com/office/drawing/2016/5/10/chartex" xmlns:cx5="http://schemas.microsoft.com/office/drawing/2016/5/11/chartex" xmlns:cx6="http://schemas.microsoft.com/office/drawing/2016/5/12/chartex" xmlns:cx7="http://schemas.microsoft.com/office/drawing/2016/5/13/chartex" xmlns:cx8="http://schemas.microsoft.com/office/drawing/2016/5/14/chartex" xmlns:mc="http://schemas.openxmlformats.org/markup-compatibility/2006" xmlns:aink="http://schemas.microsoft.com/office/drawing/2016/ink" xmlns:am3d="http://schemas.microsoft.com/office/drawing/2017/model3d" xmlns:o="urn:schemas-microsoft-com:office:office" xmlns:r="http://schemas.openxmlformats.org/officeDocument/2006/relationships" xmlns:m="http://schemas.openxmlformats.org/officeDocument/2006/math" xmlns:v="urn:schemas-microsoft-com:vml" xmlns:wp14="http://schemas.microsoft.com/office/word/2010/wordprocessingDrawing" xmlns:wp="http://schemas.openxmlformats.org/drawingml/2006/wordprocessingDrawing" xmlns:w10="urn:schemas-microsoft-com:office:word" xmlns:w="http://schemas.openxmlformats.org/wordprocessingml/2006/main" xmlns:w14="http://schemas.microsoft.com/office/word/2010/wordml" xmlns:w15="http://schemas.microsoft.com/office/word/2012/wordml" xmlns:w16cex="http://schemas.microsoft.com/office/word/2018/wordml/cex" xmlns:w16cid="http://schemas.microsoft.com/office/word/2016/wordml/cid" xmlns:w16="http://schemas.microsoft.com/office/word/2018/wordml" xmlns:w16se="http://schemas.microsoft.com/office/word/2015/wordml/symex" xmlns:wpg="http://schemas.microsoft.com/office/word/2010/wordprocessingGroup" xmlns:wpi="http://schemas.microsoft.com/office/word/2010/wordprocessingInk" xmlns:wne="http://schemas.microsoft.com/office/word/2006/wordml" xmlns:wps="http://schemas.microsoft.com/office/word/2010/wordprocessingShape" mc:Ignorable="w14 w15 w16se w16cid w16 w16cex wp14">
   <w:abstractNum w:abstractNumId="0" w15:restartNumberingAfterBreak="0">
     <w:nsid w:val="01E56EC7"/>
     <w:multiLevelType w:val="hybridMultilevel"/>
@@ -17981,7 +19865,7 @@
 </file>
 
 <file path=word/styles.xml><?xml version="1.0" encoding="utf-8"?>
-<w:styles xmlns:mc="http://schemas.openxmlformats.org/markup-compatibility/2006" xmlns:r="http://schemas.openxmlformats.org/officeDocument/2006/relationships" xmlns:w="http://schemas.openxmlformats.org/wordprocessingml/2006/main" xmlns:w14="http://schemas.microsoft.com/office/word/2010/wordml" xmlns:w15="http://schemas.microsoft.com/office/word/2012/wordml" xmlns:w16se="http://schemas.microsoft.com/office/word/2015/wordml/symex" mc:Ignorable="w14 w15 w16se">
+<w:styles xmlns:mc="http://schemas.openxmlformats.org/markup-compatibility/2006" xmlns:r="http://schemas.openxmlformats.org/officeDocument/2006/relationships" xmlns:w="http://schemas.openxmlformats.org/wordprocessingml/2006/main" xmlns:w14="http://schemas.microsoft.com/office/word/2010/wordml" xmlns:w15="http://schemas.microsoft.com/office/word/2012/wordml" xmlns:w16cex="http://schemas.microsoft.com/office/word/2018/wordml/cex" xmlns:w16cid="http://schemas.microsoft.com/office/word/2016/wordml/cid" xmlns:w16="http://schemas.microsoft.com/office/word/2018/wordml" xmlns:w16se="http://schemas.microsoft.com/office/word/2015/wordml/symex" mc:Ignorable="w14 w15 w16se w16cid w16 w16cex">
   <w:docDefaults>
     <w:rPrDefault>
       <w:rPr>
@@ -17997,7 +19881,7 @@
       </w:pPr>
     </w:pPrDefault>
   </w:docDefaults>
-  <w:latentStyles w:defLockedState="0" w:defUIPriority="99" w:defSemiHidden="0" w:defUnhideWhenUsed="0" w:defQFormat="0" w:count="371">
+  <w:latentStyles w:defLockedState="0" w:defUIPriority="99" w:defSemiHidden="0" w:defUnhideWhenUsed="0" w:defQFormat="0" w:count="376">
     <w:lsdException w:name="Normal" w:uiPriority="0" w:qFormat="1"/>
     <w:lsdException w:name="heading 1" w:uiPriority="9" w:qFormat="1"/>
     <w:lsdException w:name="heading 2" w:semiHidden="1" w:uiPriority="9" w:unhideWhenUsed="1" w:qFormat="1"/>
@@ -18103,7 +19987,6 @@
     <w:lsdException w:name="HTML Sample" w:semiHidden="1" w:unhideWhenUsed="1"/>
     <w:lsdException w:name="HTML Typewriter" w:semiHidden="1" w:unhideWhenUsed="1"/>
     <w:lsdException w:name="HTML Variable" w:semiHidden="1" w:unhideWhenUsed="1"/>
-    <w:lsdException w:name="Normal Table" w:semiHidden="1" w:unhideWhenUsed="1"/>
     <w:lsdException w:name="annotation subject" w:semiHidden="1" w:unhideWhenUsed="1"/>
     <w:lsdException w:name="No List" w:semiHidden="1" w:unhideWhenUsed="1"/>
     <w:lsdException w:name="Outline List 1" w:semiHidden="1" w:unhideWhenUsed="1"/>
@@ -18146,11 +20029,8 @@
     <w:lsdException w:name="Table Contemporary" w:semiHidden="1" w:unhideWhenUsed="1"/>
     <w:lsdException w:name="Table Elegant" w:semiHidden="1" w:unhideWhenUsed="1"/>
     <w:lsdException w:name="Table Professional" w:semiHidden="1" w:unhideWhenUsed="1"/>
-    <w:lsdException w:name="Table Subtle 1" w:semiHidden="1" w:unhideWhenUsed="1"/>
     <w:lsdException w:name="Table Subtle 2" w:semiHidden="1" w:unhideWhenUsed="1"/>
     <w:lsdException w:name="Table Web 1" w:semiHidden="1" w:unhideWhenUsed="1"/>
-    <w:lsdException w:name="Table Web 2" w:semiHidden="1" w:unhideWhenUsed="1"/>
-    <w:lsdException w:name="Table Web 3" w:semiHidden="1" w:unhideWhenUsed="1"/>
     <w:lsdException w:name="Balloon Text" w:semiHidden="1" w:unhideWhenUsed="1"/>
     <w:lsdException w:name="Table Grid" w:uiPriority="59"/>
     <w:lsdException w:name="Table Theme" w:semiHidden="1" w:unhideWhenUsed="1"/>
@@ -18369,6 +20249,11 @@
     <w:lsdException w:name="List Table 5 Dark Accent 6" w:uiPriority="50"/>
     <w:lsdException w:name="List Table 6 Colorful Accent 6" w:uiPriority="51"/>
     <w:lsdException w:name="List Table 7 Colorful Accent 6" w:uiPriority="52"/>
+    <w:lsdException w:name="Mention" w:semiHidden="1" w:unhideWhenUsed="1"/>
+    <w:lsdException w:name="Smart Hyperlink" w:semiHidden="1" w:unhideWhenUsed="1"/>
+    <w:lsdException w:name="Hashtag" w:semiHidden="1" w:unhideWhenUsed="1"/>
+    <w:lsdException w:name="Unresolved Mention" w:semiHidden="1" w:unhideWhenUsed="1"/>
+    <w:lsdException w:name="Smart Link" w:semiHidden="1" w:unhideWhenUsed="1"/>
   </w:latentStyles>
   <w:style w:type="paragraph" w:default="1" w:styleId="Normal">
     <w:name w:val="Normal"/>

</xml_diff>